<commit_message>
Add an AboutMSTemplate_Creator figure
</commit_message>
<xml_diff>
--- a/docs/MS_Template_Creator_User_Documentation.docx
+++ b/docs/MS_Template_Creator_User_Documentation.docx
@@ -2,8 +2,8 @@
 <file path=word/document.xml><?xml version="1.0" encoding="utf-8"?>
 <w:document xmlns:wpc="http://schemas.microsoft.com/office/word/2010/wordprocessingCanvas" xmlns:cx="http://schemas.microsoft.com/office/drawing/2014/chartex" xmlns:cx1="http://schemas.microsoft.com/office/drawing/2015/9/8/chartex" xmlns:cx2="http://schemas.microsoft.com/office/drawing/2015/10/21/chartex" xmlns:cx3="http://schemas.microsoft.com/office/drawing/2016/5/9/chartex" xmlns:cx4="http://schemas.microsoft.com/office/drawing/2016/5/10/chartex" xmlns:cx5="http://schemas.microsoft.com/office/drawing/2016/5/11/chartex" xmlns:cx6="http://schemas.microsoft.com/office/drawing/2016/5/12/chartex" xmlns:cx7="http://schemas.microsoft.com/office/drawing/2016/5/13/chartex" xmlns:cx8="http://schemas.microsoft.com/office/drawing/2016/5/14/chartex" xmlns:mc="http://schemas.openxmlformats.org/markup-compatibility/2006" xmlns:aink="http://schemas.microsoft.com/office/drawing/2016/ink" xmlns:am3d="http://schemas.microsoft.com/office/drawing/2017/model3d" xmlns:o="urn:schemas-microsoft-com:office:office" xmlns:r="http://schemas.openxmlformats.org/officeDocument/2006/relationships" xmlns:m="http://schemas.openxmlformats.org/officeDocument/2006/math" xmlns:v="urn:schemas-microsoft-com:vml" xmlns:wp14="http://schemas.microsoft.com/office/word/2010/wordprocessingDrawing" xmlns:wp="http://schemas.openxmlformats.org/drawingml/2006/wordprocessingDrawing" xmlns:w10="urn:schemas-microsoft-com:office:word" xmlns:w="http://schemas.openxmlformats.org/wordprocessingml/2006/main" xmlns:w14="http://schemas.microsoft.com/office/word/2010/wordml" xmlns:w15="http://schemas.microsoft.com/office/word/2012/wordml" xmlns:w16cid="http://schemas.microsoft.com/office/word/2016/wordml/cid" xmlns:w16se="http://schemas.microsoft.com/office/word/2015/wordml/symex" xmlns:wpg="http://schemas.microsoft.com/office/word/2010/wordprocessingGroup" xmlns:wpi="http://schemas.microsoft.com/office/word/2010/wordprocessingInk" xmlns:wne="http://schemas.microsoft.com/office/word/2006/wordml" xmlns:wps="http://schemas.microsoft.com/office/word/2010/wordprocessingShape" mc:Ignorable="w14 w15 w16se w16cid wp14">
   <w:body>
-    <w:bookmarkStart w:id="0" w:name="_Toc506067103" w:displacedByCustomXml="next"/>
-    <w:bookmarkStart w:id="1" w:name="_Toc506066801" w:displacedByCustomXml="next"/>
+    <w:bookmarkStart w:id="0" w:name="_Toc506066801" w:displacedByCustomXml="next"/>
+    <w:bookmarkStart w:id="1" w:name="_Toc506067103" w:displacedByCustomXml="next"/>
     <w:sdt>
       <w:sdtPr>
         <w:id w:val="-535510702"/>
@@ -1006,8 +1006,6 @@
               </w:rPr>
               <w:t xml:space="preserve"> Form with Qualifier</w:t>
             </w:r>
-            <w:bookmarkStart w:id="3" w:name="_GoBack"/>
-            <w:bookmarkEnd w:id="3"/>
           </w:p>
           <w:p>
             <w:pPr>
@@ -2386,14 +2384,14 @@
           <w:noProof/>
         </w:rPr>
       </w:pPr>
-      <w:bookmarkStart w:id="4" w:name="_Toc85020516"/>
+      <w:bookmarkStart w:id="3" w:name="_Toc85020516"/>
       <w:r>
         <w:lastRenderedPageBreak/>
         <w:t>Content Page</w:t>
       </w:r>
       <w:bookmarkEnd w:id="1"/>
       <w:bookmarkEnd w:id="0"/>
-      <w:bookmarkEnd w:id="4"/>
+      <w:bookmarkEnd w:id="3"/>
       <w:r>
         <w:fldChar w:fldCharType="begin"/>
       </w:r>
@@ -7444,11 +7442,11 @@
         </w:numPr>
         <w:ind w:left="431" w:hanging="431"/>
       </w:pPr>
-      <w:bookmarkStart w:id="5" w:name="_Toc85020517"/>
+      <w:bookmarkStart w:id="4" w:name="_Toc85020517"/>
       <w:r>
         <w:t>List of Tables</w:t>
       </w:r>
-      <w:bookmarkEnd w:id="5"/>
+      <w:bookmarkEnd w:id="4"/>
     </w:p>
     <w:p/>
     <w:p>
@@ -7859,11 +7857,11 @@
         </w:numPr>
         <w:ind w:left="431" w:hanging="431"/>
       </w:pPr>
-      <w:bookmarkStart w:id="6" w:name="_Toc85020518"/>
+      <w:bookmarkStart w:id="5" w:name="_Toc85020518"/>
       <w:r>
         <w:t>List of Equations</w:t>
       </w:r>
-      <w:bookmarkEnd w:id="6"/>
+      <w:bookmarkEnd w:id="5"/>
     </w:p>
     <w:p/>
     <w:p>
@@ -7970,7 +7968,7 @@
       <w:pPr>
         <w:pStyle w:val="Heading1"/>
       </w:pPr>
-      <w:bookmarkStart w:id="7" w:name="_Toc85020519"/>
+      <w:bookmarkStart w:id="6" w:name="_Toc85020519"/>
       <w:r>
         <w:lastRenderedPageBreak/>
         <w:t>Intro</w:t>
@@ -7978,101 +7976,101 @@
       <w:r>
         <w:t>duction</w:t>
       </w:r>
+      <w:bookmarkEnd w:id="6"/>
+    </w:p>
+    <w:p/>
+    <w:p>
+      <w:r>
+        <w:t>This document highlights the functionalities of the ex</w:t>
+      </w:r>
+      <w:r>
+        <w:t xml:space="preserve">cel macro file </w:t>
+      </w:r>
+      <w:r>
+        <w:t>MS Annotation Template Creator</w:t>
+      </w:r>
+      <w:r>
+        <w:t>.</w:t>
+      </w:r>
+    </w:p>
+    <w:p/>
+    <w:p>
+      <w:pPr>
+        <w:pStyle w:val="Heading2"/>
+      </w:pPr>
+      <w:bookmarkStart w:id="7" w:name="_Toc85020520"/>
+      <w:r>
+        <w:t>Purpose</w:t>
+      </w:r>
       <w:bookmarkEnd w:id="7"/>
     </w:p>
     <w:p/>
     <w:p>
       <w:r>
-        <w:t>This document highlights the functionalities of the ex</w:t>
-      </w:r>
-      <w:r>
-        <w:t xml:space="preserve">cel macro file </w:t>
+        <w:t xml:space="preserve">The excel macro is created to provide users a </w:t>
+      </w:r>
+      <w:proofErr w:type="gramStart"/>
+      <w:r>
+        <w:t>more f</w:t>
+      </w:r>
+      <w:r>
+        <w:t>riendly</w:t>
+      </w:r>
+      <w:proofErr w:type="gramEnd"/>
+      <w:r>
+        <w:t xml:space="preserve"> interface to take in MRM transition names</w:t>
+      </w:r>
+      <w:r>
+        <w:t xml:space="preserve"> </w:t>
+      </w:r>
+      <w:r>
+        <w:t xml:space="preserve">data exported directly from </w:t>
+      </w:r>
+      <w:r>
+        <w:t xml:space="preserve">mass spectrometry </w:t>
+      </w:r>
+      <w:r>
+        <w:t xml:space="preserve">software </w:t>
+      </w:r>
+      <w:r>
+        <w:t>and create several annotation templates suited for automated data processing and statistical analysis.</w:t>
+      </w:r>
+    </w:p>
+    <w:p/>
+    <w:p>
+      <w:pPr>
+        <w:pStyle w:val="Heading2"/>
+      </w:pPr>
+      <w:bookmarkStart w:id="8" w:name="_Toc85020521"/>
+      <w:r>
+        <w:t>Scope</w:t>
+      </w:r>
+      <w:bookmarkEnd w:id="8"/>
+    </w:p>
+    <w:p/>
+    <w:p>
+      <w:r>
+        <w:t xml:space="preserve">This guide will assist users to use the excel macro file </w:t>
       </w:r>
       <w:r>
         <w:t>MS Annotation Template Creator</w:t>
       </w:r>
       <w:r>
-        <w:t>.</w:t>
-      </w:r>
-    </w:p>
-    <w:p/>
+        <w:t xml:space="preserve"> </w:t>
+      </w:r>
+      <w:r>
+        <w:t>properly in SLING.</w:t>
+      </w:r>
+    </w:p>
     <w:p>
       <w:pPr>
         <w:pStyle w:val="Heading2"/>
       </w:pPr>
-      <w:bookmarkStart w:id="8" w:name="_Toc85020520"/>
-      <w:r>
-        <w:t>Purpose</w:t>
-      </w:r>
-      <w:bookmarkEnd w:id="8"/>
-    </w:p>
-    <w:p/>
-    <w:p>
-      <w:r>
-        <w:t xml:space="preserve">The excel macro is created to provide users a </w:t>
-      </w:r>
-      <w:proofErr w:type="gramStart"/>
-      <w:r>
-        <w:t>more f</w:t>
-      </w:r>
-      <w:r>
-        <w:t>riendly</w:t>
-      </w:r>
-      <w:proofErr w:type="gramEnd"/>
-      <w:r>
-        <w:t xml:space="preserve"> interface to take in MRM transition names</w:t>
-      </w:r>
-      <w:r>
-        <w:t xml:space="preserve"> </w:t>
-      </w:r>
-      <w:r>
-        <w:t xml:space="preserve">data exported directly from </w:t>
-      </w:r>
-      <w:r>
-        <w:t xml:space="preserve">mass spectrometry </w:t>
-      </w:r>
-      <w:r>
-        <w:t xml:space="preserve">software </w:t>
-      </w:r>
-      <w:r>
-        <w:t>and create several annotation templates suited for automated data processing and statistical analysis.</w:t>
-      </w:r>
-    </w:p>
-    <w:p/>
-    <w:p>
-      <w:pPr>
-        <w:pStyle w:val="Heading2"/>
-      </w:pPr>
-      <w:bookmarkStart w:id="9" w:name="_Toc85020521"/>
-      <w:r>
-        <w:t>Scope</w:t>
+      <w:bookmarkStart w:id="9" w:name="_Toc85020522"/>
+      <w:r>
+        <w:t>Bug Reports</w:t>
       </w:r>
       <w:bookmarkEnd w:id="9"/>
-    </w:p>
-    <w:p/>
-    <w:p>
-      <w:r>
-        <w:t xml:space="preserve">This guide will assist users to use the excel macro file </w:t>
-      </w:r>
-      <w:r>
-        <w:t>MS Annotation Template Creator</w:t>
-      </w:r>
-      <w:r>
-        <w:t xml:space="preserve"> </w:t>
-      </w:r>
-      <w:r>
-        <w:t>properly in SLING.</w:t>
-      </w:r>
-    </w:p>
-    <w:p>
-      <w:pPr>
-        <w:pStyle w:val="Heading2"/>
-      </w:pPr>
-      <w:bookmarkStart w:id="10" w:name="_Toc85020522"/>
-      <w:r>
-        <w:t>Bug Reports</w:t>
-      </w:r>
-      <w:bookmarkEnd w:id="10"/>
     </w:p>
     <w:p/>
     <w:p>
@@ -8208,14 +8206,14 @@
       <w:pPr>
         <w:pStyle w:val="Heading3"/>
       </w:pPr>
-      <w:bookmarkStart w:id="11" w:name="_Toc85020523"/>
+      <w:bookmarkStart w:id="10" w:name="_Toc85020523"/>
       <w:r>
         <w:t xml:space="preserve">Bug Report </w:t>
       </w:r>
       <w:r>
         <w:t>Example</w:t>
       </w:r>
-      <w:bookmarkEnd w:id="11"/>
+      <w:bookmarkEnd w:id="10"/>
     </w:p>
     <w:p/>
     <w:p>
@@ -8338,42 +8336,42 @@
       <w:pPr>
         <w:pStyle w:val="Heading1"/>
       </w:pPr>
-      <w:bookmarkStart w:id="12" w:name="_Toc85020524"/>
+      <w:bookmarkStart w:id="11" w:name="_Toc85020524"/>
       <w:r>
         <w:t>Starting the MS Annotation Template Creator</w:t>
       </w:r>
+      <w:bookmarkEnd w:id="11"/>
+    </w:p>
+    <w:p/>
+    <w:p>
+      <w:pPr>
+        <w:pStyle w:val="Heading2"/>
+      </w:pPr>
+      <w:bookmarkStart w:id="12" w:name="_Toc85020525"/>
+      <w:r>
+        <w:t>First time users</w:t>
+      </w:r>
       <w:bookmarkEnd w:id="12"/>
     </w:p>
     <w:p/>
     <w:p>
+      <w:r>
+        <w:t>Please ensure that Microsoft Excel 2016 is installed</w:t>
+      </w:r>
+      <w:r>
+        <w:t>.</w:t>
+      </w:r>
+    </w:p>
+    <w:p/>
+    <w:p>
       <w:pPr>
         <w:pStyle w:val="Heading2"/>
       </w:pPr>
-      <w:bookmarkStart w:id="13" w:name="_Toc85020525"/>
-      <w:r>
-        <w:t>First time users</w:t>
+      <w:bookmarkStart w:id="13" w:name="_Toc85020526"/>
+      <w:r>
+        <w:t>Starting the system</w:t>
       </w:r>
       <w:bookmarkEnd w:id="13"/>
-    </w:p>
-    <w:p/>
-    <w:p>
-      <w:r>
-        <w:t>Please ensure that Microsoft Excel 2016 is installed</w:t>
-      </w:r>
-      <w:r>
-        <w:t>.</w:t>
-      </w:r>
-    </w:p>
-    <w:p/>
-    <w:p>
-      <w:pPr>
-        <w:pStyle w:val="Heading2"/>
-      </w:pPr>
-      <w:bookmarkStart w:id="14" w:name="_Toc85020526"/>
-      <w:r>
-        <w:t>Starting the system</w:t>
-      </w:r>
-      <w:bookmarkEnd w:id="14"/>
     </w:p>
     <w:p/>
     <w:p>
@@ -8575,58 +8573,66 @@
       <w:pPr>
         <w:pStyle w:val="Heading1"/>
       </w:pPr>
-      <w:bookmarkStart w:id="15" w:name="_Toc85020527"/>
+      <w:bookmarkStart w:id="14" w:name="_Toc85020527"/>
       <w:r>
         <w:t>Exporting MRM transition names data</w:t>
       </w:r>
+      <w:bookmarkEnd w:id="14"/>
+    </w:p>
+    <w:p/>
+    <w:p>
+      <w:r>
+        <w:t xml:space="preserve">MS Template Creator currently supports certain </w:t>
+      </w:r>
+      <w:r>
+        <w:t>MRM transition names data format</w:t>
+      </w:r>
+      <w:r>
+        <w:t xml:space="preserve">. </w:t>
+      </w:r>
+    </w:p>
+    <w:p>
+      <w:bookmarkStart w:id="15" w:name="_Hlk85897514"/>
+      <w:r>
+        <w:t xml:space="preserve">We define them as </w:t>
+      </w:r>
+      <w:proofErr w:type="spellStart"/>
+      <w:r>
+        <w:t>WideTable</w:t>
+      </w:r>
+      <w:proofErr w:type="spellEnd"/>
+      <w:r>
+        <w:t xml:space="preserve"> and </w:t>
+      </w:r>
+      <w:proofErr w:type="spellStart"/>
+      <w:r>
+        <w:t>CompoundTable</w:t>
+      </w:r>
+      <w:proofErr w:type="spellEnd"/>
+      <w:r>
+        <w:t xml:space="preserve"> form from Agilent and </w:t>
+      </w:r>
+      <w:proofErr w:type="spellStart"/>
+      <w:r>
+        <w:t>LongTable</w:t>
+      </w:r>
+      <w:proofErr w:type="spellEnd"/>
+      <w:r>
+        <w:t xml:space="preserve"> form from </w:t>
+      </w:r>
+      <w:proofErr w:type="spellStart"/>
+      <w:r>
+        <w:t>SciEx</w:t>
+      </w:r>
+      <w:proofErr w:type="spellEnd"/>
+    </w:p>
+    <w:p>
+      <w:pPr>
+        <w:pStyle w:val="Heading2"/>
+      </w:pPr>
+      <w:bookmarkStart w:id="16" w:name="_Toc85020528"/>
+      <w:bookmarkStart w:id="17" w:name="_Hlk85897530"/>
       <w:bookmarkEnd w:id="15"/>
-    </w:p>
-    <w:p/>
-    <w:p>
-      <w:r>
-        <w:t xml:space="preserve">MS Annotation Template Creator currently supports certain </w:t>
-      </w:r>
-      <w:r>
-        <w:t>MRM transition names data format</w:t>
-      </w:r>
-      <w:r>
-        <w:t xml:space="preserve">. We define them as </w:t>
-      </w:r>
-      <w:proofErr w:type="spellStart"/>
-      <w:r>
-        <w:t>WideTable</w:t>
-      </w:r>
-      <w:proofErr w:type="spellEnd"/>
-      <w:r>
-        <w:t xml:space="preserve"> and </w:t>
-      </w:r>
-      <w:proofErr w:type="spellStart"/>
-      <w:r>
-        <w:t>CompoundTable</w:t>
-      </w:r>
-      <w:proofErr w:type="spellEnd"/>
-      <w:r>
-        <w:t xml:space="preserve"> form from Agilent and </w:t>
-      </w:r>
-      <w:proofErr w:type="spellStart"/>
-      <w:r>
-        <w:t>LongTable</w:t>
-      </w:r>
-      <w:proofErr w:type="spellEnd"/>
-      <w:r>
-        <w:t xml:space="preserve"> form from </w:t>
-      </w:r>
-      <w:proofErr w:type="spellStart"/>
-      <w:r>
-        <w:t>SciEx</w:t>
-      </w:r>
-      <w:proofErr w:type="spellEnd"/>
-    </w:p>
-    <w:p>
-      <w:pPr>
-        <w:pStyle w:val="Heading2"/>
-      </w:pPr>
-      <w:bookmarkStart w:id="16" w:name="_Toc85020528"/>
       <w:r>
         <w:t>Compulsory Features.</w:t>
       </w:r>
@@ -9127,7 +9133,10 @@
       <w:pPr>
         <w:pStyle w:val="Heading2"/>
       </w:pPr>
-      <w:bookmarkStart w:id="17" w:name="_Toc85020529"/>
+      <w:bookmarkStart w:id="18" w:name="_Toc85020529"/>
+      <w:bookmarkStart w:id="19" w:name="_Hlk85897633"/>
+      <w:bookmarkStart w:id="20" w:name="_GoBack"/>
+      <w:bookmarkEnd w:id="17"/>
       <w:r>
         <w:t>Exporting</w:t>
       </w:r>
@@ -9142,13 +9151,13 @@
       <w:r>
         <w:t xml:space="preserve"> by Agilent</w:t>
       </w:r>
-      <w:bookmarkEnd w:id="17"/>
+      <w:bookmarkEnd w:id="18"/>
     </w:p>
     <w:p>
       <w:pPr>
         <w:pStyle w:val="Heading3"/>
       </w:pPr>
-      <w:bookmarkStart w:id="18" w:name="_Toc85020530"/>
+      <w:bookmarkStart w:id="21" w:name="_Toc85020530"/>
       <w:proofErr w:type="spellStart"/>
       <w:r>
         <w:t>WideTable</w:t>
@@ -9157,7 +9166,7 @@
       <w:r>
         <w:t xml:space="preserve"> Form</w:t>
       </w:r>
-      <w:bookmarkEnd w:id="18"/>
+      <w:bookmarkEnd w:id="21"/>
     </w:p>
     <w:p>
       <w:r>
@@ -9524,6 +9533,9 @@
     </w:p>
     <w:p>
       <w:r>
+        <w:rPr>
+          <w:noProof/>
+        </w:rPr>
         <w:drawing>
           <wp:inline distT="0" distB="0" distL="0" distR="0" wp14:anchorId="19110B71" wp14:editId="6D8B872E">
             <wp:extent cx="5648325" cy="726530"/>
@@ -9579,7 +9591,7 @@
       <w:pPr>
         <w:pStyle w:val="Heading3"/>
       </w:pPr>
-      <w:bookmarkStart w:id="19" w:name="_Toc85020531"/>
+      <w:bookmarkStart w:id="22" w:name="_Toc85020531"/>
       <w:proofErr w:type="spellStart"/>
       <w:r>
         <w:t>WideTable</w:t>
@@ -9588,7 +9600,7 @@
       <w:r>
         <w:t xml:space="preserve"> Form with Qualifier</w:t>
       </w:r>
-      <w:bookmarkEnd w:id="19"/>
+      <w:bookmarkEnd w:id="22"/>
     </w:p>
     <w:p>
       <w:r>
@@ -9697,7 +9709,7 @@
       <w:pPr>
         <w:pStyle w:val="Heading3"/>
       </w:pPr>
-      <w:bookmarkStart w:id="20" w:name="_Toc85020532"/>
+      <w:bookmarkStart w:id="23" w:name="_Toc85020532"/>
       <w:proofErr w:type="spellStart"/>
       <w:r>
         <w:t>CompoundTable</w:t>
@@ -9709,7 +9721,7 @@
       <w:r>
         <w:t>Form</w:t>
       </w:r>
-      <w:bookmarkEnd w:id="20"/>
+      <w:bookmarkEnd w:id="23"/>
     </w:p>
     <w:p>
       <w:r>
@@ -10152,6 +10164,9 @@
     </w:p>
     <w:p>
       <w:r>
+        <w:rPr>
+          <w:noProof/>
+        </w:rPr>
         <w:drawing>
           <wp:inline distT="0" distB="0" distL="0" distR="0" wp14:anchorId="524C44D6" wp14:editId="389F00C3">
             <wp:extent cx="5276133" cy="657860"/>
@@ -10206,7 +10221,7 @@
       <w:pPr>
         <w:pStyle w:val="Heading3"/>
       </w:pPr>
-      <w:bookmarkStart w:id="21" w:name="_Toc85020533"/>
+      <w:bookmarkStart w:id="24" w:name="_Toc85020533"/>
       <w:proofErr w:type="spellStart"/>
       <w:r>
         <w:t>CompoundTable</w:t>
@@ -10215,7 +10230,7 @@
       <w:r>
         <w:t xml:space="preserve"> Form with Qualifier</w:t>
       </w:r>
-      <w:bookmarkEnd w:id="21"/>
+      <w:bookmarkEnd w:id="24"/>
     </w:p>
     <w:p>
       <w:r>
@@ -10422,7 +10437,9 @@
       <w:pPr>
         <w:pStyle w:val="Heading2"/>
       </w:pPr>
-      <w:bookmarkStart w:id="22" w:name="_Toc85020534"/>
+      <w:bookmarkStart w:id="25" w:name="_Toc85020534"/>
+      <w:bookmarkEnd w:id="19"/>
+      <w:bookmarkEnd w:id="20"/>
       <w:r>
         <w:t>Exporting</w:t>
       </w:r>
@@ -10444,7 +10461,7 @@
       <w:r>
         <w:t>SciEx</w:t>
       </w:r>
-      <w:bookmarkEnd w:id="22"/>
+      <w:bookmarkEnd w:id="25"/>
       <w:proofErr w:type="spellEnd"/>
     </w:p>
     <w:p/>
@@ -10452,7 +10469,7 @@
       <w:pPr>
         <w:pStyle w:val="Heading3"/>
       </w:pPr>
-      <w:bookmarkStart w:id="23" w:name="_Toc85020535"/>
+      <w:bookmarkStart w:id="26" w:name="_Toc85020535"/>
       <w:proofErr w:type="spellStart"/>
       <w:r>
         <w:t>LongTable</w:t>
@@ -10461,7 +10478,7 @@
       <w:r>
         <w:t xml:space="preserve"> Form</w:t>
       </w:r>
-      <w:bookmarkEnd w:id="23"/>
+      <w:bookmarkEnd w:id="26"/>
     </w:p>
     <w:p/>
     <w:p>
@@ -11296,7 +11313,7 @@
       <w:pPr>
         <w:pStyle w:val="Heading1"/>
       </w:pPr>
-      <w:bookmarkStart w:id="24" w:name="_Toc85020536"/>
+      <w:bookmarkStart w:id="27" w:name="_Toc85020536"/>
       <w:r>
         <w:t>Using sheet “</w:t>
       </w:r>
@@ -11308,7 +11325,7 @@
       <w:r>
         <w:t>”</w:t>
       </w:r>
-      <w:bookmarkEnd w:id="24"/>
+      <w:bookmarkEnd w:id="27"/>
     </w:p>
     <w:p/>
     <w:p>
@@ -11349,7 +11366,7 @@
       <w:pPr>
         <w:pStyle w:val="Heading2"/>
       </w:pPr>
-      <w:bookmarkStart w:id="25" w:name="_Toc85020537"/>
+      <w:bookmarkStart w:id="28" w:name="_Toc85020537"/>
       <w:r>
         <w:t>Loading MRM transition names into the sheet “</w:t>
       </w:r>
@@ -11361,17 +11378,17 @@
       <w:r>
         <w:t>”</w:t>
       </w:r>
-      <w:bookmarkEnd w:id="25"/>
+      <w:bookmarkEnd w:id="28"/>
     </w:p>
     <w:p>
       <w:pPr>
         <w:pStyle w:val="Heading3"/>
       </w:pPr>
-      <w:bookmarkStart w:id="26" w:name="_Toc85020538"/>
+      <w:bookmarkStart w:id="29" w:name="_Toc85020538"/>
       <w:r>
         <w:t>Loading from the vendor’s software</w:t>
       </w:r>
-      <w:bookmarkEnd w:id="26"/>
+      <w:bookmarkEnd w:id="29"/>
     </w:p>
     <w:p>
       <w:r>
@@ -11611,7 +11628,7 @@
       <w:pPr>
         <w:jc w:val="center"/>
       </w:pPr>
-      <w:bookmarkStart w:id="27" w:name="_Toc511046334"/>
+      <w:bookmarkStart w:id="30" w:name="_Toc511046334"/>
       <w:r>
         <w:rPr>
           <w:noProof/>
@@ -11655,17 +11672,17 @@
       <w:r>
         <w:t>.</w:t>
       </w:r>
-      <w:bookmarkEnd w:id="27"/>
+      <w:bookmarkEnd w:id="30"/>
     </w:p>
     <w:p>
       <w:pPr>
         <w:pStyle w:val="Heading3"/>
       </w:pPr>
-      <w:bookmarkStart w:id="28" w:name="_Toc85020539"/>
+      <w:bookmarkStart w:id="31" w:name="_Toc85020539"/>
       <w:r>
         <w:t>Loading from files exported in a form of a table</w:t>
       </w:r>
-      <w:bookmarkEnd w:id="28"/>
+      <w:bookmarkEnd w:id="31"/>
     </w:p>
     <w:p>
       <w:r>
@@ -12459,11 +12476,11 @@
           <w:numId w:val="0"/>
         </w:numPr>
       </w:pPr>
-      <w:bookmarkStart w:id="29" w:name="_Toc85020540"/>
+      <w:bookmarkStart w:id="32" w:name="_Toc85020540"/>
       <w:r>
         <w:t>Validating column MRM transition names’ ISTD</w:t>
       </w:r>
-      <w:bookmarkEnd w:id="29"/>
+      <w:bookmarkEnd w:id="32"/>
     </w:p>
     <w:p>
       <w:r>
@@ -12631,7 +12648,7 @@
       <w:pPr>
         <w:pStyle w:val="Heading2"/>
       </w:pPr>
-      <w:bookmarkStart w:id="30" w:name="_Toc85020541"/>
+      <w:bookmarkStart w:id="33" w:name="_Toc85020541"/>
       <w:r>
         <w:t>Copying MRM transition names’ ISTD to sheet “</w:t>
       </w:r>
@@ -12643,7 +12660,7 @@
       <w:r>
         <w:t>”</w:t>
       </w:r>
-      <w:bookmarkEnd w:id="30"/>
+      <w:bookmarkEnd w:id="33"/>
     </w:p>
     <w:p/>
     <w:p>
@@ -12897,7 +12914,7 @@
       <w:pPr>
         <w:pStyle w:val="Heading2"/>
       </w:pPr>
-      <w:bookmarkStart w:id="31" w:name="_Toc85020542"/>
+      <w:bookmarkStart w:id="34" w:name="_Toc85020542"/>
       <w:r>
         <w:t>Clearing entries in the sheet “</w:t>
       </w:r>
@@ -12909,7 +12926,7 @@
       <w:r>
         <w:t>”</w:t>
       </w:r>
-      <w:bookmarkEnd w:id="31"/>
+      <w:bookmarkEnd w:id="34"/>
     </w:p>
     <w:p/>
     <w:p>
@@ -13085,7 +13102,7 @@
       <w:pPr>
         <w:pStyle w:val="Heading2"/>
       </w:pPr>
-      <w:bookmarkStart w:id="32" w:name="_Toc85020543"/>
+      <w:bookmarkStart w:id="35" w:name="_Toc85020543"/>
       <w:r>
         <w:t xml:space="preserve">Colour Tracker in </w:t>
       </w:r>
@@ -13096,7 +13113,7 @@
       <w:r>
         <w:t>Annot</w:t>
       </w:r>
-      <w:bookmarkEnd w:id="32"/>
+      <w:bookmarkEnd w:id="35"/>
       <w:proofErr w:type="spellEnd"/>
     </w:p>
     <w:p/>
@@ -13210,7 +13227,7 @@
       <w:pPr>
         <w:pStyle w:val="Heading3"/>
       </w:pPr>
-      <w:bookmarkStart w:id="33" w:name="_Toc85020544"/>
+      <w:bookmarkStart w:id="36" w:name="_Toc85020544"/>
       <w:r>
         <w:t xml:space="preserve">Modifying </w:t>
       </w:r>
@@ -13222,7 +13239,7 @@
       <w:r>
         <w:t xml:space="preserve"> column</w:t>
       </w:r>
-      <w:bookmarkEnd w:id="33"/>
+      <w:bookmarkEnd w:id="36"/>
     </w:p>
     <w:p/>
     <w:p>
@@ -13255,7 +13272,7 @@
       <w:pPr>
         <w:pStyle w:val="Heading3"/>
       </w:pPr>
-      <w:bookmarkStart w:id="34" w:name="_Toc85020545"/>
+      <w:bookmarkStart w:id="37" w:name="_Toc85020545"/>
       <w:r>
         <w:t xml:space="preserve">Modifying </w:t>
       </w:r>
@@ -13267,7 +13284,7 @@
       <w:r>
         <w:t xml:space="preserve"> column</w:t>
       </w:r>
-      <w:bookmarkEnd w:id="34"/>
+      <w:bookmarkEnd w:id="37"/>
     </w:p>
     <w:p/>
     <w:p>
@@ -13287,7 +13304,7 @@
       <w:pPr>
         <w:pStyle w:val="Heading1"/>
       </w:pPr>
-      <w:bookmarkStart w:id="35" w:name="_Toc85020546"/>
+      <w:bookmarkStart w:id="38" w:name="_Toc85020546"/>
       <w:r>
         <w:t>Using sheet “</w:t>
       </w:r>
@@ -13299,7 +13316,7 @@
       <w:r>
         <w:t>”</w:t>
       </w:r>
-      <w:bookmarkEnd w:id="35"/>
+      <w:bookmarkEnd w:id="38"/>
     </w:p>
     <w:p/>
     <w:p>
@@ -13320,7 +13337,7 @@
       <w:pPr>
         <w:pStyle w:val="Heading2"/>
       </w:pPr>
-      <w:bookmarkStart w:id="36" w:name="_Toc85020547"/>
+      <w:bookmarkStart w:id="39" w:name="_Toc85020547"/>
       <w:r>
         <w:t xml:space="preserve">Calculating ISTD from ng/mL to </w:t>
       </w:r>
@@ -13328,7 +13345,7 @@
       <w:r>
         <w:t>nM</w:t>
       </w:r>
-      <w:bookmarkEnd w:id="36"/>
+      <w:bookmarkEnd w:id="39"/>
       <w:proofErr w:type="spellEnd"/>
     </w:p>
     <w:p/>
@@ -13556,7 +13573,7 @@
       <w:pPr>
         <w:pStyle w:val="Heading2"/>
       </w:pPr>
-      <w:bookmarkStart w:id="37" w:name="_Toc85020548"/>
+      <w:bookmarkStart w:id="40" w:name="_Toc85020548"/>
       <w:r>
         <w:t>Clearing entries in the sheet “</w:t>
       </w:r>
@@ -13568,7 +13585,7 @@
       <w:r>
         <w:t>”</w:t>
       </w:r>
-      <w:bookmarkEnd w:id="37"/>
+      <w:bookmarkEnd w:id="40"/>
     </w:p>
     <w:p/>
     <w:p>
@@ -13691,7 +13708,7 @@
       <w:pPr>
         <w:pStyle w:val="Heading2"/>
       </w:pPr>
-      <w:bookmarkStart w:id="38" w:name="_Toc85020549"/>
+      <w:bookmarkStart w:id="41" w:name="_Toc85020549"/>
       <w:r>
         <w:t xml:space="preserve">Colour Tracker in </w:t>
       </w:r>
@@ -13699,7 +13716,7 @@
       <w:r>
         <w:t>ISTD_Annot</w:t>
       </w:r>
-      <w:bookmarkEnd w:id="38"/>
+      <w:bookmarkEnd w:id="41"/>
       <w:proofErr w:type="spellEnd"/>
     </w:p>
     <w:p/>
@@ -13784,7 +13801,7 @@
       <w:pPr>
         <w:pStyle w:val="Heading2"/>
       </w:pPr>
-      <w:bookmarkStart w:id="39" w:name="_Toc85020550"/>
+      <w:bookmarkStart w:id="42" w:name="_Toc85020550"/>
       <w:r>
         <w:t xml:space="preserve">Concentration </w:t>
       </w:r>
@@ -13792,7 +13809,7 @@
       <w:r>
         <w:t>convertion</w:t>
       </w:r>
-      <w:bookmarkEnd w:id="39"/>
+      <w:bookmarkEnd w:id="42"/>
       <w:proofErr w:type="spellEnd"/>
     </w:p>
     <w:p/>
@@ -13990,7 +14007,7 @@
       <w:pPr>
         <w:pStyle w:val="Heading1"/>
       </w:pPr>
-      <w:bookmarkStart w:id="40" w:name="_Toc85020551"/>
+      <w:bookmarkStart w:id="43" w:name="_Toc85020551"/>
       <w:r>
         <w:t>Using sheet “</w:t>
       </w:r>
@@ -14002,7 +14019,7 @@
       <w:r>
         <w:t>”</w:t>
       </w:r>
-      <w:bookmarkEnd w:id="40"/>
+      <w:bookmarkEnd w:id="43"/>
     </w:p>
     <w:p/>
     <w:p>
@@ -14089,7 +14106,7 @@
       <w:pPr>
         <w:pStyle w:val="Caption"/>
       </w:pPr>
-      <w:bookmarkStart w:id="41" w:name="_Toc79832090"/>
+      <w:bookmarkStart w:id="44" w:name="_Toc79832090"/>
       <w:r>
         <w:t xml:space="preserve">Equation </w:t>
       </w:r>
@@ -14159,7 +14176,7 @@
       <w:r>
         <w:t xml:space="preserve"> : Formula to calculate the concentration of analyte.</w:t>
       </w:r>
-      <w:bookmarkEnd w:id="41"/>
+      <w:bookmarkEnd w:id="44"/>
     </w:p>
     <w:p>
       <w:pPr>
@@ -14210,24 +14227,24 @@
       <w:pPr>
         <w:pStyle w:val="Heading2"/>
       </w:pPr>
-      <w:bookmarkStart w:id="42" w:name="_Toc85020552"/>
+      <w:bookmarkStart w:id="45" w:name="_Toc85020552"/>
       <w:r>
         <w:t>Creating a new sample annotation template</w:t>
       </w:r>
       <w:r>
         <w:t xml:space="preserve"> from MRM transition names data</w:t>
       </w:r>
-      <w:bookmarkEnd w:id="42"/>
+      <w:bookmarkEnd w:id="45"/>
     </w:p>
     <w:p>
       <w:pPr>
         <w:pStyle w:val="Heading3"/>
       </w:pPr>
-      <w:bookmarkStart w:id="43" w:name="_Toc85020553"/>
+      <w:bookmarkStart w:id="46" w:name="_Toc85020553"/>
       <w:r>
         <w:t>Loading from the vendor’s software</w:t>
       </w:r>
-      <w:bookmarkEnd w:id="43"/>
+      <w:bookmarkEnd w:id="46"/>
     </w:p>
     <w:p>
       <w:r>
@@ -14666,11 +14683,11 @@
       <w:pPr>
         <w:pStyle w:val="Heading3"/>
       </w:pPr>
-      <w:bookmarkStart w:id="44" w:name="_Toc85020554"/>
+      <w:bookmarkStart w:id="47" w:name="_Toc85020554"/>
       <w:r>
         <w:t>Loading from files exported in a form of a table</w:t>
       </w:r>
-      <w:bookmarkEnd w:id="44"/>
+      <w:bookmarkEnd w:id="47"/>
     </w:p>
     <w:p>
       <w:r>
@@ -15489,7 +15506,7 @@
       <w:pPr>
         <w:pStyle w:val="Heading2"/>
       </w:pPr>
-      <w:bookmarkStart w:id="45" w:name="_Toc85020555"/>
+      <w:bookmarkStart w:id="48" w:name="_Toc85020555"/>
       <w:r>
         <w:t>Filling up the</w:t>
       </w:r>
@@ -15507,7 +15524,7 @@
       <w:r>
         <w:t>s</w:t>
       </w:r>
-      <w:bookmarkEnd w:id="45"/>
+      <w:bookmarkEnd w:id="48"/>
       <w:r>
         <w:t xml:space="preserve"> </w:t>
       </w:r>
@@ -15517,12 +15534,12 @@
       <w:pPr>
         <w:pStyle w:val="Heading3"/>
       </w:pPr>
-      <w:bookmarkStart w:id="46" w:name="_Toc85020556"/>
+      <w:bookmarkStart w:id="49" w:name="_Toc85020556"/>
       <w:proofErr w:type="spellStart"/>
       <w:r>
         <w:t>Sample_Type</w:t>
       </w:r>
-      <w:bookmarkEnd w:id="46"/>
+      <w:bookmarkEnd w:id="49"/>
       <w:proofErr w:type="spellEnd"/>
     </w:p>
     <w:p>
@@ -15595,7 +15612,7 @@
       <w:pPr>
         <w:pStyle w:val="Caption"/>
       </w:pPr>
-      <w:bookmarkStart w:id="47" w:name="_Toc79832085"/>
+      <w:bookmarkStart w:id="50" w:name="_Toc79832085"/>
       <w:r>
         <w:t xml:space="preserve">Table </w:t>
       </w:r>
@@ -15665,7 +15682,7 @@
       <w:r>
         <w:t xml:space="preserve"> : Table of Abbreviation for Sample Type</w:t>
       </w:r>
-      <w:bookmarkEnd w:id="47"/>
+      <w:bookmarkEnd w:id="50"/>
     </w:p>
     <w:tbl>
       <w:tblPr>
@@ -16147,7 +16164,7 @@
             <w:tcW w:w="1454" w:type="dxa"/>
           </w:tcPr>
           <w:p>
-            <w:bookmarkStart w:id="48" w:name="_Hlk68512507"/>
+            <w:bookmarkStart w:id="51" w:name="_Hlk68512507"/>
             <w:r>
               <w:t>UBLK</w:t>
             </w:r>
@@ -16174,7 +16191,7 @@
           </w:p>
         </w:tc>
       </w:tr>
-      <w:bookmarkEnd w:id="48"/>
+      <w:bookmarkEnd w:id="51"/>
       <w:tr>
         <w:tc>
           <w:tcPr>
@@ -16488,7 +16505,7 @@
       <w:pPr>
         <w:pStyle w:val="Caption"/>
       </w:pPr>
-      <w:bookmarkStart w:id="49" w:name="_Toc79832086"/>
+      <w:bookmarkStart w:id="52" w:name="_Toc79832086"/>
       <w:r>
         <w:t xml:space="preserve">Table </w:t>
       </w:r>
@@ -16572,7 +16589,7 @@
       <w:r>
         <w:t>”</w:t>
       </w:r>
-      <w:bookmarkEnd w:id="49"/>
+      <w:bookmarkEnd w:id="52"/>
     </w:p>
     <w:tbl>
       <w:tblPr>
@@ -16900,7 +16917,7 @@
       <w:pPr>
         <w:pStyle w:val="Heading3"/>
       </w:pPr>
-      <w:bookmarkStart w:id="50" w:name="_Toc85020557"/>
+      <w:bookmarkStart w:id="53" w:name="_Toc85020557"/>
       <w:proofErr w:type="spellStart"/>
       <w:r>
         <w:t>Sample_Amount</w:t>
@@ -16933,7 +16950,7 @@
       <w:r>
         <w:t>]</w:t>
       </w:r>
-      <w:bookmarkEnd w:id="50"/>
+      <w:bookmarkEnd w:id="53"/>
     </w:p>
     <w:p/>
     <w:p>
@@ -17030,7 +17047,7 @@
       <w:pPr>
         <w:pStyle w:val="Caption"/>
       </w:pPr>
-      <w:bookmarkStart w:id="51" w:name="_Toc79832087"/>
+      <w:bookmarkStart w:id="54" w:name="_Toc79832087"/>
       <w:r>
         <w:t xml:space="preserve">Table </w:t>
       </w:r>
@@ -17108,7 +17125,7 @@
       <w:r>
         <w:t>” column</w:t>
       </w:r>
-      <w:bookmarkEnd w:id="51"/>
+      <w:bookmarkEnd w:id="54"/>
     </w:p>
     <w:tbl>
       <w:tblPr>
@@ -17301,7 +17318,7 @@
       <w:pPr>
         <w:pStyle w:val="Caption"/>
       </w:pPr>
-      <w:bookmarkStart w:id="52" w:name="_Toc79832088"/>
+      <w:bookmarkStart w:id="55" w:name="_Toc79832088"/>
       <w:r>
         <w:t xml:space="preserve">Table </w:t>
       </w:r>
@@ -17379,7 +17396,7 @@
       <w:r>
         <w:t>”</w:t>
       </w:r>
-      <w:bookmarkEnd w:id="52"/>
+      <w:bookmarkEnd w:id="55"/>
     </w:p>
     <w:tbl>
       <w:tblPr>
@@ -17698,11 +17715,11 @@
       <w:pPr>
         <w:pStyle w:val="Heading3"/>
       </w:pPr>
-      <w:bookmarkStart w:id="53" w:name="_Toc85020558"/>
+      <w:bookmarkStart w:id="56" w:name="_Toc85020558"/>
       <w:r>
         <w:t>Autofill by Sample Type</w:t>
       </w:r>
-      <w:bookmarkEnd w:id="53"/>
+      <w:bookmarkEnd w:id="56"/>
     </w:p>
     <w:p>
       <w:r>
@@ -18090,11 +18107,11 @@
       <w:pPr>
         <w:pStyle w:val="Heading3"/>
       </w:pPr>
-      <w:bookmarkStart w:id="54" w:name="_Toc85020559"/>
+      <w:bookmarkStart w:id="57" w:name="_Toc85020559"/>
       <w:r>
         <w:t>Autofill Concentration Unit</w:t>
       </w:r>
-      <w:bookmarkEnd w:id="54"/>
+      <w:bookmarkEnd w:id="57"/>
     </w:p>
     <w:p>
       <w:r>
@@ -18438,11 +18455,11 @@
       <w:pPr>
         <w:pStyle w:val="Heading2"/>
       </w:pPr>
-      <w:bookmarkStart w:id="55" w:name="_Toc85020560"/>
+      <w:bookmarkStart w:id="58" w:name="_Toc85020560"/>
       <w:r>
         <w:t>Merging MRM transition names data with an existing sample annotation file</w:t>
       </w:r>
-      <w:bookmarkEnd w:id="55"/>
+      <w:bookmarkEnd w:id="58"/>
     </w:p>
     <w:p/>
     <w:p>
@@ -18702,7 +18719,7 @@
       <w:pPr>
         <w:pStyle w:val="Heading3"/>
       </w:pPr>
-      <w:bookmarkStart w:id="56" w:name="_Toc85020561"/>
+      <w:bookmarkStart w:id="59" w:name="_Toc85020561"/>
       <w:r>
         <w:t>Match w</w:t>
       </w:r>
@@ -18720,7 +18737,7 @@
       <w:r>
         <w:t xml:space="preserve"> merging)</w:t>
       </w:r>
-      <w:bookmarkEnd w:id="56"/>
+      <w:bookmarkEnd w:id="59"/>
     </w:p>
     <w:p/>
     <w:p>
@@ -18863,7 +18880,7 @@
       <w:pPr>
         <w:pStyle w:val="Heading3"/>
       </w:pPr>
-      <w:bookmarkStart w:id="57" w:name="_Toc85020562"/>
+      <w:bookmarkStart w:id="60" w:name="_Toc85020562"/>
       <w:r>
         <w:t xml:space="preserve">Map to </w:t>
       </w:r>
@@ -18871,7 +18888,7 @@
       <w:r>
         <w:t>Sample_Amount</w:t>
       </w:r>
-      <w:bookmarkEnd w:id="57"/>
+      <w:bookmarkEnd w:id="60"/>
       <w:proofErr w:type="spellEnd"/>
     </w:p>
     <w:p/>
@@ -18942,7 +18959,7 @@
       <w:pPr>
         <w:pStyle w:val="Heading3"/>
       </w:pPr>
-      <w:bookmarkStart w:id="58" w:name="_Toc85020563"/>
+      <w:bookmarkStart w:id="61" w:name="_Toc85020563"/>
       <w:r>
         <w:t xml:space="preserve">Map to </w:t>
       </w:r>
@@ -18954,7 +18971,7 @@
       <w:r>
         <w:t>_[ul]</w:t>
       </w:r>
-      <w:bookmarkEnd w:id="58"/>
+      <w:bookmarkEnd w:id="61"/>
     </w:p>
     <w:p/>
     <w:p>
@@ -19032,11 +19049,11 @@
       <w:pPr>
         <w:pStyle w:val="Heading3"/>
       </w:pPr>
-      <w:bookmarkStart w:id="59" w:name="_Toc85020564"/>
+      <w:bookmarkStart w:id="62" w:name="_Toc85020564"/>
       <w:r>
         <w:t>Merge with Sample Annotation</w:t>
       </w:r>
-      <w:bookmarkEnd w:id="59"/>
+      <w:bookmarkEnd w:id="62"/>
     </w:p>
     <w:p/>
     <w:p>
@@ -19217,12 +19234,12 @@
       <w:pPr>
         <w:pStyle w:val="Heading2"/>
       </w:pPr>
-      <w:bookmarkStart w:id="60" w:name="_Toc85020565"/>
+      <w:bookmarkStart w:id="63" w:name="_Toc85020565"/>
       <w:r>
         <w:lastRenderedPageBreak/>
         <w:t>Troubleshooting merging problems</w:t>
       </w:r>
-      <w:bookmarkEnd w:id="60"/>
+      <w:bookmarkEnd w:id="63"/>
     </w:p>
     <w:p/>
     <w:p>
@@ -19289,7 +19306,7 @@
       <w:pPr>
         <w:pStyle w:val="Caption"/>
       </w:pPr>
-      <w:bookmarkStart w:id="61" w:name="_Toc79832089"/>
+      <w:bookmarkStart w:id="64" w:name="_Toc79832089"/>
       <w:r>
         <w:t xml:space="preserve">Table </w:t>
       </w:r>
@@ -19359,7 +19376,7 @@
       <w:r>
         <w:t xml:space="preserve"> : Table of possible reasons for merging problem</w:t>
       </w:r>
-      <w:bookmarkEnd w:id="61"/>
+      <w:bookmarkEnd w:id="64"/>
     </w:p>
     <w:tbl>
       <w:tblPr>
@@ -19578,7 +19595,7 @@
       <w:pPr>
         <w:pStyle w:val="Heading2"/>
       </w:pPr>
-      <w:bookmarkStart w:id="62" w:name="_Toc85020566"/>
+      <w:bookmarkStart w:id="65" w:name="_Toc85020566"/>
       <w:r>
         <w:t>Clearing entries in the sheet “</w:t>
       </w:r>
@@ -19590,7 +19607,7 @@
       <w:r>
         <w:t>”</w:t>
       </w:r>
-      <w:bookmarkEnd w:id="62"/>
+      <w:bookmarkEnd w:id="65"/>
     </w:p>
     <w:p/>
     <w:p>
@@ -19714,7 +19731,7 @@
       <w:pPr>
         <w:pStyle w:val="Heading2"/>
       </w:pPr>
-      <w:bookmarkStart w:id="63" w:name="_Toc85020567"/>
+      <w:bookmarkStart w:id="66" w:name="_Toc85020567"/>
       <w:r>
         <w:t>Copying RQC samples to sheet “</w:t>
       </w:r>
@@ -19726,7 +19743,7 @@
       <w:r>
         <w:t>”</w:t>
       </w:r>
-      <w:bookmarkEnd w:id="63"/>
+      <w:bookmarkEnd w:id="66"/>
     </w:p>
     <w:p/>
     <w:p>
@@ -20042,7 +20059,7 @@
       <w:pPr>
         <w:pStyle w:val="Heading1"/>
       </w:pPr>
-      <w:bookmarkStart w:id="64" w:name="_Toc85020568"/>
+      <w:bookmarkStart w:id="67" w:name="_Toc85020568"/>
       <w:r>
         <w:t>Using sheet “</w:t>
       </w:r>
@@ -20054,7 +20071,7 @@
       <w:r>
         <w:t>”</w:t>
       </w:r>
-      <w:bookmarkEnd w:id="64"/>
+      <w:bookmarkEnd w:id="67"/>
     </w:p>
     <w:p/>
     <w:p>
@@ -20072,7 +20089,7 @@
       <w:pPr>
         <w:pStyle w:val="Heading2"/>
       </w:pPr>
-      <w:bookmarkStart w:id="65" w:name="_Toc85020569"/>
+      <w:bookmarkStart w:id="68" w:name="_Toc85020569"/>
       <w:r>
         <w:t xml:space="preserve">Filling up the </w:t>
       </w:r>
@@ -20084,7 +20101,7 @@
       <w:r>
         <w:t xml:space="preserve"> columns</w:t>
       </w:r>
-      <w:bookmarkEnd w:id="65"/>
+      <w:bookmarkEnd w:id="68"/>
     </w:p>
     <w:p/>
     <w:p>
@@ -20179,7 +20196,7 @@
       <w:pPr>
         <w:pStyle w:val="Heading2"/>
       </w:pPr>
-      <w:bookmarkStart w:id="66" w:name="_Toc85020570"/>
+      <w:bookmarkStart w:id="69" w:name="_Toc85020570"/>
       <w:r>
         <w:t>Clearing entries in the sheet “</w:t>
       </w:r>
@@ -20191,7 +20208,7 @@
       <w:r>
         <w:t>”</w:t>
       </w:r>
-      <w:bookmarkEnd w:id="66"/>
+      <w:bookmarkEnd w:id="69"/>
     </w:p>
     <w:p/>
     <w:p>
@@ -23477,6 +23494,7 @@
   <w:style w:type="character" w:default="1" w:styleId="DefaultParagraphFont">
     <w:name w:val="Default Paragraph Font"/>
     <w:uiPriority w:val="1"/>
+    <w:semiHidden/>
     <w:unhideWhenUsed/>
   </w:style>
   <w:style w:type="table" w:default="1" w:styleId="TableNormal">
@@ -24497,7 +24515,7 @@
 </file>
 
 <file path=customXml/itemProps2.xml><?xml version="1.0" encoding="utf-8"?>
-<ds:datastoreItem xmlns:ds="http://schemas.openxmlformats.org/officeDocument/2006/customXml" ds:itemID="{D025D3F4-B21B-4FB3-9639-3B0359A8383C}">
+<ds:datastoreItem xmlns:ds="http://schemas.openxmlformats.org/officeDocument/2006/customXml" ds:itemID="{F8844C5E-E839-47F5-BA4A-5FECBA65DECE}">
   <ds:schemaRefs>
     <ds:schemaRef ds:uri="http://schemas.openxmlformats.org/officeDocument/2006/bibliography"/>
   </ds:schemaRefs>

</xml_diff>

<commit_message>
Update Concentration Calculation Table to be much clearer.
</commit_message>
<xml_diff>
--- a/docs/MS_Template_Creator_User_Documentation.docx
+++ b/docs/MS_Template_Creator_User_Documentation.docx
@@ -2,8 +2,8 @@
 <file path=word/document.xml><?xml version="1.0" encoding="utf-8"?>
 <w:document xmlns:wpc="http://schemas.microsoft.com/office/word/2010/wordprocessingCanvas" xmlns:cx="http://schemas.microsoft.com/office/drawing/2014/chartex" xmlns:cx1="http://schemas.microsoft.com/office/drawing/2015/9/8/chartex" xmlns:cx2="http://schemas.microsoft.com/office/drawing/2015/10/21/chartex" xmlns:cx3="http://schemas.microsoft.com/office/drawing/2016/5/9/chartex" xmlns:cx4="http://schemas.microsoft.com/office/drawing/2016/5/10/chartex" xmlns:cx5="http://schemas.microsoft.com/office/drawing/2016/5/11/chartex" xmlns:cx6="http://schemas.microsoft.com/office/drawing/2016/5/12/chartex" xmlns:cx7="http://schemas.microsoft.com/office/drawing/2016/5/13/chartex" xmlns:cx8="http://schemas.microsoft.com/office/drawing/2016/5/14/chartex" xmlns:mc="http://schemas.openxmlformats.org/markup-compatibility/2006" xmlns:aink="http://schemas.microsoft.com/office/drawing/2016/ink" xmlns:am3d="http://schemas.microsoft.com/office/drawing/2017/model3d" xmlns:o="urn:schemas-microsoft-com:office:office" xmlns:r="http://schemas.openxmlformats.org/officeDocument/2006/relationships" xmlns:m="http://schemas.openxmlformats.org/officeDocument/2006/math" xmlns:v="urn:schemas-microsoft-com:vml" xmlns:wp14="http://schemas.microsoft.com/office/word/2010/wordprocessingDrawing" xmlns:wp="http://schemas.openxmlformats.org/drawingml/2006/wordprocessingDrawing" xmlns:w10="urn:schemas-microsoft-com:office:word" xmlns:w="http://schemas.openxmlformats.org/wordprocessingml/2006/main" xmlns:w14="http://schemas.microsoft.com/office/word/2010/wordml" xmlns:w15="http://schemas.microsoft.com/office/word/2012/wordml" xmlns:w16cid="http://schemas.microsoft.com/office/word/2016/wordml/cid" xmlns:w16se="http://schemas.microsoft.com/office/word/2015/wordml/symex" xmlns:wpg="http://schemas.microsoft.com/office/word/2010/wordprocessingGroup" xmlns:wpi="http://schemas.microsoft.com/office/word/2010/wordprocessingInk" xmlns:wne="http://schemas.microsoft.com/office/word/2006/wordml" xmlns:wps="http://schemas.microsoft.com/office/word/2010/wordprocessingShape" mc:Ignorable="w14 w15 w16se w16cid wp14">
   <w:body>
-    <w:bookmarkStart w:id="0" w:name="_Toc506066801" w:displacedByCustomXml="next"/>
-    <w:bookmarkStart w:id="1" w:name="_Toc506067103" w:displacedByCustomXml="next"/>
+    <w:bookmarkStart w:id="0" w:name="_Toc506067103" w:displacedByCustomXml="next"/>
+    <w:bookmarkStart w:id="1" w:name="_Toc506066801" w:displacedByCustomXml="next"/>
     <w:sdt>
       <w:sdtPr>
         <w:id w:val="-535510702"/>
@@ -12,6 +12,7 @@
           <w:docPartUnique/>
         </w:docPartObj>
       </w:sdtPr>
+      <w:sdtEndPr/>
       <w:sdtContent>
         <w:p/>
         <w:p>
@@ -333,6 +334,7 @@
                                     <w:calendar w:val="gregorian"/>
                                   </w:date>
                                 </w:sdtPr>
+                                <w:sdtEndPr/>
                                 <w:sdtContent>
                                   <w:p>
                                     <w:pPr>
@@ -400,6 +402,7 @@
                               <w:calendar w:val="gregorian"/>
                             </w:date>
                           </w:sdtPr>
+                          <w:sdtEndPr/>
                           <w:sdtContent>
                             <w:p>
                               <w:pPr>
@@ -9135,7 +9138,6 @@
       </w:pPr>
       <w:bookmarkStart w:id="18" w:name="_Toc85020529"/>
       <w:bookmarkStart w:id="19" w:name="_Hlk85897633"/>
-      <w:bookmarkStart w:id="20" w:name="_GoBack"/>
       <w:bookmarkEnd w:id="17"/>
       <w:r>
         <w:t>Exporting</w:t>
@@ -9157,7 +9159,7 @@
       <w:pPr>
         <w:pStyle w:val="Heading3"/>
       </w:pPr>
-      <w:bookmarkStart w:id="21" w:name="_Toc85020530"/>
+      <w:bookmarkStart w:id="20" w:name="_Toc85020530"/>
       <w:proofErr w:type="spellStart"/>
       <w:r>
         <w:t>WideTable</w:t>
@@ -9166,7 +9168,7 @@
       <w:r>
         <w:t xml:space="preserve"> Form</w:t>
       </w:r>
-      <w:bookmarkEnd w:id="21"/>
+      <w:bookmarkEnd w:id="20"/>
     </w:p>
     <w:p>
       <w:r>
@@ -9591,7 +9593,7 @@
       <w:pPr>
         <w:pStyle w:val="Heading3"/>
       </w:pPr>
-      <w:bookmarkStart w:id="22" w:name="_Toc85020531"/>
+      <w:bookmarkStart w:id="21" w:name="_Toc85020531"/>
       <w:proofErr w:type="spellStart"/>
       <w:r>
         <w:t>WideTable</w:t>
@@ -9600,7 +9602,7 @@
       <w:r>
         <w:t xml:space="preserve"> Form with Qualifier</w:t>
       </w:r>
-      <w:bookmarkEnd w:id="22"/>
+      <w:bookmarkEnd w:id="21"/>
     </w:p>
     <w:p>
       <w:r>
@@ -9709,7 +9711,7 @@
       <w:pPr>
         <w:pStyle w:val="Heading3"/>
       </w:pPr>
-      <w:bookmarkStart w:id="23" w:name="_Toc85020532"/>
+      <w:bookmarkStart w:id="22" w:name="_Toc85020532"/>
       <w:proofErr w:type="spellStart"/>
       <w:r>
         <w:t>CompoundTable</w:t>
@@ -9721,7 +9723,7 @@
       <w:r>
         <w:t>Form</w:t>
       </w:r>
-      <w:bookmarkEnd w:id="23"/>
+      <w:bookmarkEnd w:id="22"/>
     </w:p>
     <w:p>
       <w:r>
@@ -10221,7 +10223,7 @@
       <w:pPr>
         <w:pStyle w:val="Heading3"/>
       </w:pPr>
-      <w:bookmarkStart w:id="24" w:name="_Toc85020533"/>
+      <w:bookmarkStart w:id="23" w:name="_Toc85020533"/>
       <w:proofErr w:type="spellStart"/>
       <w:r>
         <w:t>CompoundTable</w:t>
@@ -10230,7 +10232,7 @@
       <w:r>
         <w:t xml:space="preserve"> Form with Qualifier</w:t>
       </w:r>
-      <w:bookmarkEnd w:id="24"/>
+      <w:bookmarkEnd w:id="23"/>
     </w:p>
     <w:p>
       <w:r>
@@ -10437,9 +10439,8 @@
       <w:pPr>
         <w:pStyle w:val="Heading2"/>
       </w:pPr>
-      <w:bookmarkStart w:id="25" w:name="_Toc85020534"/>
+      <w:bookmarkStart w:id="24" w:name="_Toc85020534"/>
       <w:bookmarkEnd w:id="19"/>
-      <w:bookmarkEnd w:id="20"/>
       <w:r>
         <w:t>Exporting</w:t>
       </w:r>
@@ -10461,24 +10462,24 @@
       <w:r>
         <w:t>SciEx</w:t>
       </w:r>
+      <w:bookmarkEnd w:id="24"/>
+      <w:proofErr w:type="spellEnd"/>
+    </w:p>
+    <w:p/>
+    <w:p>
+      <w:pPr>
+        <w:pStyle w:val="Heading3"/>
+      </w:pPr>
+      <w:bookmarkStart w:id="25" w:name="_Toc85020535"/>
+      <w:proofErr w:type="spellStart"/>
+      <w:r>
+        <w:t>LongTable</w:t>
+      </w:r>
+      <w:proofErr w:type="spellEnd"/>
+      <w:r>
+        <w:t xml:space="preserve"> Form</w:t>
+      </w:r>
       <w:bookmarkEnd w:id="25"/>
-      <w:proofErr w:type="spellEnd"/>
-    </w:p>
-    <w:p/>
-    <w:p>
-      <w:pPr>
-        <w:pStyle w:val="Heading3"/>
-      </w:pPr>
-      <w:bookmarkStart w:id="26" w:name="_Toc85020535"/>
-      <w:proofErr w:type="spellStart"/>
-      <w:r>
-        <w:t>LongTable</w:t>
-      </w:r>
-      <w:proofErr w:type="spellEnd"/>
-      <w:r>
-        <w:t xml:space="preserve"> Form</w:t>
-      </w:r>
-      <w:bookmarkEnd w:id="26"/>
     </w:p>
     <w:p/>
     <w:p>
@@ -11313,7 +11314,7 @@
       <w:pPr>
         <w:pStyle w:val="Heading1"/>
       </w:pPr>
-      <w:bookmarkStart w:id="27" w:name="_Toc85020536"/>
+      <w:bookmarkStart w:id="26" w:name="_Toc85020536"/>
       <w:r>
         <w:t>Using sheet “</w:t>
       </w:r>
@@ -11325,70 +11326,70 @@
       <w:r>
         <w:t>”</w:t>
       </w:r>
+      <w:bookmarkEnd w:id="26"/>
+    </w:p>
+    <w:p/>
+    <w:p>
+      <w:r>
+        <w:t>This sheet is meant to record the transiti</w:t>
+      </w:r>
+      <w:r>
+        <w:t>on names present in multiple MRM transition names</w:t>
+      </w:r>
+      <w:r>
+        <w:t xml:space="preserve"> data files and sort them in alphabetical order. Users can key in their internal standard (ISTD) for each transition name</w:t>
+      </w:r>
+      <w:r>
+        <w:t>s</w:t>
+      </w:r>
+      <w:r>
+        <w:t xml:space="preserve"> and send them the list of ISTD from the “</w:t>
+      </w:r>
+      <w:proofErr w:type="spellStart"/>
+      <w:r>
+        <w:t>Transition_Name_Annot</w:t>
+      </w:r>
+      <w:proofErr w:type="spellEnd"/>
+      <w:r>
+        <w:t>” sheet to the “</w:t>
+      </w:r>
+      <w:proofErr w:type="spellStart"/>
+      <w:r>
+        <w:t>ISTD_Annot</w:t>
+      </w:r>
+      <w:proofErr w:type="spellEnd"/>
+      <w:r>
+        <w:t>” sheet</w:t>
+      </w:r>
+    </w:p>
+    <w:p/>
+    <w:p>
+      <w:pPr>
+        <w:pStyle w:val="Heading2"/>
+      </w:pPr>
+      <w:bookmarkStart w:id="27" w:name="_Toc85020537"/>
+      <w:r>
+        <w:t>Loading MRM transition names into the sheet “</w:t>
+      </w:r>
+      <w:proofErr w:type="spellStart"/>
+      <w:r>
+        <w:t>Transition_Name_Annot</w:t>
+      </w:r>
+      <w:proofErr w:type="spellEnd"/>
+      <w:r>
+        <w:t>”</w:t>
+      </w:r>
       <w:bookmarkEnd w:id="27"/>
     </w:p>
-    <w:p/>
-    <w:p>
-      <w:r>
-        <w:t>This sheet is meant to record the transiti</w:t>
-      </w:r>
-      <w:r>
-        <w:t>on names present in multiple MRM transition names</w:t>
-      </w:r>
-      <w:r>
-        <w:t xml:space="preserve"> data files and sort them in alphabetical order. Users can key in their internal standard (ISTD) for each transition name</w:t>
-      </w:r>
-      <w:r>
-        <w:t>s</w:t>
-      </w:r>
-      <w:r>
-        <w:t xml:space="preserve"> and send them the list of ISTD from the “</w:t>
-      </w:r>
-      <w:proofErr w:type="spellStart"/>
-      <w:r>
-        <w:t>Transition_Name_Annot</w:t>
-      </w:r>
-      <w:proofErr w:type="spellEnd"/>
-      <w:r>
-        <w:t>” sheet to the “</w:t>
-      </w:r>
-      <w:proofErr w:type="spellStart"/>
-      <w:r>
-        <w:t>ISTD_Annot</w:t>
-      </w:r>
-      <w:proofErr w:type="spellEnd"/>
-      <w:r>
-        <w:t>” sheet</w:t>
-      </w:r>
-    </w:p>
-    <w:p/>
-    <w:p>
-      <w:pPr>
-        <w:pStyle w:val="Heading2"/>
-      </w:pPr>
-      <w:bookmarkStart w:id="28" w:name="_Toc85020537"/>
-      <w:r>
-        <w:t>Loading MRM transition names into the sheet “</w:t>
-      </w:r>
-      <w:proofErr w:type="spellStart"/>
-      <w:r>
-        <w:t>Transition_Name_Annot</w:t>
-      </w:r>
-      <w:proofErr w:type="spellEnd"/>
-      <w:r>
-        <w:t>”</w:t>
+    <w:p>
+      <w:pPr>
+        <w:pStyle w:val="Heading3"/>
+      </w:pPr>
+      <w:bookmarkStart w:id="28" w:name="_Toc85020538"/>
+      <w:r>
+        <w:t>Loading from the vendor’s software</w:t>
       </w:r>
       <w:bookmarkEnd w:id="28"/>
-    </w:p>
-    <w:p>
-      <w:pPr>
-        <w:pStyle w:val="Heading3"/>
-      </w:pPr>
-      <w:bookmarkStart w:id="29" w:name="_Toc85020538"/>
-      <w:r>
-        <w:t>Loading from the vendor’s software</w:t>
-      </w:r>
-      <w:bookmarkEnd w:id="29"/>
     </w:p>
     <w:p>
       <w:r>
@@ -11628,7 +11629,7 @@
       <w:pPr>
         <w:jc w:val="center"/>
       </w:pPr>
-      <w:bookmarkStart w:id="30" w:name="_Toc511046334"/>
+      <w:bookmarkStart w:id="29" w:name="_Toc511046334"/>
       <w:r>
         <w:rPr>
           <w:noProof/>
@@ -11672,17 +11673,17 @@
       <w:r>
         <w:t>.</w:t>
       </w:r>
+      <w:bookmarkEnd w:id="29"/>
+    </w:p>
+    <w:p>
+      <w:pPr>
+        <w:pStyle w:val="Heading3"/>
+      </w:pPr>
+      <w:bookmarkStart w:id="30" w:name="_Toc85020539"/>
+      <w:r>
+        <w:t>Loading from files exported in a form of a table</w:t>
+      </w:r>
       <w:bookmarkEnd w:id="30"/>
-    </w:p>
-    <w:p>
-      <w:pPr>
-        <w:pStyle w:val="Heading3"/>
-      </w:pPr>
-      <w:bookmarkStart w:id="31" w:name="_Toc85020539"/>
-      <w:r>
-        <w:t>Loading from files exported in a form of a table</w:t>
-      </w:r>
-      <w:bookmarkEnd w:id="31"/>
     </w:p>
     <w:p>
       <w:r>
@@ -12476,11 +12477,11 @@
           <w:numId w:val="0"/>
         </w:numPr>
       </w:pPr>
-      <w:bookmarkStart w:id="32" w:name="_Toc85020540"/>
+      <w:bookmarkStart w:id="31" w:name="_Toc85020540"/>
       <w:r>
         <w:t>Validating column MRM transition names’ ISTD</w:t>
       </w:r>
-      <w:bookmarkEnd w:id="32"/>
+      <w:bookmarkEnd w:id="31"/>
     </w:p>
     <w:p>
       <w:r>
@@ -12648,7 +12649,7 @@
       <w:pPr>
         <w:pStyle w:val="Heading2"/>
       </w:pPr>
-      <w:bookmarkStart w:id="33" w:name="_Toc85020541"/>
+      <w:bookmarkStart w:id="32" w:name="_Toc85020541"/>
       <w:r>
         <w:t>Copying MRM transition names’ ISTD to sheet “</w:t>
       </w:r>
@@ -12660,7 +12661,7 @@
       <w:r>
         <w:t>”</w:t>
       </w:r>
-      <w:bookmarkEnd w:id="33"/>
+      <w:bookmarkEnd w:id="32"/>
     </w:p>
     <w:p/>
     <w:p>
@@ -12914,7 +12915,7 @@
       <w:pPr>
         <w:pStyle w:val="Heading2"/>
       </w:pPr>
-      <w:bookmarkStart w:id="34" w:name="_Toc85020542"/>
+      <w:bookmarkStart w:id="33" w:name="_Toc85020542"/>
       <w:r>
         <w:t>Clearing entries in the sheet “</w:t>
       </w:r>
@@ -12926,7 +12927,7 @@
       <w:r>
         <w:t>”</w:t>
       </w:r>
-      <w:bookmarkEnd w:id="34"/>
+      <w:bookmarkEnd w:id="33"/>
     </w:p>
     <w:p/>
     <w:p>
@@ -13102,7 +13103,7 @@
       <w:pPr>
         <w:pStyle w:val="Heading2"/>
       </w:pPr>
-      <w:bookmarkStart w:id="35" w:name="_Toc85020543"/>
+      <w:bookmarkStart w:id="34" w:name="_Toc85020543"/>
       <w:r>
         <w:t xml:space="preserve">Colour Tracker in </w:t>
       </w:r>
@@ -13113,7 +13114,7 @@
       <w:r>
         <w:t>Annot</w:t>
       </w:r>
-      <w:bookmarkEnd w:id="35"/>
+      <w:bookmarkEnd w:id="34"/>
       <w:proofErr w:type="spellEnd"/>
     </w:p>
     <w:p/>
@@ -13227,7 +13228,7 @@
       <w:pPr>
         <w:pStyle w:val="Heading3"/>
       </w:pPr>
-      <w:bookmarkStart w:id="36" w:name="_Toc85020544"/>
+      <w:bookmarkStart w:id="35" w:name="_Toc85020544"/>
       <w:r>
         <w:t xml:space="preserve">Modifying </w:t>
       </w:r>
@@ -13239,6 +13240,51 @@
       <w:r>
         <w:t xml:space="preserve"> column</w:t>
       </w:r>
+      <w:bookmarkEnd w:id="35"/>
+    </w:p>
+    <w:p/>
+    <w:p>
+      <w:r>
+        <w:t>When a “</w:t>
+      </w:r>
+      <w:proofErr w:type="spellStart"/>
+      <w:r>
+        <w:t>Transition_Name</w:t>
+      </w:r>
+      <w:proofErr w:type="spellEnd"/>
+      <w:r>
+        <w:t>” column cells are in the green fill, modifying it will cause the colour to be remove. It will also cause the whole column of “</w:t>
+      </w:r>
+      <w:proofErr w:type="spellStart"/>
+      <w:r>
+        <w:t>Transition_Name_ISTD</w:t>
+      </w:r>
+      <w:proofErr w:type="spellEnd"/>
+      <w:r>
+        <w:t>” to have no fill.</w:t>
+      </w:r>
+    </w:p>
+    <w:p>
+      <w:r>
+        <w:t xml:space="preserve">This is because </w:t>
+      </w:r>
+    </w:p>
+    <w:p>
+      <w:pPr>
+        <w:pStyle w:val="Heading3"/>
+      </w:pPr>
+      <w:bookmarkStart w:id="36" w:name="_Toc85020545"/>
+      <w:r>
+        <w:t xml:space="preserve">Modifying </w:t>
+      </w:r>
+      <w:proofErr w:type="spellStart"/>
+      <w:r>
+        <w:t>Transition_Name_ISTD</w:t>
+      </w:r>
+      <w:proofErr w:type="spellEnd"/>
+      <w:r>
+        <w:t xml:space="preserve"> column</w:t>
+      </w:r>
       <w:bookmarkEnd w:id="36"/>
     </w:p>
     <w:p/>
@@ -13248,104 +13294,59 @@
       </w:r>
       <w:proofErr w:type="spellStart"/>
       <w:r>
-        <w:t>Transition_Name</w:t>
+        <w:t>Transition_Name_ISTD</w:t>
       </w:r>
       <w:proofErr w:type="spellEnd"/>
       <w:r>
-        <w:t>” column cells are in the green fill, modifying it will cause the colour to be remove. It will also cause the whole column of “</w:t>
+        <w:t>” column cells are in the green fill, modifying it will cause the colour to be remove</w:t>
+      </w:r>
+    </w:p>
+    <w:p>
+      <w:pPr>
+        <w:pStyle w:val="Heading1"/>
+      </w:pPr>
+      <w:bookmarkStart w:id="37" w:name="_Toc85020546"/>
+      <w:r>
+        <w:t>Using sheet “</w:t>
       </w:r>
       <w:proofErr w:type="spellStart"/>
       <w:r>
-        <w:t>Transition_Name_ISTD</w:t>
+        <w:t>ISTD_Annot</w:t>
       </w:r>
       <w:proofErr w:type="spellEnd"/>
       <w:r>
-        <w:t>” to have no fill.</w:t>
-      </w:r>
-    </w:p>
-    <w:p>
-      <w:r>
-        <w:t xml:space="preserve">This is because </w:t>
-      </w:r>
-    </w:p>
-    <w:p>
-      <w:pPr>
-        <w:pStyle w:val="Heading3"/>
-      </w:pPr>
-      <w:bookmarkStart w:id="37" w:name="_Toc85020545"/>
-      <w:r>
-        <w:t xml:space="preserve">Modifying </w:t>
+        <w:t>”</w:t>
+      </w:r>
+      <w:bookmarkEnd w:id="37"/>
+    </w:p>
+    <w:p/>
+    <w:p>
+      <w:r>
+        <w:t xml:space="preserve">This sheet helps the user to calculate the concentration of the ISTD from ng/mL to </w:t>
       </w:r>
       <w:proofErr w:type="spellStart"/>
       <w:r>
-        <w:t>Transition_Name_ISTD</w:t>
+        <w:t>nM</w:t>
       </w:r>
       <w:proofErr w:type="spellEnd"/>
       <w:r>
-        <w:t xml:space="preserve"> column</w:t>
-      </w:r>
-      <w:bookmarkEnd w:id="37"/>
+        <w:t xml:space="preserve"> automatically in a click of a button without using any formulas</w:t>
+      </w:r>
     </w:p>
     <w:p/>
     <w:p>
-      <w:r>
-        <w:t>When a “</w:t>
+      <w:pPr>
+        <w:pStyle w:val="Heading2"/>
+      </w:pPr>
+      <w:bookmarkStart w:id="38" w:name="_Toc85020547"/>
+      <w:r>
+        <w:t xml:space="preserve">Calculating ISTD from ng/mL to </w:t>
       </w:r>
       <w:proofErr w:type="spellStart"/>
       <w:r>
-        <w:t>Transition_Name_ISTD</w:t>
-      </w:r>
-      <w:proofErr w:type="spellEnd"/>
-      <w:r>
-        <w:t>” column cells are in the green fill, modifying it will cause the colour to be remove</w:t>
-      </w:r>
-    </w:p>
-    <w:p>
-      <w:pPr>
-        <w:pStyle w:val="Heading1"/>
-      </w:pPr>
-      <w:bookmarkStart w:id="38" w:name="_Toc85020546"/>
-      <w:r>
-        <w:t>Using sheet “</w:t>
-      </w:r>
-      <w:proofErr w:type="spellStart"/>
-      <w:r>
-        <w:t>ISTD_Annot</w:t>
-      </w:r>
-      <w:proofErr w:type="spellEnd"/>
-      <w:r>
-        <w:t>”</w:t>
+        <w:t>nM</w:t>
       </w:r>
       <w:bookmarkEnd w:id="38"/>
-    </w:p>
-    <w:p/>
-    <w:p>
-      <w:r>
-        <w:t xml:space="preserve">This sheet helps the user to calculate the concentration of the ISTD from ng/mL to </w:t>
-      </w:r>
-      <w:proofErr w:type="spellStart"/>
-      <w:r>
-        <w:t>nM</w:t>
-      </w:r>
-      <w:proofErr w:type="spellEnd"/>
-      <w:r>
-        <w:t xml:space="preserve"> automatically in a click of a button without using any formulas</w:t>
-      </w:r>
-    </w:p>
-    <w:p/>
-    <w:p>
-      <w:pPr>
-        <w:pStyle w:val="Heading2"/>
-      </w:pPr>
-      <w:bookmarkStart w:id="39" w:name="_Toc85020547"/>
-      <w:r>
-        <w:t xml:space="preserve">Calculating ISTD from ng/mL to </w:t>
-      </w:r>
-      <w:proofErr w:type="spellStart"/>
-      <w:r>
-        <w:t>nM</w:t>
-      </w:r>
-      <w:bookmarkEnd w:id="39"/>
       <w:proofErr w:type="spellEnd"/>
     </w:p>
     <w:p/>
@@ -13573,7 +13574,7 @@
       <w:pPr>
         <w:pStyle w:val="Heading2"/>
       </w:pPr>
-      <w:bookmarkStart w:id="40" w:name="_Toc85020548"/>
+      <w:bookmarkStart w:id="39" w:name="_Toc85020548"/>
       <w:r>
         <w:t>Clearing entries in the sheet “</w:t>
       </w:r>
@@ -13585,7 +13586,7 @@
       <w:r>
         <w:t>”</w:t>
       </w:r>
-      <w:bookmarkEnd w:id="40"/>
+      <w:bookmarkEnd w:id="39"/>
     </w:p>
     <w:p/>
     <w:p>
@@ -13708,7 +13709,7 @@
       <w:pPr>
         <w:pStyle w:val="Heading2"/>
       </w:pPr>
-      <w:bookmarkStart w:id="41" w:name="_Toc85020549"/>
+      <w:bookmarkStart w:id="40" w:name="_Toc85020549"/>
       <w:r>
         <w:t xml:space="preserve">Colour Tracker in </w:t>
       </w:r>
@@ -13716,100 +13717,100 @@
       <w:r>
         <w:t>ISTD_Annot</w:t>
       </w:r>
+      <w:bookmarkEnd w:id="40"/>
+      <w:proofErr w:type="spellEnd"/>
+    </w:p>
+    <w:p/>
+    <w:p>
+      <w:r>
+        <w:t>This is to alert users if they have accidentally modified any cells by mistake.</w:t>
+      </w:r>
+    </w:p>
+    <w:p>
+      <w:r>
+        <w:t>Pressing the button “</w:t>
+      </w:r>
+      <w:r>
+        <w:t xml:space="preserve">Convert to </w:t>
+      </w:r>
+      <w:proofErr w:type="spellStart"/>
+      <w:r>
+        <w:t>nM</w:t>
+      </w:r>
+      <w:proofErr w:type="spellEnd"/>
+      <w:r>
+        <w:t xml:space="preserve"> and Verify” will cause the three columns “</w:t>
+      </w:r>
+      <w:proofErr w:type="spellStart"/>
+      <w:r>
+        <w:t>ISTD_Conc</w:t>
+      </w:r>
+      <w:proofErr w:type="spellEnd"/>
+      <w:r>
+        <w:t>_[ng/mL]”, “ISTD_[MW]” and “</w:t>
+      </w:r>
+      <w:proofErr w:type="spellStart"/>
+      <w:r>
+        <w:t>ISTD_Conc</w:t>
+      </w:r>
+      <w:proofErr w:type="spellEnd"/>
+      <w:r>
+        <w:t>_[</w:t>
+      </w:r>
+      <w:proofErr w:type="spellStart"/>
+      <w:r>
+        <w:t>nM</w:t>
+      </w:r>
+      <w:proofErr w:type="spellEnd"/>
+      <w:r>
+        <w:t>]”</w:t>
+      </w:r>
+      <w:r>
+        <w:t xml:space="preserve"> to have a green fill if valid values are put in</w:t>
+      </w:r>
+    </w:p>
+    <w:p>
+      <w:r>
+        <w:t>Modifying any columns will cause the green colour to be remove from columns “</w:t>
+      </w:r>
+      <w:proofErr w:type="spellStart"/>
+      <w:r>
+        <w:t>ISTD_Conc</w:t>
+      </w:r>
+      <w:proofErr w:type="spellEnd"/>
+      <w:r>
+        <w:t>_[ng/mL]” and “ISTD_[MW]” and change the colour of “</w:t>
+      </w:r>
+      <w:proofErr w:type="spellStart"/>
+      <w:r>
+        <w:t>ISTD_Conc</w:t>
+      </w:r>
+      <w:proofErr w:type="spellEnd"/>
+      <w:r>
+        <w:t>_[</w:t>
+      </w:r>
+      <w:proofErr w:type="spellStart"/>
+      <w:r>
+        <w:t>nM</w:t>
+      </w:r>
+      <w:proofErr w:type="spellEnd"/>
+      <w:r>
+        <w:t>]” from green to red</w:t>
+      </w:r>
+    </w:p>
+    <w:p>
+      <w:pPr>
+        <w:pStyle w:val="Heading2"/>
+      </w:pPr>
+      <w:bookmarkStart w:id="41" w:name="_Toc85020550"/>
+      <w:r>
+        <w:t xml:space="preserve">Concentration </w:t>
+      </w:r>
+      <w:proofErr w:type="spellStart"/>
+      <w:r>
+        <w:t>convertion</w:t>
+      </w:r>
       <w:bookmarkEnd w:id="41"/>
-      <w:proofErr w:type="spellEnd"/>
-    </w:p>
-    <w:p/>
-    <w:p>
-      <w:r>
-        <w:t>This is to alert users if they have accidentally modified any cells by mistake.</w:t>
-      </w:r>
-    </w:p>
-    <w:p>
-      <w:r>
-        <w:t>Pressing the button “</w:t>
-      </w:r>
-      <w:r>
-        <w:t xml:space="preserve">Convert to </w:t>
-      </w:r>
-      <w:proofErr w:type="spellStart"/>
-      <w:r>
-        <w:t>nM</w:t>
-      </w:r>
-      <w:proofErr w:type="spellEnd"/>
-      <w:r>
-        <w:t xml:space="preserve"> and Verify” will cause the three columns “</w:t>
-      </w:r>
-      <w:proofErr w:type="spellStart"/>
-      <w:r>
-        <w:t>ISTD_Conc</w:t>
-      </w:r>
-      <w:proofErr w:type="spellEnd"/>
-      <w:r>
-        <w:t>_[ng/mL]”, “ISTD_[MW]” and “</w:t>
-      </w:r>
-      <w:proofErr w:type="spellStart"/>
-      <w:r>
-        <w:t>ISTD_Conc</w:t>
-      </w:r>
-      <w:proofErr w:type="spellEnd"/>
-      <w:r>
-        <w:t>_[</w:t>
-      </w:r>
-      <w:proofErr w:type="spellStart"/>
-      <w:r>
-        <w:t>nM</w:t>
-      </w:r>
-      <w:proofErr w:type="spellEnd"/>
-      <w:r>
-        <w:t>]”</w:t>
-      </w:r>
-      <w:r>
-        <w:t xml:space="preserve"> to have a green fill if valid values are put in</w:t>
-      </w:r>
-    </w:p>
-    <w:p>
-      <w:r>
-        <w:t>Modifying any columns will cause the green colour to be remove from columns “</w:t>
-      </w:r>
-      <w:proofErr w:type="spellStart"/>
-      <w:r>
-        <w:t>ISTD_Conc</w:t>
-      </w:r>
-      <w:proofErr w:type="spellEnd"/>
-      <w:r>
-        <w:t>_[ng/mL]” and “ISTD_[MW]” and change the colour of “</w:t>
-      </w:r>
-      <w:proofErr w:type="spellStart"/>
-      <w:r>
-        <w:t>ISTD_Conc</w:t>
-      </w:r>
-      <w:proofErr w:type="spellEnd"/>
-      <w:r>
-        <w:t>_[</w:t>
-      </w:r>
-      <w:proofErr w:type="spellStart"/>
-      <w:r>
-        <w:t>nM</w:t>
-      </w:r>
-      <w:proofErr w:type="spellEnd"/>
-      <w:r>
-        <w:t>]” from green to red</w:t>
-      </w:r>
-    </w:p>
-    <w:p>
-      <w:pPr>
-        <w:pStyle w:val="Heading2"/>
-      </w:pPr>
-      <w:bookmarkStart w:id="42" w:name="_Toc85020550"/>
-      <w:r>
-        <w:t xml:space="preserve">Concentration </w:t>
-      </w:r>
-      <w:proofErr w:type="spellStart"/>
-      <w:r>
-        <w:t>convertion</w:t>
-      </w:r>
-      <w:bookmarkEnd w:id="42"/>
       <w:proofErr w:type="spellEnd"/>
     </w:p>
     <w:p/>
@@ -14007,7 +14008,7 @@
       <w:pPr>
         <w:pStyle w:val="Heading1"/>
       </w:pPr>
-      <w:bookmarkStart w:id="43" w:name="_Toc85020551"/>
+      <w:bookmarkStart w:id="42" w:name="_Toc85020551"/>
       <w:r>
         <w:t>Using sheet “</w:t>
       </w:r>
@@ -14019,7 +14020,7 @@
       <w:r>
         <w:t>”</w:t>
       </w:r>
-      <w:bookmarkEnd w:id="43"/>
+      <w:bookmarkEnd w:id="42"/>
     </w:p>
     <w:p/>
     <w:p>
@@ -14106,7 +14107,7 @@
       <w:pPr>
         <w:pStyle w:val="Caption"/>
       </w:pPr>
-      <w:bookmarkStart w:id="44" w:name="_Toc79832090"/>
+      <w:bookmarkStart w:id="43" w:name="_Toc79832090"/>
       <w:r>
         <w:t xml:space="preserve">Equation </w:t>
       </w:r>
@@ -14176,7 +14177,7 @@
       <w:r>
         <w:t xml:space="preserve"> : Formula to calculate the concentration of analyte.</w:t>
       </w:r>
-      <w:bookmarkEnd w:id="44"/>
+      <w:bookmarkEnd w:id="43"/>
     </w:p>
     <w:p>
       <w:pPr>
@@ -14227,24 +14228,24 @@
       <w:pPr>
         <w:pStyle w:val="Heading2"/>
       </w:pPr>
-      <w:bookmarkStart w:id="45" w:name="_Toc85020552"/>
+      <w:bookmarkStart w:id="44" w:name="_Toc85020552"/>
       <w:r>
         <w:t>Creating a new sample annotation template</w:t>
       </w:r>
       <w:r>
         <w:t xml:space="preserve"> from MRM transition names data</w:t>
       </w:r>
+      <w:bookmarkEnd w:id="44"/>
+    </w:p>
+    <w:p>
+      <w:pPr>
+        <w:pStyle w:val="Heading3"/>
+      </w:pPr>
+      <w:bookmarkStart w:id="45" w:name="_Toc85020553"/>
+      <w:r>
+        <w:t>Loading from the vendor’s software</w:t>
+      </w:r>
       <w:bookmarkEnd w:id="45"/>
-    </w:p>
-    <w:p>
-      <w:pPr>
-        <w:pStyle w:val="Heading3"/>
-      </w:pPr>
-      <w:bookmarkStart w:id="46" w:name="_Toc85020553"/>
-      <w:r>
-        <w:t>Loading from the vendor’s software</w:t>
-      </w:r>
-      <w:bookmarkEnd w:id="46"/>
     </w:p>
     <w:p>
       <w:r>
@@ -14683,11 +14684,11 @@
       <w:pPr>
         <w:pStyle w:val="Heading3"/>
       </w:pPr>
-      <w:bookmarkStart w:id="47" w:name="_Toc85020554"/>
+      <w:bookmarkStart w:id="46" w:name="_Toc85020554"/>
       <w:r>
         <w:t>Loading from files exported in a form of a table</w:t>
       </w:r>
-      <w:bookmarkEnd w:id="47"/>
+      <w:bookmarkEnd w:id="46"/>
     </w:p>
     <w:p>
       <w:r>
@@ -15506,7 +15507,7 @@
       <w:pPr>
         <w:pStyle w:val="Heading2"/>
       </w:pPr>
-      <w:bookmarkStart w:id="48" w:name="_Toc85020555"/>
+      <w:bookmarkStart w:id="47" w:name="_Toc85020555"/>
       <w:r>
         <w:t>Filling up the</w:t>
       </w:r>
@@ -15524,22 +15525,22 @@
       <w:r>
         <w:t>s</w:t>
       </w:r>
+      <w:bookmarkEnd w:id="47"/>
+      <w:r>
+        <w:t xml:space="preserve"> </w:t>
+      </w:r>
+    </w:p>
+    <w:p/>
+    <w:p>
+      <w:pPr>
+        <w:pStyle w:val="Heading3"/>
+      </w:pPr>
+      <w:bookmarkStart w:id="48" w:name="_Toc85020556"/>
+      <w:proofErr w:type="spellStart"/>
+      <w:r>
+        <w:t>Sample_Type</w:t>
+      </w:r>
       <w:bookmarkEnd w:id="48"/>
-      <w:r>
-        <w:t xml:space="preserve"> </w:t>
-      </w:r>
-    </w:p>
-    <w:p/>
-    <w:p>
-      <w:pPr>
-        <w:pStyle w:val="Heading3"/>
-      </w:pPr>
-      <w:bookmarkStart w:id="49" w:name="_Toc85020556"/>
-      <w:proofErr w:type="spellStart"/>
-      <w:r>
-        <w:t>Sample_Type</w:t>
-      </w:r>
-      <w:bookmarkEnd w:id="49"/>
       <w:proofErr w:type="spellEnd"/>
     </w:p>
     <w:p>
@@ -15612,7 +15613,7 @@
       <w:pPr>
         <w:pStyle w:val="Caption"/>
       </w:pPr>
-      <w:bookmarkStart w:id="50" w:name="_Toc79832085"/>
+      <w:bookmarkStart w:id="49" w:name="_Toc79832085"/>
       <w:r>
         <w:t xml:space="preserve">Table </w:t>
       </w:r>
@@ -15682,7 +15683,7 @@
       <w:r>
         <w:t xml:space="preserve"> : Table of Abbreviation for Sample Type</w:t>
       </w:r>
-      <w:bookmarkEnd w:id="50"/>
+      <w:bookmarkEnd w:id="49"/>
     </w:p>
     <w:tbl>
       <w:tblPr>
@@ -16164,7 +16165,7 @@
             <w:tcW w:w="1454" w:type="dxa"/>
           </w:tcPr>
           <w:p>
-            <w:bookmarkStart w:id="51" w:name="_Hlk68512507"/>
+            <w:bookmarkStart w:id="50" w:name="_Hlk68512507"/>
             <w:r>
               <w:t>UBLK</w:t>
             </w:r>
@@ -16191,7 +16192,7 @@
           </w:p>
         </w:tc>
       </w:tr>
-      <w:bookmarkEnd w:id="51"/>
+      <w:bookmarkEnd w:id="50"/>
       <w:tr>
         <w:tc>
           <w:tcPr>
@@ -16505,7 +16506,7 @@
       <w:pPr>
         <w:pStyle w:val="Caption"/>
       </w:pPr>
-      <w:bookmarkStart w:id="52" w:name="_Toc79832086"/>
+      <w:bookmarkStart w:id="51" w:name="_Toc79832086"/>
       <w:r>
         <w:t xml:space="preserve">Table </w:t>
       </w:r>
@@ -16589,7 +16590,7 @@
       <w:r>
         <w:t>”</w:t>
       </w:r>
-      <w:bookmarkEnd w:id="52"/>
+      <w:bookmarkEnd w:id="51"/>
     </w:p>
     <w:tbl>
       <w:tblPr>
@@ -16917,7 +16918,7 @@
       <w:pPr>
         <w:pStyle w:val="Heading3"/>
       </w:pPr>
-      <w:bookmarkStart w:id="53" w:name="_Toc85020557"/>
+      <w:bookmarkStart w:id="52" w:name="_Toc85020557"/>
       <w:proofErr w:type="spellStart"/>
       <w:r>
         <w:t>Sample_Amount</w:t>
@@ -16950,7 +16951,7 @@
       <w:r>
         <w:t>]</w:t>
       </w:r>
-      <w:bookmarkEnd w:id="53"/>
+      <w:bookmarkEnd w:id="52"/>
     </w:p>
     <w:p/>
     <w:p>
@@ -16968,25 +16969,23 @@
         <w:t xml:space="preserve"> given in </w:t>
       </w:r>
       <w:r>
-        <w:t xml:space="preserve">Equation </w:t>
-      </w:r>
-      <w:r>
-        <w:t>8-1</w:t>
+        <w:t>this equation</w:t>
       </w:r>
     </w:p>
     <w:p>
       <w:pPr>
         <w:jc w:val="center"/>
       </w:pPr>
+      <w:bookmarkStart w:id="53" w:name="_GoBack"/>
       <w:r>
         <w:rPr>
           <w:noProof/>
         </w:rPr>
         <w:drawing>
-          <wp:inline distT="0" distB="0" distL="0" distR="0" wp14:anchorId="087D8A75" wp14:editId="5A1D1450">
-            <wp:extent cx="3566617" cy="2035494"/>
-            <wp:effectExtent l="0" t="0" r="0" b="3175"/>
-            <wp:docPr id="36" name="Picture 36"/>
+          <wp:inline distT="0" distB="0" distL="0" distR="0" wp14:anchorId="29DD357B" wp14:editId="2A00063E">
+            <wp:extent cx="3312543" cy="2264051"/>
+            <wp:effectExtent l="0" t="0" r="2540" b="3175"/>
+            <wp:docPr id="9" name="Picture 9"/>
             <wp:cNvGraphicFramePr>
               <a:graphicFrameLocks xmlns:a="http://schemas.openxmlformats.org/drawingml/2006/main" noChangeAspect="1"/>
             </wp:cNvGraphicFramePr>
@@ -16998,7 +16997,7 @@
                     <pic:cNvPicPr/>
                   </pic:nvPicPr>
                   <pic:blipFill>
-                    <a:blip r:embed="rId85"/>
+                    <a:blip r:embed="rId105"/>
                     <a:stretch>
                       <a:fillRect/>
                     </a:stretch>
@@ -17006,7 +17005,7 @@
                   <pic:spPr>
                     <a:xfrm>
                       <a:off x="0" y="0"/>
-                      <a:ext cx="3590512" cy="2049131"/>
+                      <a:ext cx="3341482" cy="2283830"/>
                     </a:xfrm>
                     <a:prstGeom prst="rect">
                       <a:avLst/>
@@ -17018,6 +17017,7 @@
           </wp:inline>
         </w:drawing>
       </w:r>
+      <w:bookmarkEnd w:id="53"/>
     </w:p>
     <w:p>
       <w:r>
@@ -17540,7 +17540,7 @@
             <w:pPr>
               <w:spacing w:after="160" w:line="259" w:lineRule="auto"/>
             </w:pPr>
-            <w:hyperlink r:id="rId105" w:history="1">
+            <w:hyperlink r:id="rId106" w:history="1">
               <w:r>
                 <w:rPr>
                   <w:rStyle w:val="Hyperlink"/>
@@ -17616,7 +17616,7 @@
             <w:pPr>
               <w:spacing w:after="160" w:line="259" w:lineRule="auto"/>
             </w:pPr>
-            <w:hyperlink r:id="rId106" w:history="1">
+            <w:hyperlink r:id="rId107" w:history="1">
               <w:r>
                 <w:rPr>
                   <w:rStyle w:val="Hyperlink"/>
@@ -17679,102 +17679,6 @@
             <wp:extent cx="2539365" cy="399638"/>
             <wp:effectExtent l="0" t="0" r="0" b="635"/>
             <wp:docPr id="161" name="Picture 161"/>
-            <wp:cNvGraphicFramePr>
-              <a:graphicFrameLocks xmlns:a="http://schemas.openxmlformats.org/drawingml/2006/main" noChangeAspect="1"/>
-            </wp:cNvGraphicFramePr>
-            <a:graphic xmlns:a="http://schemas.openxmlformats.org/drawingml/2006/main">
-              <a:graphicData uri="http://schemas.openxmlformats.org/drawingml/2006/picture">
-                <pic:pic xmlns:pic="http://schemas.openxmlformats.org/drawingml/2006/picture">
-                  <pic:nvPicPr>
-                    <pic:cNvPr id="1" name=""/>
-                    <pic:cNvPicPr/>
-                  </pic:nvPicPr>
-                  <pic:blipFill>
-                    <a:blip r:embed="rId107"/>
-                    <a:stretch>
-                      <a:fillRect/>
-                    </a:stretch>
-                  </pic:blipFill>
-                  <pic:spPr>
-                    <a:xfrm>
-                      <a:off x="0" y="0"/>
-                      <a:ext cx="2567371" cy="404045"/>
-                    </a:xfrm>
-                    <a:prstGeom prst="rect">
-                      <a:avLst/>
-                    </a:prstGeom>
-                  </pic:spPr>
-                </pic:pic>
-              </a:graphicData>
-            </a:graphic>
-          </wp:inline>
-        </w:drawing>
-      </w:r>
-    </w:p>
-    <w:p>
-      <w:pPr>
-        <w:pStyle w:val="Heading3"/>
-      </w:pPr>
-      <w:bookmarkStart w:id="56" w:name="_Toc85020558"/>
-      <w:r>
-        <w:t>Autofill by Sample Type</w:t>
-      </w:r>
-      <w:bookmarkEnd w:id="56"/>
-    </w:p>
-    <w:p>
-      <w:r>
-        <w:t xml:space="preserve">Users may wish to use </w:t>
-      </w:r>
-      <w:r>
-        <w:t xml:space="preserve">autofill the </w:t>
-      </w:r>
-      <w:proofErr w:type="spellStart"/>
-      <w:r>
-        <w:t>Sample_Amount</w:t>
-      </w:r>
-      <w:proofErr w:type="spellEnd"/>
-      <w:r>
-        <w:t xml:space="preserve">, </w:t>
-      </w:r>
-      <w:proofErr w:type="spellStart"/>
-      <w:r>
-        <w:t>Sample_Amouont_Unit</w:t>
-      </w:r>
-      <w:proofErr w:type="spellEnd"/>
-      <w:r>
-        <w:t xml:space="preserve"> and </w:t>
-      </w:r>
-      <w:proofErr w:type="spellStart"/>
-      <w:r>
-        <w:t>ISTD_Mixture_Volume</w:t>
-      </w:r>
-      <w:proofErr w:type="spellEnd"/>
-      <w:r>
-        <w:t>_[</w:t>
-      </w:r>
-      <w:proofErr w:type="spellStart"/>
-      <w:r>
-        <w:t>uL</w:t>
-      </w:r>
-      <w:proofErr w:type="spellEnd"/>
-      <w:r>
-        <w:t>] column with the button.</w:t>
-      </w:r>
-    </w:p>
-    <w:p>
-      <w:pPr>
-        <w:jc w:val="center"/>
-      </w:pPr>
-      <w:r>
-        <w:rPr>
-          <w:noProof/>
-        </w:rPr>
-        <w:lastRenderedPageBreak/>
-        <w:drawing>
-          <wp:inline distT="0" distB="0" distL="0" distR="0" wp14:anchorId="4519A6BD" wp14:editId="041E6898">
-            <wp:extent cx="1981200" cy="371475"/>
-            <wp:effectExtent l="0" t="0" r="0" b="0"/>
-            <wp:docPr id="98" name="Picture 98"/>
             <wp:cNvGraphicFramePr>
               <a:graphicFrameLocks xmlns:a="http://schemas.openxmlformats.org/drawingml/2006/main" noChangeAspect="1"/>
             </wp:cNvGraphicFramePr>
@@ -17794,7 +17698,7 @@
                   <pic:spPr>
                     <a:xfrm>
                       <a:off x="0" y="0"/>
-                      <a:ext cx="1981200" cy="371475"/>
+                      <a:ext cx="2567371" cy="404045"/>
                     </a:xfrm>
                     <a:prstGeom prst="rect">
                       <a:avLst/>
@@ -17808,8 +17712,54 @@
       </w:r>
     </w:p>
     <w:p>
-      <w:r>
-        <w:t>Clicking on this button will give the following:</w:t>
+      <w:pPr>
+        <w:pStyle w:val="Heading3"/>
+      </w:pPr>
+      <w:bookmarkStart w:id="56" w:name="_Toc85020558"/>
+      <w:r>
+        <w:t>Autofill by Sample Type</w:t>
+      </w:r>
+      <w:bookmarkEnd w:id="56"/>
+    </w:p>
+    <w:p>
+      <w:r>
+        <w:lastRenderedPageBreak/>
+        <w:t xml:space="preserve">Users may wish to use </w:t>
+      </w:r>
+      <w:r>
+        <w:t xml:space="preserve">autofill the </w:t>
+      </w:r>
+      <w:proofErr w:type="spellStart"/>
+      <w:r>
+        <w:t>Sample_Amount</w:t>
+      </w:r>
+      <w:proofErr w:type="spellEnd"/>
+      <w:r>
+        <w:t xml:space="preserve">, </w:t>
+      </w:r>
+      <w:proofErr w:type="spellStart"/>
+      <w:r>
+        <w:t>Sample_Amouont_Unit</w:t>
+      </w:r>
+      <w:proofErr w:type="spellEnd"/>
+      <w:r>
+        <w:t xml:space="preserve"> and </w:t>
+      </w:r>
+      <w:proofErr w:type="spellStart"/>
+      <w:r>
+        <w:t>ISTD_Mixture_Volume</w:t>
+      </w:r>
+      <w:proofErr w:type="spellEnd"/>
+      <w:r>
+        <w:t>_[</w:t>
+      </w:r>
+      <w:proofErr w:type="spellStart"/>
+      <w:r>
+        <w:t>uL</w:t>
+      </w:r>
+      <w:proofErr w:type="spellEnd"/>
+      <w:r>
+        <w:t>] column with the button.</w:t>
       </w:r>
     </w:p>
     <w:p>
@@ -17821,10 +17771,10 @@
           <w:noProof/>
         </w:rPr>
         <w:drawing>
-          <wp:inline distT="0" distB="0" distL="0" distR="0" wp14:anchorId="0B953FB4" wp14:editId="77B991F6">
-            <wp:extent cx="4914900" cy="2628900"/>
+          <wp:inline distT="0" distB="0" distL="0" distR="0" wp14:anchorId="4519A6BD" wp14:editId="041E6898">
+            <wp:extent cx="1981200" cy="371475"/>
             <wp:effectExtent l="0" t="0" r="0" b="0"/>
-            <wp:docPr id="99" name="Picture 99"/>
+            <wp:docPr id="98" name="Picture 98"/>
             <wp:cNvGraphicFramePr>
               <a:graphicFrameLocks xmlns:a="http://schemas.openxmlformats.org/drawingml/2006/main" noChangeAspect="1"/>
             </wp:cNvGraphicFramePr>
@@ -17844,7 +17794,7 @@
                   <pic:spPr>
                     <a:xfrm>
                       <a:off x="0" y="0"/>
-                      <a:ext cx="4914900" cy="2628900"/>
+                      <a:ext cx="1981200" cy="371475"/>
                     </a:xfrm>
                     <a:prstGeom prst="rect">
                       <a:avLst/>
@@ -17859,15 +17809,7 @@
     </w:p>
     <w:p>
       <w:r>
-        <w:t xml:space="preserve">For example, to fill in all NIST with 10 as the sample amount, </w:t>
-      </w:r>
-      <w:proofErr w:type="spellStart"/>
-      <w:r>
-        <w:t>uL</w:t>
-      </w:r>
-      <w:proofErr w:type="spellEnd"/>
-      <w:r>
-        <w:t xml:space="preserve"> as the sample amount unit and 190 as the ISTD mixture volume. We fill in as follows:</w:t>
+        <w:t>Clicking on this button will give the following:</w:t>
       </w:r>
     </w:p>
     <w:p>
@@ -17879,10 +17821,10 @@
           <w:noProof/>
         </w:rPr>
         <w:drawing>
-          <wp:inline distT="0" distB="0" distL="0" distR="0" wp14:anchorId="1475BB9E" wp14:editId="03AB4889">
-            <wp:extent cx="4876800" cy="2619375"/>
+          <wp:inline distT="0" distB="0" distL="0" distR="0" wp14:anchorId="0B953FB4" wp14:editId="77B991F6">
+            <wp:extent cx="4914900" cy="2628900"/>
             <wp:effectExtent l="0" t="0" r="0" b="0"/>
-            <wp:docPr id="110" name="Picture 110"/>
+            <wp:docPr id="99" name="Picture 99"/>
             <wp:cNvGraphicFramePr>
               <a:graphicFrameLocks xmlns:a="http://schemas.openxmlformats.org/drawingml/2006/main" noChangeAspect="1"/>
             </wp:cNvGraphicFramePr>
@@ -17902,7 +17844,7 @@
                   <pic:spPr>
                     <a:xfrm>
                       <a:off x="0" y="0"/>
-                      <a:ext cx="4876800" cy="2619375"/>
+                      <a:ext cx="4914900" cy="2628900"/>
                     </a:xfrm>
                     <a:prstGeom prst="rect">
                       <a:avLst/>
@@ -17917,7 +17859,15 @@
     </w:p>
     <w:p>
       <w:r>
-        <w:t>Click on the respective autofill buttons to fill the values accordingly.</w:t>
+        <w:t xml:space="preserve">For example, to fill in all NIST with 10 as the sample amount, </w:t>
+      </w:r>
+      <w:proofErr w:type="spellStart"/>
+      <w:r>
+        <w:t>uL</w:t>
+      </w:r>
+      <w:proofErr w:type="spellEnd"/>
+      <w:r>
+        <w:t xml:space="preserve"> as the sample amount unit and 190 as the ISTD mixture volume. We fill in as follows:</w:t>
       </w:r>
     </w:p>
     <w:p>
@@ -17929,10 +17879,10 @@
           <w:noProof/>
         </w:rPr>
         <w:drawing>
-          <wp:inline distT="0" distB="0" distL="0" distR="0" wp14:anchorId="51BE7635" wp14:editId="12C9B71C">
-            <wp:extent cx="4095750" cy="1819275"/>
+          <wp:inline distT="0" distB="0" distL="0" distR="0" wp14:anchorId="1475BB9E" wp14:editId="03AB4889">
+            <wp:extent cx="4876800" cy="2619375"/>
             <wp:effectExtent l="0" t="0" r="0" b="0"/>
-            <wp:docPr id="111" name="Picture 111"/>
+            <wp:docPr id="110" name="Picture 110"/>
             <wp:cNvGraphicFramePr>
               <a:graphicFrameLocks xmlns:a="http://schemas.openxmlformats.org/drawingml/2006/main" noChangeAspect="1"/>
             </wp:cNvGraphicFramePr>
@@ -17952,7 +17902,7 @@
                   <pic:spPr>
                     <a:xfrm>
                       <a:off x="0" y="0"/>
-                      <a:ext cx="4095750" cy="1819275"/>
+                      <a:ext cx="4876800" cy="2619375"/>
                     </a:xfrm>
                     <a:prstGeom prst="rect">
                       <a:avLst/>
@@ -17966,6 +17916,11 @@
       </w:r>
     </w:p>
     <w:p>
+      <w:r>
+        <w:t>Click on the respective autofill buttons to fill the values accordingly.</w:t>
+      </w:r>
+    </w:p>
+    <w:p>
       <w:pPr>
         <w:jc w:val="center"/>
       </w:pPr>
@@ -17975,10 +17930,10 @@
         </w:rPr>
         <w:lastRenderedPageBreak/>
         <w:drawing>
-          <wp:inline distT="0" distB="0" distL="0" distR="0" wp14:anchorId="2D9D71D5" wp14:editId="0C24B227">
-            <wp:extent cx="4524375" cy="1809750"/>
+          <wp:inline distT="0" distB="0" distL="0" distR="0" wp14:anchorId="51BE7635" wp14:editId="12C9B71C">
+            <wp:extent cx="4095750" cy="1819275"/>
             <wp:effectExtent l="0" t="0" r="0" b="0"/>
-            <wp:docPr id="112" name="Picture 112"/>
+            <wp:docPr id="111" name="Picture 111"/>
             <wp:cNvGraphicFramePr>
               <a:graphicFrameLocks xmlns:a="http://schemas.openxmlformats.org/drawingml/2006/main" noChangeAspect="1"/>
             </wp:cNvGraphicFramePr>
@@ -17998,7 +17953,7 @@
                   <pic:spPr>
                     <a:xfrm>
                       <a:off x="0" y="0"/>
-                      <a:ext cx="4524375" cy="1809750"/>
+                      <a:ext cx="4095750" cy="1819275"/>
                     </a:xfrm>
                     <a:prstGeom prst="rect">
                       <a:avLst/>
@@ -18020,10 +17975,10 @@
           <w:noProof/>
         </w:rPr>
         <w:drawing>
-          <wp:inline distT="0" distB="0" distL="0" distR="0" wp14:anchorId="59102827" wp14:editId="76692418">
-            <wp:extent cx="5731510" cy="1287145"/>
-            <wp:effectExtent l="0" t="0" r="2540" b="8255"/>
-            <wp:docPr id="113" name="Picture 113"/>
+          <wp:inline distT="0" distB="0" distL="0" distR="0" wp14:anchorId="2D9D71D5" wp14:editId="0C24B227">
+            <wp:extent cx="4524375" cy="1809750"/>
+            <wp:effectExtent l="0" t="0" r="0" b="0"/>
+            <wp:docPr id="112" name="Picture 112"/>
             <wp:cNvGraphicFramePr>
               <a:graphicFrameLocks xmlns:a="http://schemas.openxmlformats.org/drawingml/2006/main" noChangeAspect="1"/>
             </wp:cNvGraphicFramePr>
@@ -18043,7 +17998,7 @@
                   <pic:spPr>
                     <a:xfrm>
                       <a:off x="0" y="0"/>
-                      <a:ext cx="5731510" cy="1287145"/>
+                      <a:ext cx="4524375" cy="1809750"/>
                     </a:xfrm>
                     <a:prstGeom prst="rect">
                       <a:avLst/>
@@ -18057,20 +18012,18 @@
       </w:r>
     </w:p>
     <w:p>
-      <w:r>
-        <w:t>The final output should look like this</w:t>
-      </w:r>
-    </w:p>
-    <w:p>
+      <w:pPr>
+        <w:jc w:val="center"/>
+      </w:pPr>
       <w:r>
         <w:rPr>
           <w:noProof/>
         </w:rPr>
         <w:drawing>
-          <wp:inline distT="0" distB="0" distL="0" distR="0" wp14:anchorId="35273A4B" wp14:editId="0BC5B6C5">
-            <wp:extent cx="5731510" cy="1583055"/>
-            <wp:effectExtent l="0" t="0" r="2540" b="0"/>
-            <wp:docPr id="114" name="Picture 114"/>
+          <wp:inline distT="0" distB="0" distL="0" distR="0" wp14:anchorId="59102827" wp14:editId="76692418">
+            <wp:extent cx="5731510" cy="1287145"/>
+            <wp:effectExtent l="0" t="0" r="2540" b="8255"/>
+            <wp:docPr id="113" name="Picture 113"/>
             <wp:cNvGraphicFramePr>
               <a:graphicFrameLocks xmlns:a="http://schemas.openxmlformats.org/drawingml/2006/main" noChangeAspect="1"/>
             </wp:cNvGraphicFramePr>
@@ -18090,7 +18043,7 @@
                   <pic:spPr>
                     <a:xfrm>
                       <a:off x="0" y="0"/>
-                      <a:ext cx="5731510" cy="1583055"/>
+                      <a:ext cx="5731510" cy="1287145"/>
                     </a:xfrm>
                     <a:prstGeom prst="rect">
                       <a:avLst/>
@@ -18104,33 +18057,20 @@
       </w:r>
     </w:p>
     <w:p>
-      <w:pPr>
-        <w:pStyle w:val="Heading3"/>
-      </w:pPr>
-      <w:bookmarkStart w:id="57" w:name="_Toc85020559"/>
-      <w:r>
-        <w:t>Autofill Concentration Unit</w:t>
-      </w:r>
-      <w:bookmarkEnd w:id="57"/>
-    </w:p>
-    <w:p>
-      <w:r>
-        <w:t>The concentration unit can be filled automatically by the button</w:t>
-      </w:r>
-    </w:p>
-    <w:p>
-      <w:pPr>
-        <w:jc w:val="center"/>
-      </w:pPr>
+      <w:r>
+        <w:t>The final output should look like this</w:t>
+      </w:r>
+    </w:p>
+    <w:p>
       <w:r>
         <w:rPr>
           <w:noProof/>
         </w:rPr>
         <w:drawing>
-          <wp:inline distT="0" distB="0" distL="0" distR="0" wp14:anchorId="48BDC698" wp14:editId="33789A13">
-            <wp:extent cx="2371725" cy="361950"/>
-            <wp:effectExtent l="0" t="0" r="0" b="0"/>
-            <wp:docPr id="118" name="Picture 118"/>
+          <wp:inline distT="0" distB="0" distL="0" distR="0" wp14:anchorId="35273A4B" wp14:editId="0BC5B6C5">
+            <wp:extent cx="5731510" cy="1583055"/>
+            <wp:effectExtent l="0" t="0" r="2540" b="0"/>
+            <wp:docPr id="114" name="Picture 114"/>
             <wp:cNvGraphicFramePr>
               <a:graphicFrameLocks xmlns:a="http://schemas.openxmlformats.org/drawingml/2006/main" noChangeAspect="1"/>
             </wp:cNvGraphicFramePr>
@@ -18150,7 +18090,7 @@
                   <pic:spPr>
                     <a:xfrm>
                       <a:off x="0" y="0"/>
-                      <a:ext cx="2371725" cy="361950"/>
+                      <a:ext cx="5731510" cy="1583055"/>
                     </a:xfrm>
                     <a:prstGeom prst="rect">
                       <a:avLst/>
@@ -18164,16 +18104,18 @@
       </w:r>
     </w:p>
     <w:p>
-      <w:r>
-        <w:t xml:space="preserve">The required input is to have some entry in the </w:t>
-      </w:r>
-      <w:proofErr w:type="spellStart"/>
-      <w:r>
-        <w:t>Sample_Amount_Unit</w:t>
-      </w:r>
-      <w:proofErr w:type="spellEnd"/>
-      <w:r>
-        <w:t xml:space="preserve"> column.</w:t>
+      <w:pPr>
+        <w:pStyle w:val="Heading3"/>
+      </w:pPr>
+      <w:bookmarkStart w:id="57" w:name="_Toc85020559"/>
+      <w:r>
+        <w:t>Autofill Concentration Unit</w:t>
+      </w:r>
+      <w:bookmarkEnd w:id="57"/>
+    </w:p>
+    <w:p>
+      <w:r>
+        <w:t>The concentration unit can be filled automatically by the button</w:t>
       </w:r>
     </w:p>
     <w:p>
@@ -18185,10 +18127,10 @@
           <w:noProof/>
         </w:rPr>
         <w:drawing>
-          <wp:inline distT="0" distB="0" distL="0" distR="0" wp14:anchorId="43FE975E" wp14:editId="1901D6C1">
-            <wp:extent cx="1743075" cy="857250"/>
+          <wp:inline distT="0" distB="0" distL="0" distR="0" wp14:anchorId="48BDC698" wp14:editId="33789A13">
+            <wp:extent cx="2371725" cy="361950"/>
             <wp:effectExtent l="0" t="0" r="0" b="0"/>
-            <wp:docPr id="119" name="Picture 119"/>
+            <wp:docPr id="118" name="Picture 118"/>
             <wp:cNvGraphicFramePr>
               <a:graphicFrameLocks xmlns:a="http://schemas.openxmlformats.org/drawingml/2006/main" noChangeAspect="1"/>
             </wp:cNvGraphicFramePr>
@@ -18208,7 +18150,7 @@
                   <pic:spPr>
                     <a:xfrm>
                       <a:off x="0" y="0"/>
-                      <a:ext cx="1743075" cy="857250"/>
+                      <a:ext cx="2371725" cy="361950"/>
                     </a:xfrm>
                     <a:prstGeom prst="rect">
                       <a:avLst/>
@@ -18223,21 +18165,15 @@
     </w:p>
     <w:p>
       <w:r>
-        <w:t>And choose your desired ISTD concentration</w:t>
-      </w:r>
-      <w:r>
-        <w:t xml:space="preserve">, </w:t>
-      </w:r>
-      <w:r>
-        <w:t xml:space="preserve">under the custom unit section from the </w:t>
+        <w:t xml:space="preserve">The required input is to have some entry in the </w:t>
       </w:r>
       <w:proofErr w:type="spellStart"/>
       <w:r>
-        <w:t>ISTD_Annot</w:t>
+        <w:t>Sample_Amount_Unit</w:t>
       </w:r>
       <w:proofErr w:type="spellEnd"/>
       <w:r>
-        <w:t xml:space="preserve"> sheet</w:t>
+        <w:t xml:space="preserve"> column.</w:t>
       </w:r>
     </w:p>
     <w:p>
@@ -18248,11 +18184,12 @@
         <w:rPr>
           <w:noProof/>
         </w:rPr>
+        <w:lastRenderedPageBreak/>
         <w:drawing>
-          <wp:inline distT="0" distB="0" distL="0" distR="0" wp14:anchorId="2E149D8B" wp14:editId="67ECA919">
-            <wp:extent cx="1762125" cy="504825"/>
-            <wp:effectExtent l="0" t="0" r="9525" b="9525"/>
-            <wp:docPr id="192" name="Picture 192"/>
+          <wp:inline distT="0" distB="0" distL="0" distR="0" wp14:anchorId="43FE975E" wp14:editId="1901D6C1">
+            <wp:extent cx="1743075" cy="857250"/>
+            <wp:effectExtent l="0" t="0" r="0" b="0"/>
+            <wp:docPr id="119" name="Picture 119"/>
             <wp:cNvGraphicFramePr>
               <a:graphicFrameLocks xmlns:a="http://schemas.openxmlformats.org/drawingml/2006/main" noChangeAspect="1"/>
             </wp:cNvGraphicFramePr>
@@ -18272,7 +18209,7 @@
                   <pic:spPr>
                     <a:xfrm>
                       <a:off x="0" y="0"/>
-                      <a:ext cx="1762125" cy="504825"/>
+                      <a:ext cx="1743075" cy="857250"/>
                     </a:xfrm>
                     <a:prstGeom prst="rect">
                       <a:avLst/>
@@ -18287,7 +18224,21 @@
     </w:p>
     <w:p>
       <w:r>
-        <w:t>Clicking on the button will give the following</w:t>
+        <w:t>And choose your desired ISTD concentration</w:t>
+      </w:r>
+      <w:r>
+        <w:t xml:space="preserve">, </w:t>
+      </w:r>
+      <w:r>
+        <w:t xml:space="preserve">under the custom unit section from the </w:t>
+      </w:r>
+      <w:proofErr w:type="spellStart"/>
+      <w:r>
+        <w:t>ISTD_Annot</w:t>
+      </w:r>
+      <w:proofErr w:type="spellEnd"/>
+      <w:r>
+        <w:t xml:space="preserve"> sheet</w:t>
       </w:r>
     </w:p>
     <w:p>
@@ -18298,12 +18249,11 @@
         <w:rPr>
           <w:noProof/>
         </w:rPr>
-        <w:lastRenderedPageBreak/>
         <w:drawing>
-          <wp:inline distT="0" distB="0" distL="0" distR="0" wp14:anchorId="731E2396" wp14:editId="4161C991">
-            <wp:extent cx="3410485" cy="2194560"/>
-            <wp:effectExtent l="0" t="0" r="0" b="0"/>
-            <wp:docPr id="162" name="Picture 162"/>
+          <wp:inline distT="0" distB="0" distL="0" distR="0" wp14:anchorId="2E149D8B" wp14:editId="67ECA919">
+            <wp:extent cx="1762125" cy="504825"/>
+            <wp:effectExtent l="0" t="0" r="9525" b="9525"/>
+            <wp:docPr id="192" name="Picture 192"/>
             <wp:cNvGraphicFramePr>
               <a:graphicFrameLocks xmlns:a="http://schemas.openxmlformats.org/drawingml/2006/main" noChangeAspect="1"/>
             </wp:cNvGraphicFramePr>
@@ -18323,7 +18273,7 @@
                   <pic:spPr>
                     <a:xfrm>
                       <a:off x="0" y="0"/>
-                      <a:ext cx="3421787" cy="2201832"/>
+                      <a:ext cx="1762125" cy="504825"/>
                     </a:xfrm>
                     <a:prstGeom prst="rect">
                       <a:avLst/>
@@ -18338,71 +18288,7 @@
     </w:p>
     <w:p>
       <w:r>
-        <w:t>When</w:t>
-      </w:r>
-      <w:r>
-        <w:t xml:space="preserve"> the desired ISTD concentration, under the custom unit section is changed,</w:t>
-      </w:r>
-    </w:p>
-    <w:p>
-      <w:pPr>
-        <w:pStyle w:val="ListParagraph"/>
-        <w:numPr>
-          <w:ilvl w:val="0"/>
-          <w:numId w:val="20"/>
-        </w:numPr>
-      </w:pPr>
-      <w:r>
-        <w:t xml:space="preserve">if there are entries in the </w:t>
-      </w:r>
-      <w:proofErr w:type="spellStart"/>
-      <w:r>
-        <w:t>Sample_Unit_Column</w:t>
-      </w:r>
-      <w:proofErr w:type="spellEnd"/>
-      <w:r>
-        <w:t xml:space="preserve"> in </w:t>
-      </w:r>
-      <w:proofErr w:type="spellStart"/>
-      <w:r>
-        <w:t>Sample_Annot</w:t>
-      </w:r>
-      <w:proofErr w:type="spellEnd"/>
-      <w:r>
-        <w:t xml:space="preserve"> sheet and</w:t>
-      </w:r>
-    </w:p>
-    <w:p>
-      <w:pPr>
-        <w:pStyle w:val="ListParagraph"/>
-        <w:numPr>
-          <w:ilvl w:val="0"/>
-          <w:numId w:val="20"/>
-        </w:numPr>
-      </w:pPr>
-      <w:r>
-        <w:t xml:space="preserve">if there are entries in the Custom Unit Column in </w:t>
-      </w:r>
-      <w:proofErr w:type="spellStart"/>
-      <w:r>
-        <w:t>ISTD_Annot</w:t>
-      </w:r>
-      <w:proofErr w:type="spellEnd"/>
-      <w:r>
-        <w:t xml:space="preserve"> sheet</w:t>
-      </w:r>
-    </w:p>
-    <w:p>
-      <w:r>
-        <w:t xml:space="preserve"> then the Concentration Unit column will be updated automatically if there are entries in the </w:t>
-      </w:r>
-      <w:proofErr w:type="spellStart"/>
-      <w:r>
-        <w:t>Sample_Unit_Column</w:t>
-      </w:r>
-      <w:proofErr w:type="spellEnd"/>
-      <w:r>
-        <w:t>.</w:t>
+        <w:t>Clicking on the button will give the following</w:t>
       </w:r>
     </w:p>
     <w:p>
@@ -18414,10 +18300,10 @@
           <w:noProof/>
         </w:rPr>
         <w:drawing>
-          <wp:inline distT="0" distB="0" distL="0" distR="0" wp14:anchorId="4463DD51" wp14:editId="462E552D">
-            <wp:extent cx="2743200" cy="1285875"/>
+          <wp:inline distT="0" distB="0" distL="0" distR="0" wp14:anchorId="731E2396" wp14:editId="4161C991">
+            <wp:extent cx="3410485" cy="2194560"/>
             <wp:effectExtent l="0" t="0" r="0" b="0"/>
-            <wp:docPr id="125" name="Picture 125"/>
+            <wp:docPr id="162" name="Picture 162"/>
             <wp:cNvGraphicFramePr>
               <a:graphicFrameLocks xmlns:a="http://schemas.openxmlformats.org/drawingml/2006/main" noChangeAspect="1"/>
             </wp:cNvGraphicFramePr>
@@ -18437,7 +18323,7 @@
                   <pic:spPr>
                     <a:xfrm>
                       <a:off x="0" y="0"/>
-                      <a:ext cx="2743200" cy="1285875"/>
+                      <a:ext cx="3421787" cy="2201832"/>
                     </a:xfrm>
                     <a:prstGeom prst="rect">
                       <a:avLst/>
@@ -18450,42 +18336,12 @@
         </w:drawing>
       </w:r>
     </w:p>
-    <w:p/>
-    <w:p>
-      <w:pPr>
-        <w:pStyle w:val="Heading2"/>
-      </w:pPr>
-      <w:bookmarkStart w:id="58" w:name="_Toc85020560"/>
-      <w:r>
-        <w:t>Merging MRM transition names data with an existing sample annotation file</w:t>
-      </w:r>
-      <w:bookmarkEnd w:id="58"/>
-    </w:p>
-    <w:p/>
-    <w:p>
-      <w:r>
-        <w:t>There are time</w:t>
-      </w:r>
-      <w:r>
-        <w:t>s when users have created their own sample annotation file beforehand and wishes to merge it with the MRM transition names data.</w:t>
-      </w:r>
-    </w:p>
-    <w:p>
-      <w:r>
-        <w:t>The template provides an option to merge both the MRM transition names data and the sample annotation file using a common column “</w:t>
-      </w:r>
-      <w:proofErr w:type="spellStart"/>
-      <w:r>
-        <w:t>Sample_Name</w:t>
-      </w:r>
-      <w:proofErr w:type="spellEnd"/>
-      <w:r>
-        <w:t>”</w:t>
-      </w:r>
-    </w:p>
-    <w:p>
-      <w:r>
-        <w:t>This template can serve the needs to</w:t>
+    <w:p>
+      <w:r>
+        <w:t>When</w:t>
+      </w:r>
+      <w:r>
+        <w:t xml:space="preserve"> the desired ISTD concentration, under the custom unit section is changed,</w:t>
       </w:r>
     </w:p>
     <w:p>
@@ -18493,11 +18349,27 @@
         <w:pStyle w:val="ListParagraph"/>
         <w:numPr>
           <w:ilvl w:val="0"/>
-          <w:numId w:val="8"/>
+          <w:numId w:val="20"/>
         </w:numPr>
       </w:pPr>
       <w:r>
-        <w:t>Check the existing sample annotation file is compatible to the raw data file</w:t>
+        <w:t xml:space="preserve">if there are entries in the </w:t>
+      </w:r>
+      <w:proofErr w:type="spellStart"/>
+      <w:r>
+        <w:t>Sample_Unit_Column</w:t>
+      </w:r>
+      <w:proofErr w:type="spellEnd"/>
+      <w:r>
+        <w:t xml:space="preserve"> in </w:t>
+      </w:r>
+      <w:proofErr w:type="spellStart"/>
+      <w:r>
+        <w:t>Sample_Annot</w:t>
+      </w:r>
+      <w:proofErr w:type="spellEnd"/>
+      <w:r>
+        <w:t xml:space="preserve"> sheet and</w:t>
       </w:r>
     </w:p>
     <w:p>
@@ -18505,16 +18377,32 @@
         <w:pStyle w:val="ListParagraph"/>
         <w:numPr>
           <w:ilvl w:val="0"/>
-          <w:numId w:val="8"/>
+          <w:numId w:val="20"/>
         </w:numPr>
       </w:pPr>
       <w:r>
-        <w:t>Map specific columns from the sample annotation to the columns in the template to calculate the concentration of the analyte.</w:t>
-      </w:r>
-    </w:p>
-    <w:p>
-      <w:r>
-        <w:t>To perform this merging process, following the instructions in Section 9.1 to record the MRM transition name data being used.</w:t>
+        <w:t xml:space="preserve">if there are entries in the Custom Unit Column in </w:t>
+      </w:r>
+      <w:proofErr w:type="spellStart"/>
+      <w:r>
+        <w:t>ISTD_Annot</w:t>
+      </w:r>
+      <w:proofErr w:type="spellEnd"/>
+      <w:r>
+        <w:t xml:space="preserve"> sheet</w:t>
+      </w:r>
+    </w:p>
+    <w:p>
+      <w:r>
+        <w:t xml:space="preserve"> then the Concentration Unit column will be updated automatically if there are entries in the </w:t>
+      </w:r>
+      <w:proofErr w:type="spellStart"/>
+      <w:r>
+        <w:t>Sample_Unit_Column</w:t>
+      </w:r>
+      <w:proofErr w:type="spellEnd"/>
+      <w:r>
+        <w:t>.</w:t>
       </w:r>
     </w:p>
     <w:p>
@@ -18525,12 +18413,11 @@
         <w:rPr>
           <w:noProof/>
         </w:rPr>
-        <w:lastRenderedPageBreak/>
         <w:drawing>
-          <wp:inline distT="0" distB="0" distL="0" distR="0" wp14:anchorId="1F8CFE0A" wp14:editId="508674ED">
-            <wp:extent cx="5196672" cy="1216550"/>
-            <wp:effectExtent l="0" t="0" r="4445" b="3175"/>
-            <wp:docPr id="163" name="Picture 163"/>
+          <wp:inline distT="0" distB="0" distL="0" distR="0" wp14:anchorId="4463DD51" wp14:editId="462E552D">
+            <wp:extent cx="2743200" cy="1285875"/>
+            <wp:effectExtent l="0" t="0" r="0" b="0"/>
+            <wp:docPr id="125" name="Picture 125"/>
             <wp:cNvGraphicFramePr>
               <a:graphicFrameLocks xmlns:a="http://schemas.openxmlformats.org/drawingml/2006/main" noChangeAspect="1"/>
             </wp:cNvGraphicFramePr>
@@ -18550,7 +18437,7 @@
                   <pic:spPr>
                     <a:xfrm>
                       <a:off x="0" y="0"/>
-                      <a:ext cx="5273492" cy="1234534"/>
+                      <a:ext cx="2743200" cy="1285875"/>
                     </a:xfrm>
                     <a:prstGeom prst="rect">
                       <a:avLst/>
@@ -18563,12 +18450,72 @@
         </w:drawing>
       </w:r>
     </w:p>
-    <w:p>
-      <w:r>
-        <w:t>Next, use browse button below to upload the sample annotation file</w:t>
-      </w:r>
-      <w:r>
-        <w:t>.</w:t>
+    <w:p/>
+    <w:p>
+      <w:pPr>
+        <w:pStyle w:val="Heading2"/>
+      </w:pPr>
+      <w:bookmarkStart w:id="58" w:name="_Toc85020560"/>
+      <w:r>
+        <w:t>Merging MRM transition names data with an existing sample annotation file</w:t>
+      </w:r>
+      <w:bookmarkEnd w:id="58"/>
+    </w:p>
+    <w:p/>
+    <w:p>
+      <w:r>
+        <w:t>There are time</w:t>
+      </w:r>
+      <w:r>
+        <w:t>s when users have created their own sample annotation file beforehand and wishes to merge it with the MRM transition names data.</w:t>
+      </w:r>
+    </w:p>
+    <w:p>
+      <w:r>
+        <w:lastRenderedPageBreak/>
+        <w:t>The template provides an option to merge both the MRM transition names data and the sample annotation file using a common column “</w:t>
+      </w:r>
+      <w:proofErr w:type="spellStart"/>
+      <w:r>
+        <w:t>Sample_Name</w:t>
+      </w:r>
+      <w:proofErr w:type="spellEnd"/>
+      <w:r>
+        <w:t>”</w:t>
+      </w:r>
+    </w:p>
+    <w:p>
+      <w:r>
+        <w:t>This template can serve the needs to</w:t>
+      </w:r>
+    </w:p>
+    <w:p>
+      <w:pPr>
+        <w:pStyle w:val="ListParagraph"/>
+        <w:numPr>
+          <w:ilvl w:val="0"/>
+          <w:numId w:val="8"/>
+        </w:numPr>
+      </w:pPr>
+      <w:r>
+        <w:t>Check the existing sample annotation file is compatible to the raw data file</w:t>
+      </w:r>
+    </w:p>
+    <w:p>
+      <w:pPr>
+        <w:pStyle w:val="ListParagraph"/>
+        <w:numPr>
+          <w:ilvl w:val="0"/>
+          <w:numId w:val="8"/>
+        </w:numPr>
+      </w:pPr>
+      <w:r>
+        <w:t>Map specific columns from the sample annotation to the columns in the template to calculate the concentration of the analyte.</w:t>
+      </w:r>
+    </w:p>
+    <w:p>
+      <w:r>
+        <w:t>To perform this merging process, following the instructions in Section 9.1 to record the MRM transition name data being used.</w:t>
       </w:r>
     </w:p>
     <w:p>
@@ -18580,10 +18527,10 @@
           <w:noProof/>
         </w:rPr>
         <w:drawing>
-          <wp:inline distT="0" distB="0" distL="0" distR="0" wp14:anchorId="584EEDF8" wp14:editId="7F3D161C">
-            <wp:extent cx="5731510" cy="843915"/>
-            <wp:effectExtent l="0" t="0" r="2540" b="0"/>
-            <wp:docPr id="39" name="Picture 39"/>
+          <wp:inline distT="0" distB="0" distL="0" distR="0" wp14:anchorId="1F8CFE0A" wp14:editId="508674ED">
+            <wp:extent cx="5196672" cy="1216550"/>
+            <wp:effectExtent l="0" t="0" r="4445" b="3175"/>
+            <wp:docPr id="163" name="Picture 163"/>
             <wp:cNvGraphicFramePr>
               <a:graphicFrameLocks xmlns:a="http://schemas.openxmlformats.org/drawingml/2006/main" noChangeAspect="1"/>
             </wp:cNvGraphicFramePr>
@@ -18603,7 +18550,7 @@
                   <pic:spPr>
                     <a:xfrm>
                       <a:off x="0" y="0"/>
-                      <a:ext cx="5731510" cy="843915"/>
+                      <a:ext cx="5273492" cy="1234534"/>
                     </a:xfrm>
                     <a:prstGeom prst="rect">
                       <a:avLst/>
@@ -18618,7 +18565,10 @@
     </w:p>
     <w:p>
       <w:r>
-        <w:t>Once the file is uploaded, the program will list the column names found at the first line of the annotation file.</w:t>
+        <w:t>Next, use browse button below to upload the sample annotation file</w:t>
+      </w:r>
+      <w:r>
+        <w:t>.</w:t>
       </w:r>
     </w:p>
     <w:p>
@@ -18630,10 +18580,10 @@
           <w:noProof/>
         </w:rPr>
         <w:drawing>
-          <wp:inline distT="0" distB="0" distL="0" distR="0" wp14:anchorId="4B327496" wp14:editId="040AED10">
-            <wp:extent cx="5155009" cy="1836751"/>
-            <wp:effectExtent l="0" t="0" r="7620" b="0"/>
-            <wp:docPr id="164" name="Picture 164"/>
+          <wp:inline distT="0" distB="0" distL="0" distR="0" wp14:anchorId="584EEDF8" wp14:editId="7F3D161C">
+            <wp:extent cx="5731510" cy="843915"/>
+            <wp:effectExtent l="0" t="0" r="2540" b="0"/>
+            <wp:docPr id="39" name="Picture 39"/>
             <wp:cNvGraphicFramePr>
               <a:graphicFrameLocks xmlns:a="http://schemas.openxmlformats.org/drawingml/2006/main" noChangeAspect="1"/>
             </wp:cNvGraphicFramePr>
@@ -18653,7 +18603,7 @@
                   <pic:spPr>
                     <a:xfrm>
                       <a:off x="0" y="0"/>
-                      <a:ext cx="5234975" cy="1865243"/>
+                      <a:ext cx="5731510" cy="843915"/>
                     </a:xfrm>
                     <a:prstGeom prst="rect">
                       <a:avLst/>
@@ -18668,104 +18618,7 @@
     </w:p>
     <w:p>
       <w:r>
-        <w:t>You can choose which columns in the annotation files goes to the three slots on the right by the use of three corresponding buttons</w:t>
-      </w:r>
-      <w:r>
-        <w:t xml:space="preserve"> “Match with </w:t>
-      </w:r>
-      <w:proofErr w:type="spellStart"/>
-      <w:r>
-        <w:t>Sample_Name</w:t>
-      </w:r>
-      <w:proofErr w:type="spellEnd"/>
-      <w:r>
-        <w:t xml:space="preserve">”, “Map to </w:t>
-      </w:r>
-      <w:proofErr w:type="spellStart"/>
-      <w:r>
-        <w:t>Sample_Amount</w:t>
-      </w:r>
-      <w:proofErr w:type="spellEnd"/>
-      <w:r>
-        <w:t xml:space="preserve">” and “Map to </w:t>
-      </w:r>
-      <w:proofErr w:type="spellStart"/>
-      <w:r>
-        <w:t>ISTD_Mixture_Volume</w:t>
-      </w:r>
-      <w:proofErr w:type="spellEnd"/>
-      <w:r>
-        <w:t>_[ul]”</w:t>
-      </w:r>
-      <w:r>
-        <w:t>.</w:t>
-      </w:r>
-    </w:p>
-    <w:p>
-      <w:r>
-        <w:t>The instruction to use them can be found in the next three sections respectively.</w:t>
-      </w:r>
-    </w:p>
-    <w:p>
-      <w:r>
-        <w:t>Once the mapping is done,</w:t>
-      </w:r>
-      <w:r>
-        <w:t xml:space="preserve"> you may proceed to Section 9.3.4 to perform the merging.</w:t>
-      </w:r>
-    </w:p>
-    <w:p/>
-    <w:p>
-      <w:pPr>
-        <w:pStyle w:val="Heading3"/>
-      </w:pPr>
-      <w:bookmarkStart w:id="59" w:name="_Toc85020561"/>
-      <w:r>
-        <w:t>Match w</w:t>
-      </w:r>
-      <w:r>
-        <w:t xml:space="preserve">ith </w:t>
-      </w:r>
-      <w:proofErr w:type="spellStart"/>
-      <w:r>
-        <w:t>Sample_Name</w:t>
-      </w:r>
-      <w:proofErr w:type="spellEnd"/>
-      <w:r>
-        <w:t xml:space="preserve"> (Compulsory for</w:t>
-      </w:r>
-      <w:r>
-        <w:t xml:space="preserve"> merging)</w:t>
-      </w:r>
-      <w:bookmarkEnd w:id="59"/>
-    </w:p>
-    <w:p/>
-    <w:p>
-      <w:r>
-        <w:t>The</w:t>
-      </w:r>
-      <w:r>
-        <w:t xml:space="preserve"> slot</w:t>
-      </w:r>
-      <w:r>
-        <w:t xml:space="preserve"> “</w:t>
-      </w:r>
-      <w:proofErr w:type="spellStart"/>
-      <w:r>
-        <w:t>Sample_Name</w:t>
-      </w:r>
-      <w:proofErr w:type="spellEnd"/>
-      <w:r>
-        <w:t>”</w:t>
-      </w:r>
-      <w:r>
-        <w:t xml:space="preserve"> determines which column in the sample annotation file will be used to</w:t>
-      </w:r>
-      <w:r>
-        <w:t xml:space="preserve"> merge/join with a default column from the MRM transition name</w:t>
-      </w:r>
-      <w:r>
-        <w:t xml:space="preserve"> data.</w:t>
+        <w:t>Once the file is uploaded, the program will list the column names found at the first line of the annotation file.</w:t>
       </w:r>
     </w:p>
     <w:p>
@@ -18777,10 +18630,10 @@
           <w:noProof/>
         </w:rPr>
         <w:drawing>
-          <wp:inline distT="0" distB="0" distL="0" distR="0" wp14:anchorId="72D8D11B" wp14:editId="02DADAAB">
-            <wp:extent cx="5562600" cy="628650"/>
-            <wp:effectExtent l="0" t="0" r="0" b="0"/>
-            <wp:docPr id="41" name="Picture 41"/>
+          <wp:inline distT="0" distB="0" distL="0" distR="0" wp14:anchorId="4B327496" wp14:editId="040AED10">
+            <wp:extent cx="5155009" cy="1836751"/>
+            <wp:effectExtent l="0" t="0" r="7620" b="0"/>
+            <wp:docPr id="164" name="Picture 164"/>
             <wp:cNvGraphicFramePr>
               <a:graphicFrameLocks xmlns:a="http://schemas.openxmlformats.org/drawingml/2006/main" noChangeAspect="1"/>
             </wp:cNvGraphicFramePr>
@@ -18800,7 +18653,7 @@
                   <pic:spPr>
                     <a:xfrm>
                       <a:off x="0" y="0"/>
-                      <a:ext cx="5562600" cy="628650"/>
+                      <a:ext cx="5234975" cy="1865243"/>
                     </a:xfrm>
                     <a:prstGeom prst="rect">
                       <a:avLst/>
@@ -18815,13 +18668,10 @@
     </w:p>
     <w:p>
       <w:r>
-        <w:t>For Agilent, Da</w:t>
-      </w:r>
-      <w:r>
-        <w:t>ta File entries will be used to match with</w:t>
-      </w:r>
-      <w:r>
-        <w:t xml:space="preserve"> </w:t>
+        <w:t>You can choose which columns in the annotation files goes to the three slots on the right by the use of three corresponding buttons</w:t>
+      </w:r>
+      <w:r>
+        <w:t xml:space="preserve"> “Match with </w:t>
       </w:r>
       <w:proofErr w:type="spellStart"/>
       <w:r>
@@ -18829,79 +18679,109 @@
       </w:r>
       <w:proofErr w:type="spellEnd"/>
       <w:r>
-        <w:t xml:space="preserve">. The </w:t>
-      </w:r>
-      <w:proofErr w:type="gramStart"/>
-      <w:r>
-        <w:t>*.d</w:t>
-      </w:r>
-      <w:proofErr w:type="gramEnd"/>
-      <w:r>
-        <w:t xml:space="preserve"> extension will be ignored.</w:t>
-      </w:r>
-    </w:p>
-    <w:p>
-      <w:r>
-        <w:t xml:space="preserve">For </w:t>
+        <w:t xml:space="preserve">”, “Map to </w:t>
       </w:r>
       <w:proofErr w:type="spellStart"/>
       <w:r>
-        <w:t>Sciex</w:t>
+        <w:t>Sample_Amount</w:t>
       </w:r>
       <w:proofErr w:type="spellEnd"/>
       <w:r>
-        <w:t>, Samp</w:t>
-      </w:r>
-      <w:r>
-        <w:t>le Name entries will be used to match with</w:t>
-      </w:r>
-      <w:r>
-        <w:t xml:space="preserve"> </w:t>
+        <w:t xml:space="preserve">” and “Map to </w:t>
       </w:r>
       <w:proofErr w:type="spellStart"/>
       <w:r>
+        <w:t>ISTD_Mixture_Volume</w:t>
+      </w:r>
+      <w:proofErr w:type="spellEnd"/>
+      <w:r>
+        <w:t>_[ul]”</w:t>
+      </w:r>
+      <w:r>
+        <w:t>.</w:t>
+      </w:r>
+    </w:p>
+    <w:p>
+      <w:r>
+        <w:t>The instruction to use them can be found in the next three sections respectively.</w:t>
+      </w:r>
+    </w:p>
+    <w:p>
+      <w:r>
+        <w:t>Once the mapping is done,</w:t>
+      </w:r>
+      <w:r>
+        <w:t xml:space="preserve"> you may proceed to Section 9.3.4 to perform the merging.</w:t>
+      </w:r>
+    </w:p>
+    <w:p/>
+    <w:p>
+      <w:pPr>
+        <w:pStyle w:val="Heading3"/>
+      </w:pPr>
+      <w:bookmarkStart w:id="59" w:name="_Toc85020561"/>
+      <w:r>
+        <w:t>Match w</w:t>
+      </w:r>
+      <w:r>
+        <w:t xml:space="preserve">ith </w:t>
+      </w:r>
+      <w:proofErr w:type="spellStart"/>
+      <w:r>
         <w:t>Sample_Name</w:t>
       </w:r>
       <w:proofErr w:type="spellEnd"/>
-    </w:p>
+      <w:r>
+        <w:t xml:space="preserve"> (Compulsory for</w:t>
+      </w:r>
+      <w:r>
+        <w:t xml:space="preserve"> merging)</w:t>
+      </w:r>
+      <w:bookmarkEnd w:id="59"/>
+    </w:p>
+    <w:p/>
     <w:p>
       <w:r>
         <w:lastRenderedPageBreak/>
-        <w:t>Nam</w:t>
-      </w:r>
-      <w:r>
-        <w:t>es of the sample in both the MRM transition name</w:t>
-      </w:r>
-      <w:r>
-        <w:t xml:space="preserve"> data and the annotation file must be the same for the merge to be successful.</w:t>
-      </w:r>
-    </w:p>
-    <w:p>
-      <w:pPr>
-        <w:pStyle w:val="Heading3"/>
-      </w:pPr>
-      <w:bookmarkStart w:id="60" w:name="_Toc85020562"/>
-      <w:r>
-        <w:t xml:space="preserve">Map to </w:t>
+        <w:t>The</w:t>
+      </w:r>
+      <w:r>
+        <w:t xml:space="preserve"> slot</w:t>
+      </w:r>
+      <w:r>
+        <w:t xml:space="preserve"> “</w:t>
       </w:r>
       <w:proofErr w:type="spellStart"/>
       <w:r>
-        <w:t>Sample_Amount</w:t>
-      </w:r>
-      <w:bookmarkEnd w:id="60"/>
+        <w:t>Sample_Name</w:t>
+      </w:r>
       <w:proofErr w:type="spellEnd"/>
-    </w:p>
-    <w:p/>
-    <w:p>
+      <w:r>
+        <w:t>”</w:t>
+      </w:r>
+      <w:r>
+        <w:t xml:space="preserve"> determines which column in the sample annotation file will be used to</w:t>
+      </w:r>
+      <w:r>
+        <w:t xml:space="preserve"> merge/join with a default column from the MRM transition name</w:t>
+      </w:r>
+      <w:r>
+        <w:t xml:space="preserve"> data.</w:t>
+      </w:r>
+    </w:p>
+    <w:p>
+      <w:pPr>
+        <w:jc w:val="center"/>
+      </w:pPr>
       <w:r>
         <w:rPr>
           <w:noProof/>
         </w:rPr>
         <w:drawing>
-          <wp:inline distT="0" distB="0" distL="0" distR="0" wp14:anchorId="216D3249" wp14:editId="752EEF8F">
-            <wp:extent cx="5695950" cy="609600"/>
+          <wp:inline distT="0" distB="0" distL="0" distR="0" wp14:anchorId="72D8D11B" wp14:editId="02DADAAB">
+            <wp:extent cx="5562600" cy="628650"/>
             <wp:effectExtent l="0" t="0" r="0" b="0"/>
-            <wp:docPr id="42" name="Picture 42"/>
+            <wp:docPr id="41" name="Picture 41"/>
             <wp:cNvGraphicFramePr>
               <a:graphicFrameLocks xmlns:a="http://schemas.openxmlformats.org/drawingml/2006/main" noChangeAspect="1"/>
             </wp:cNvGraphicFramePr>
@@ -18921,7 +18801,7 @@
                   <pic:spPr>
                     <a:xfrm>
                       <a:off x="0" y="0"/>
-                      <a:ext cx="5695950" cy="609600"/>
+                      <a:ext cx="5562600" cy="628650"/>
                     </a:xfrm>
                     <a:prstGeom prst="rect">
                       <a:avLst/>
@@ -18936,42 +18816,80 @@
     </w:p>
     <w:p>
       <w:r>
-        <w:t>This map determines which column in the sample annotation file goes to the “</w:t>
+        <w:t>For Agilent, Da</w:t>
+      </w:r>
+      <w:r>
+        <w:t>ta File entries will be used to match with</w:t>
+      </w:r>
+      <w:r>
+        <w:t xml:space="preserve"> </w:t>
       </w:r>
       <w:proofErr w:type="spellStart"/>
       <w:r>
+        <w:t>Sample_Name</w:t>
+      </w:r>
+      <w:proofErr w:type="spellEnd"/>
+      <w:r>
+        <w:t xml:space="preserve">. The </w:t>
+      </w:r>
+      <w:proofErr w:type="gramStart"/>
+      <w:r>
+        <w:t>*.d</w:t>
+      </w:r>
+      <w:proofErr w:type="gramEnd"/>
+      <w:r>
+        <w:t xml:space="preserve"> extension will be ignored.</w:t>
+      </w:r>
+    </w:p>
+    <w:p>
+      <w:r>
+        <w:t xml:space="preserve">For </w:t>
+      </w:r>
+      <w:proofErr w:type="spellStart"/>
+      <w:r>
+        <w:t>Sciex</w:t>
+      </w:r>
+      <w:proofErr w:type="spellEnd"/>
+      <w:r>
+        <w:t>, Samp</w:t>
+      </w:r>
+      <w:r>
+        <w:t>le Name entries will be used to match with</w:t>
+      </w:r>
+      <w:r>
+        <w:t xml:space="preserve"> </w:t>
+      </w:r>
+      <w:proofErr w:type="spellStart"/>
+      <w:r>
+        <w:t>Sample_Name</w:t>
+      </w:r>
+      <w:proofErr w:type="spellEnd"/>
+    </w:p>
+    <w:p>
+      <w:r>
+        <w:t>Nam</w:t>
+      </w:r>
+      <w:r>
+        <w:t>es of the sample in both the MRM transition name</w:t>
+      </w:r>
+      <w:r>
+        <w:t xml:space="preserve"> data and the annotation file must be the same for the merge to be successful.</w:t>
+      </w:r>
+    </w:p>
+    <w:p>
+      <w:pPr>
+        <w:pStyle w:val="Heading3"/>
+      </w:pPr>
+      <w:bookmarkStart w:id="60" w:name="_Toc85020562"/>
+      <w:r>
+        <w:t xml:space="preserve">Map to </w:t>
+      </w:r>
+      <w:proofErr w:type="spellStart"/>
+      <w:r>
         <w:t>Sample_Amount</w:t>
       </w:r>
+      <w:bookmarkEnd w:id="60"/>
       <w:proofErr w:type="spellEnd"/>
-      <w:r>
-        <w:t>” column in the “</w:t>
-      </w:r>
-      <w:proofErr w:type="spellStart"/>
-      <w:r>
-        <w:t>Sample_Annot</w:t>
-      </w:r>
-      <w:proofErr w:type="spellEnd"/>
-      <w:r>
-        <w:t>” sheet given the merge is successful.</w:t>
-      </w:r>
-    </w:p>
-    <w:p>
-      <w:pPr>
-        <w:pStyle w:val="Heading3"/>
-      </w:pPr>
-      <w:bookmarkStart w:id="61" w:name="_Toc85020563"/>
-      <w:r>
-        <w:t xml:space="preserve">Map to </w:t>
-      </w:r>
-      <w:proofErr w:type="spellStart"/>
-      <w:r>
-        <w:t>ISTD_Mixture_Volume</w:t>
-      </w:r>
-      <w:proofErr w:type="spellEnd"/>
-      <w:r>
-        <w:t>_[ul]</w:t>
-      </w:r>
-      <w:bookmarkEnd w:id="61"/>
     </w:p>
     <w:p/>
     <w:p>
@@ -18980,10 +18898,10 @@
           <w:noProof/>
         </w:rPr>
         <w:drawing>
-          <wp:inline distT="0" distB="0" distL="0" distR="0" wp14:anchorId="16BA7E81" wp14:editId="0B93C700">
-            <wp:extent cx="5610225" cy="790575"/>
-            <wp:effectExtent l="0" t="0" r="9525" b="9525"/>
-            <wp:docPr id="44" name="Picture 44"/>
+          <wp:inline distT="0" distB="0" distL="0" distR="0" wp14:anchorId="216D3249" wp14:editId="752EEF8F">
+            <wp:extent cx="5695950" cy="609600"/>
+            <wp:effectExtent l="0" t="0" r="0" b="0"/>
+            <wp:docPr id="42" name="Picture 42"/>
             <wp:cNvGraphicFramePr>
               <a:graphicFrameLocks xmlns:a="http://schemas.openxmlformats.org/drawingml/2006/main" noChangeAspect="1"/>
             </wp:cNvGraphicFramePr>
@@ -19003,7 +18921,7 @@
                   <pic:spPr>
                     <a:xfrm>
                       <a:off x="0" y="0"/>
-                      <a:ext cx="5610225" cy="790575"/>
+                      <a:ext cx="5695950" cy="609600"/>
                     </a:xfrm>
                     <a:prstGeom prst="rect">
                       <a:avLst/>
@@ -19022,58 +18940,50 @@
       </w:r>
       <w:proofErr w:type="spellStart"/>
       <w:r>
+        <w:t>Sample_Amount</w:t>
+      </w:r>
+      <w:proofErr w:type="spellEnd"/>
+      <w:r>
+        <w:t>” column in the “</w:t>
+      </w:r>
+      <w:proofErr w:type="spellStart"/>
+      <w:r>
+        <w:t>Sample_Annot</w:t>
+      </w:r>
+      <w:proofErr w:type="spellEnd"/>
+      <w:r>
+        <w:t>” sheet given the merge is successful.</w:t>
+      </w:r>
+    </w:p>
+    <w:p>
+      <w:pPr>
+        <w:pStyle w:val="Heading3"/>
+      </w:pPr>
+      <w:bookmarkStart w:id="61" w:name="_Toc85020563"/>
+      <w:r>
+        <w:t xml:space="preserve">Map to </w:t>
+      </w:r>
+      <w:proofErr w:type="spellStart"/>
+      <w:r>
         <w:t>ISTD_Mixture_Volume</w:t>
       </w:r>
       <w:proofErr w:type="spellEnd"/>
       <w:r>
-        <w:t>-[</w:t>
-      </w:r>
-      <w:proofErr w:type="spellStart"/>
-      <w:r>
-        <w:t>uL</w:t>
-      </w:r>
-      <w:proofErr w:type="spellEnd"/>
-      <w:r>
-        <w:t>]” column in the “</w:t>
-      </w:r>
-      <w:proofErr w:type="spellStart"/>
-      <w:r>
-        <w:t>Sample_Annot</w:t>
-      </w:r>
-      <w:proofErr w:type="spellEnd"/>
-      <w:r>
-        <w:t>” sheet given the merge is successful.</w:t>
-      </w:r>
-    </w:p>
-    <w:p>
-      <w:pPr>
-        <w:pStyle w:val="Heading3"/>
-      </w:pPr>
-      <w:bookmarkStart w:id="62" w:name="_Toc85020564"/>
-      <w:r>
-        <w:t>Merge with Sample Annotation</w:t>
-      </w:r>
-      <w:bookmarkEnd w:id="62"/>
+        <w:t>_[ul]</w:t>
+      </w:r>
+      <w:bookmarkEnd w:id="61"/>
     </w:p>
     <w:p/>
     <w:p>
       <w:r>
-        <w:t>Once the mapping is done, click on the button “Merge with Sample Annotation”</w:t>
-      </w:r>
-    </w:p>
-    <w:p>
-      <w:pPr>
-        <w:jc w:val="center"/>
-      </w:pPr>
-      <w:r>
         <w:rPr>
           <w:noProof/>
         </w:rPr>
         <w:drawing>
-          <wp:inline distT="0" distB="0" distL="0" distR="0" wp14:anchorId="510C9DB3" wp14:editId="38F6A84C">
-            <wp:extent cx="2055572" cy="402177"/>
-            <wp:effectExtent l="0" t="0" r="1905" b="0"/>
-            <wp:docPr id="45" name="Picture 45"/>
+          <wp:inline distT="0" distB="0" distL="0" distR="0" wp14:anchorId="16BA7E81" wp14:editId="0B93C700">
+            <wp:extent cx="5610225" cy="790575"/>
+            <wp:effectExtent l="0" t="0" r="9525" b="9525"/>
+            <wp:docPr id="44" name="Picture 44"/>
             <wp:cNvGraphicFramePr>
               <a:graphicFrameLocks xmlns:a="http://schemas.openxmlformats.org/drawingml/2006/main" noChangeAspect="1"/>
             </wp:cNvGraphicFramePr>
@@ -19093,7 +19003,7 @@
                   <pic:spPr>
                     <a:xfrm>
                       <a:off x="0" y="0"/>
-                      <a:ext cx="2101372" cy="411138"/>
+                      <a:ext cx="5610225" cy="790575"/>
                     </a:xfrm>
                     <a:prstGeom prst="rect">
                       <a:avLst/>
@@ -19108,15 +19018,47 @@
     </w:p>
     <w:p>
       <w:r>
-        <w:t>If there are existing entries in the “</w:t>
+        <w:t>This map determines which column in the sample annotation file goes to the “</w:t>
       </w:r>
       <w:proofErr w:type="spellStart"/>
       <w:r>
+        <w:t>ISTD_Mixture_Volume</w:t>
+      </w:r>
+      <w:proofErr w:type="spellEnd"/>
+      <w:r>
+        <w:t>-[</w:t>
+      </w:r>
+      <w:proofErr w:type="spellStart"/>
+      <w:r>
+        <w:t>uL</w:t>
+      </w:r>
+      <w:proofErr w:type="spellEnd"/>
+      <w:r>
+        <w:t>]” column in the “</w:t>
+      </w:r>
+      <w:proofErr w:type="spellStart"/>
+      <w:r>
         <w:t>Sample_Annot</w:t>
       </w:r>
       <w:proofErr w:type="spellEnd"/>
       <w:r>
-        <w:t>” sheet, there will be a prompt to ask users to overwrite the existing entries and replace them with the most recent one.</w:t>
+        <w:t>” sheet given the merge is successful.</w:t>
+      </w:r>
+    </w:p>
+    <w:p>
+      <w:pPr>
+        <w:pStyle w:val="Heading3"/>
+      </w:pPr>
+      <w:bookmarkStart w:id="62" w:name="_Toc85020564"/>
+      <w:r>
+        <w:t>Merge with Sample Annotation</w:t>
+      </w:r>
+      <w:bookmarkEnd w:id="62"/>
+    </w:p>
+    <w:p/>
+    <w:p>
+      <w:r>
+        <w:t>Once the mapping is done, click on the button “Merge with Sample Annotation”</w:t>
       </w:r>
     </w:p>
     <w:p>
@@ -19128,10 +19070,10 @@
           <w:noProof/>
         </w:rPr>
         <w:drawing>
-          <wp:inline distT="0" distB="0" distL="0" distR="0" wp14:anchorId="593F67B9" wp14:editId="0FA1FD6A">
-            <wp:extent cx="2216505" cy="964969"/>
-            <wp:effectExtent l="0" t="0" r="0" b="6985"/>
-            <wp:docPr id="48" name="Picture 48"/>
+          <wp:inline distT="0" distB="0" distL="0" distR="0" wp14:anchorId="510C9DB3" wp14:editId="38F6A84C">
+            <wp:extent cx="2055572" cy="402177"/>
+            <wp:effectExtent l="0" t="0" r="1905" b="0"/>
+            <wp:docPr id="45" name="Picture 45"/>
             <wp:cNvGraphicFramePr>
               <a:graphicFrameLocks xmlns:a="http://schemas.openxmlformats.org/drawingml/2006/main" noChangeAspect="1"/>
             </wp:cNvGraphicFramePr>
@@ -19151,7 +19093,7 @@
                   <pic:spPr>
                     <a:xfrm>
                       <a:off x="0" y="0"/>
-                      <a:ext cx="2250418" cy="979733"/>
+                      <a:ext cx="2101372" cy="411138"/>
                     </a:xfrm>
                     <a:prstGeom prst="rect">
                       <a:avLst/>
@@ -19166,7 +19108,15 @@
     </w:p>
     <w:p>
       <w:r>
-        <w:t>The program will then proceed to merge the two data together and the output may look like this.</w:t>
+        <w:t>If there are existing entries in the “</w:t>
+      </w:r>
+      <w:proofErr w:type="spellStart"/>
+      <w:r>
+        <w:t>Sample_Annot</w:t>
+      </w:r>
+      <w:proofErr w:type="spellEnd"/>
+      <w:r>
+        <w:t>” sheet, there will be a prompt to ask users to overwrite the existing entries and replace them with the most recent one.</w:t>
       </w:r>
     </w:p>
     <w:p>
@@ -19178,10 +19128,10 @@
           <w:noProof/>
         </w:rPr>
         <w:drawing>
-          <wp:inline distT="0" distB="0" distL="0" distR="0" wp14:anchorId="6FAA969B" wp14:editId="4D5ECDB5">
-            <wp:extent cx="5731510" cy="1051560"/>
-            <wp:effectExtent l="0" t="0" r="2540" b="0"/>
-            <wp:docPr id="141" name="Picture 141"/>
+          <wp:inline distT="0" distB="0" distL="0" distR="0" wp14:anchorId="593F67B9" wp14:editId="0FA1FD6A">
+            <wp:extent cx="2216505" cy="964969"/>
+            <wp:effectExtent l="0" t="0" r="0" b="6985"/>
+            <wp:docPr id="48" name="Picture 48"/>
             <wp:cNvGraphicFramePr>
               <a:graphicFrameLocks xmlns:a="http://schemas.openxmlformats.org/drawingml/2006/main" noChangeAspect="1"/>
             </wp:cNvGraphicFramePr>
@@ -19201,7 +19151,7 @@
                   <pic:spPr>
                     <a:xfrm>
                       <a:off x="0" y="0"/>
-                      <a:ext cx="5731510" cy="1051560"/>
+                      <a:ext cx="2250418" cy="979733"/>
                     </a:xfrm>
                     <a:prstGeom prst="rect">
                       <a:avLst/>
@@ -19216,35 +19166,8 @@
     </w:p>
     <w:p>
       <w:r>
-        <w:t xml:space="preserve">The first three columns </w:t>
-      </w:r>
-      <w:proofErr w:type="gramStart"/>
-      <w:r>
-        <w:t>comes</w:t>
-      </w:r>
-      <w:proofErr w:type="gramEnd"/>
-      <w:r>
-        <w:t xml:space="preserve"> from the raw data file and the last three columns comes from the sample annotation file</w:t>
-      </w:r>
-      <w:r>
-        <w:t>.</w:t>
-      </w:r>
-    </w:p>
-    <w:p>
-      <w:pPr>
-        <w:pStyle w:val="Heading2"/>
-      </w:pPr>
-      <w:bookmarkStart w:id="63" w:name="_Toc85020565"/>
-      <w:r>
         <w:lastRenderedPageBreak/>
-        <w:t>Troubleshooting merging problems</w:t>
-      </w:r>
-      <w:bookmarkEnd w:id="63"/>
-    </w:p>
-    <w:p/>
-    <w:p>
-      <w:r>
-        <w:t>If there is some problem will the merge, a message box will appear.</w:t>
+        <w:t>The program will then proceed to merge the two data together and the output may look like this.</w:t>
       </w:r>
     </w:p>
     <w:p>
@@ -19256,10 +19179,10 @@
           <w:noProof/>
         </w:rPr>
         <w:drawing>
-          <wp:inline distT="0" distB="0" distL="0" distR="0" wp14:anchorId="7347CD67" wp14:editId="7A9AE9D1">
-            <wp:extent cx="2823668" cy="930071"/>
-            <wp:effectExtent l="0" t="0" r="0" b="3810"/>
-            <wp:docPr id="47" name="Picture 47"/>
+          <wp:inline distT="0" distB="0" distL="0" distR="0" wp14:anchorId="6FAA969B" wp14:editId="4D5ECDB5">
+            <wp:extent cx="5731510" cy="1051560"/>
+            <wp:effectExtent l="0" t="0" r="2540" b="0"/>
+            <wp:docPr id="141" name="Picture 141"/>
             <wp:cNvGraphicFramePr>
               <a:graphicFrameLocks xmlns:a="http://schemas.openxmlformats.org/drawingml/2006/main" noChangeAspect="1"/>
             </wp:cNvGraphicFramePr>
@@ -19279,6 +19202,83 @@
                   <pic:spPr>
                     <a:xfrm>
                       <a:off x="0" y="0"/>
+                      <a:ext cx="5731510" cy="1051560"/>
+                    </a:xfrm>
+                    <a:prstGeom prst="rect">
+                      <a:avLst/>
+                    </a:prstGeom>
+                  </pic:spPr>
+                </pic:pic>
+              </a:graphicData>
+            </a:graphic>
+          </wp:inline>
+        </w:drawing>
+      </w:r>
+    </w:p>
+    <w:p>
+      <w:r>
+        <w:t xml:space="preserve">The first three columns </w:t>
+      </w:r>
+      <w:proofErr w:type="gramStart"/>
+      <w:r>
+        <w:t>comes</w:t>
+      </w:r>
+      <w:proofErr w:type="gramEnd"/>
+      <w:r>
+        <w:t xml:space="preserve"> from the raw data file and the last three columns comes from the sample annotation file</w:t>
+      </w:r>
+      <w:r>
+        <w:t>.</w:t>
+      </w:r>
+    </w:p>
+    <w:p>
+      <w:pPr>
+        <w:pStyle w:val="Heading2"/>
+      </w:pPr>
+      <w:bookmarkStart w:id="63" w:name="_Toc85020565"/>
+      <w:r>
+        <w:t>Troubleshooting merging problems</w:t>
+      </w:r>
+      <w:bookmarkEnd w:id="63"/>
+    </w:p>
+    <w:p/>
+    <w:p>
+      <w:r>
+        <w:t>If there is some problem will the merge, a message box will appear.</w:t>
+      </w:r>
+    </w:p>
+    <w:p>
+      <w:pPr>
+        <w:jc w:val="center"/>
+      </w:pPr>
+      <w:r>
+        <w:rPr>
+          <w:noProof/>
+        </w:rPr>
+        <w:drawing>
+          <wp:inline distT="0" distB="0" distL="0" distR="0" wp14:anchorId="7347CD67" wp14:editId="7A9AE9D1">
+            <wp:extent cx="2823668" cy="930071"/>
+            <wp:effectExtent l="0" t="0" r="0" b="3810"/>
+            <wp:docPr id="47" name="Picture 47"/>
+            <wp:cNvGraphicFramePr>
+              <a:graphicFrameLocks xmlns:a="http://schemas.openxmlformats.org/drawingml/2006/main" noChangeAspect="1"/>
+            </wp:cNvGraphicFramePr>
+            <a:graphic xmlns:a="http://schemas.openxmlformats.org/drawingml/2006/main">
+              <a:graphicData uri="http://schemas.openxmlformats.org/drawingml/2006/picture">
+                <pic:pic xmlns:pic="http://schemas.openxmlformats.org/drawingml/2006/picture">
+                  <pic:nvPicPr>
+                    <pic:cNvPr id="1" name=""/>
+                    <pic:cNvPicPr/>
+                  </pic:nvPicPr>
+                  <pic:blipFill>
+                    <a:blip r:embed="rId130"/>
+                    <a:stretch>
+                      <a:fillRect/>
+                    </a:stretch>
+                  </pic:blipFill>
+                  <pic:spPr>
+                    <a:xfrm>
+                      <a:off x="0" y="0"/>
                       <a:ext cx="2856581" cy="940912"/>
                     </a:xfrm>
                     <a:prstGeom prst="rect">
@@ -19566,7 +19566,7 @@
                           <pic:cNvPicPr/>
                         </pic:nvPicPr>
                         <pic:blipFill>
-                          <a:blip r:embed="rId130"/>
+                          <a:blip r:embed="rId131"/>
                           <a:stretch>
                             <a:fillRect/>
                           </a:stretch>
@@ -19617,6 +19617,7 @@
     </w:p>
     <w:p>
       <w:r>
+        <w:lastRenderedPageBreak/>
         <w:t>Click on the button “Clear Columns”.</w:t>
       </w:r>
     </w:p>
@@ -19633,60 +19634,6 @@
             <wp:extent cx="1129085" cy="340386"/>
             <wp:effectExtent l="0" t="0" r="0" b="2540"/>
             <wp:docPr id="197" name="Picture 197"/>
-            <wp:cNvGraphicFramePr>
-              <a:graphicFrameLocks xmlns:a="http://schemas.openxmlformats.org/drawingml/2006/main" noChangeAspect="1"/>
-            </wp:cNvGraphicFramePr>
-            <a:graphic xmlns:a="http://schemas.openxmlformats.org/drawingml/2006/main">
-              <a:graphicData uri="http://schemas.openxmlformats.org/drawingml/2006/picture">
-                <pic:pic xmlns:pic="http://schemas.openxmlformats.org/drawingml/2006/picture">
-                  <pic:nvPicPr>
-                    <pic:cNvPr id="1" name=""/>
-                    <pic:cNvPicPr/>
-                  </pic:nvPicPr>
-                  <pic:blipFill>
-                    <a:blip r:embed="rId131"/>
-                    <a:stretch>
-                      <a:fillRect/>
-                    </a:stretch>
-                  </pic:blipFill>
-                  <pic:spPr>
-                    <a:xfrm>
-                      <a:off x="0" y="0"/>
-                      <a:ext cx="1140065" cy="343696"/>
-                    </a:xfrm>
-                    <a:prstGeom prst="rect">
-                      <a:avLst/>
-                    </a:prstGeom>
-                  </pic:spPr>
-                </pic:pic>
-              </a:graphicData>
-            </a:graphic>
-          </wp:inline>
-        </w:drawing>
-      </w:r>
-    </w:p>
-    <w:p>
-      <w:r>
-        <w:t>A message box will appear, asking which column to clear</w:t>
-      </w:r>
-      <w:r>
-        <w:t>.</w:t>
-      </w:r>
-    </w:p>
-    <w:p>
-      <w:pPr>
-        <w:jc w:val="center"/>
-      </w:pPr>
-      <w:r>
-        <w:rPr>
-          <w:noProof/>
-        </w:rPr>
-        <w:lastRenderedPageBreak/>
-        <w:drawing>
-          <wp:inline distT="0" distB="0" distL="0" distR="0" wp14:anchorId="778D34D9" wp14:editId="3308B1CC">
-            <wp:extent cx="2077516" cy="2312475"/>
-            <wp:effectExtent l="0" t="0" r="0" b="0"/>
-            <wp:docPr id="51" name="Picture 51"/>
             <wp:cNvGraphicFramePr>
               <a:graphicFrameLocks xmlns:a="http://schemas.openxmlformats.org/drawingml/2006/main" noChangeAspect="1"/>
             </wp:cNvGraphicFramePr>
@@ -19706,7 +19653,7 @@
                   <pic:spPr>
                     <a:xfrm>
                       <a:off x="0" y="0"/>
-                      <a:ext cx="2112986" cy="2351957"/>
+                      <a:ext cx="1140065" cy="343696"/>
                     </a:xfrm>
                     <a:prstGeom prst="rect">
                       <a:avLst/>
@@ -19721,7 +19668,7 @@
     </w:p>
     <w:p>
       <w:r>
-        <w:t>Users can select the relevant columns to clear and click on “Clear Data”</w:t>
+        <w:t>A message box will appear, asking which column to clear</w:t>
       </w:r>
       <w:r>
         <w:t>.</w:t>
@@ -19729,46 +19676,17 @@
     </w:p>
     <w:p>
       <w:pPr>
-        <w:pStyle w:val="Heading2"/>
-      </w:pPr>
-      <w:bookmarkStart w:id="66" w:name="_Toc85020567"/>
-      <w:r>
-        <w:t>Copying RQC samples to sheet “</w:t>
-      </w:r>
-      <w:proofErr w:type="spellStart"/>
-      <w:r>
-        <w:t>Dilution_Annot</w:t>
-      </w:r>
-      <w:proofErr w:type="spellEnd"/>
-      <w:r>
-        <w:t>”</w:t>
-      </w:r>
-      <w:bookmarkEnd w:id="66"/>
-    </w:p>
-    <w:p/>
-    <w:p>
-      <w:r>
-        <w:t>Users may transfer their RQC samples easily to the sheet “</w:t>
-      </w:r>
-      <w:proofErr w:type="spellStart"/>
-      <w:r>
-        <w:t>Dilution_Annot</w:t>
-      </w:r>
-      <w:proofErr w:type="spellEnd"/>
-      <w:r>
-        <w:t>”</w:t>
-      </w:r>
-    </w:p>
-    <w:p>
+        <w:jc w:val="center"/>
+      </w:pPr>
       <w:r>
         <w:rPr>
           <w:noProof/>
         </w:rPr>
         <w:drawing>
-          <wp:inline distT="0" distB="0" distL="0" distR="0" wp14:anchorId="306E74C4" wp14:editId="3D762C06">
-            <wp:extent cx="5731510" cy="1052830"/>
-            <wp:effectExtent l="0" t="0" r="2540" b="0"/>
-            <wp:docPr id="22" name="Picture 22"/>
+          <wp:inline distT="0" distB="0" distL="0" distR="0" wp14:anchorId="778D34D9" wp14:editId="3308B1CC">
+            <wp:extent cx="2077516" cy="2312475"/>
+            <wp:effectExtent l="0" t="0" r="0" b="0"/>
+            <wp:docPr id="51" name="Picture 51"/>
             <wp:cNvGraphicFramePr>
               <a:graphicFrameLocks xmlns:a="http://schemas.openxmlformats.org/drawingml/2006/main" noChangeAspect="1"/>
             </wp:cNvGraphicFramePr>
@@ -19788,7 +19706,7 @@
                   <pic:spPr>
                     <a:xfrm>
                       <a:off x="0" y="0"/>
-                      <a:ext cx="5731510" cy="1052830"/>
+                      <a:ext cx="2112986" cy="2351957"/>
                     </a:xfrm>
                     <a:prstGeom prst="rect">
                       <a:avLst/>
@@ -19803,33 +19721,54 @@
     </w:p>
     <w:p>
       <w:r>
-        <w:t>Click on the button “Load</w:t>
-      </w:r>
-      <w:r>
-        <w:t xml:space="preserve"> RQC Samples to </w:t>
+        <w:t>Users can select the relevant columns to clear and click on “Clear Data”</w:t>
+      </w:r>
+      <w:r>
+        <w:t>.</w:t>
+      </w:r>
+    </w:p>
+    <w:p>
+      <w:pPr>
+        <w:pStyle w:val="Heading2"/>
+      </w:pPr>
+      <w:bookmarkStart w:id="66" w:name="_Toc85020567"/>
+      <w:r>
+        <w:t>Copying RQC samples to sheet “</w:t>
       </w:r>
       <w:proofErr w:type="spellStart"/>
       <w:r>
-        <w:t>Dilution_Table</w:t>
+        <w:t>Dilution_Annot</w:t>
       </w:r>
       <w:proofErr w:type="spellEnd"/>
       <w:r>
         <w:t>”</w:t>
       </w:r>
-    </w:p>
-    <w:p>
-      <w:pPr>
-        <w:jc w:val="center"/>
-      </w:pPr>
+      <w:bookmarkEnd w:id="66"/>
+    </w:p>
+    <w:p/>
+    <w:p>
+      <w:r>
+        <w:t>Users may transfer their RQC samples easily to the sheet “</w:t>
+      </w:r>
+      <w:proofErr w:type="spellStart"/>
+      <w:r>
+        <w:t>Dilution_Annot</w:t>
+      </w:r>
+      <w:proofErr w:type="spellEnd"/>
+      <w:r>
+        <w:t>”</w:t>
+      </w:r>
+    </w:p>
+    <w:p>
       <w:r>
         <w:rPr>
           <w:noProof/>
         </w:rPr>
         <w:drawing>
-          <wp:inline distT="0" distB="0" distL="0" distR="0" wp14:anchorId="786D16BB" wp14:editId="0C0E0DBB">
-            <wp:extent cx="3190875" cy="342900"/>
-            <wp:effectExtent l="0" t="0" r="9525" b="0"/>
-            <wp:docPr id="243" name="Picture 243"/>
+          <wp:inline distT="0" distB="0" distL="0" distR="0" wp14:anchorId="306E74C4" wp14:editId="3D762C06">
+            <wp:extent cx="5731510" cy="1052830"/>
+            <wp:effectExtent l="0" t="0" r="2540" b="0"/>
+            <wp:docPr id="22" name="Picture 22"/>
             <wp:cNvGraphicFramePr>
               <a:graphicFrameLocks xmlns:a="http://schemas.openxmlformats.org/drawingml/2006/main" noChangeAspect="1"/>
             </wp:cNvGraphicFramePr>
@@ -19849,7 +19788,7 @@
                   <pic:spPr>
                     <a:xfrm>
                       <a:off x="0" y="0"/>
-                      <a:ext cx="3190875" cy="342900"/>
+                      <a:ext cx="5731510" cy="1052830"/>
                     </a:xfrm>
                     <a:prstGeom prst="rect">
                       <a:avLst/>
@@ -19864,11 +19803,14 @@
     </w:p>
     <w:p>
       <w:r>
-        <w:t>The system will copy all RQC samples into the sheet “</w:t>
+        <w:t>Click on the button “Load</w:t>
+      </w:r>
+      <w:r>
+        <w:t xml:space="preserve"> RQC Samples to </w:t>
       </w:r>
       <w:proofErr w:type="spellStart"/>
       <w:r>
-        <w:t>Dilution_Annot</w:t>
+        <w:t>Dilution_Table</w:t>
       </w:r>
       <w:proofErr w:type="spellEnd"/>
       <w:r>
@@ -19876,15 +19818,18 @@
       </w:r>
     </w:p>
     <w:p>
+      <w:pPr>
+        <w:jc w:val="center"/>
+      </w:pPr>
       <w:r>
         <w:rPr>
           <w:noProof/>
         </w:rPr>
         <w:drawing>
-          <wp:inline distT="0" distB="0" distL="0" distR="0" wp14:anchorId="2F40A769" wp14:editId="0A24AFE6">
-            <wp:extent cx="5731510" cy="2139315"/>
-            <wp:effectExtent l="0" t="0" r="2540" b="0"/>
-            <wp:docPr id="126" name="Picture 126"/>
+          <wp:inline distT="0" distB="0" distL="0" distR="0" wp14:anchorId="786D16BB" wp14:editId="0C0E0DBB">
+            <wp:extent cx="3190875" cy="342900"/>
+            <wp:effectExtent l="0" t="0" r="9525" b="0"/>
+            <wp:docPr id="243" name="Picture 243"/>
             <wp:cNvGraphicFramePr>
               <a:graphicFrameLocks xmlns:a="http://schemas.openxmlformats.org/drawingml/2006/main" noChangeAspect="1"/>
             </wp:cNvGraphicFramePr>
@@ -19904,7 +19849,7 @@
                   <pic:spPr>
                     <a:xfrm>
                       <a:off x="0" y="0"/>
-                      <a:ext cx="5731510" cy="2139315"/>
+                      <a:ext cx="3190875" cy="342900"/>
                     </a:xfrm>
                     <a:prstGeom prst="rect">
                       <a:avLst/>
@@ -19919,37 +19864,28 @@
     </w:p>
     <w:p>
       <w:r>
-        <w:t>If there are existing entries in the “</w:t>
+        <w:t>The system will copy all RQC samples into the sheet “</w:t>
       </w:r>
       <w:proofErr w:type="spellStart"/>
       <w:r>
-        <w:t>Dilution</w:t>
-      </w:r>
-      <w:r>
-        <w:t>_Annot</w:t>
+        <w:t>Dilution_Annot</w:t>
       </w:r>
       <w:proofErr w:type="spellEnd"/>
       <w:r>
-        <w:t>” sheet, there will be a prompt to ask users to overwrite the existing entries and replace them with the most recent one</w:t>
-      </w:r>
-      <w:r>
-        <w:t>.</w:t>
-      </w:r>
-    </w:p>
-    <w:p>
-      <w:pPr>
-        <w:jc w:val="center"/>
-      </w:pPr>
+        <w:t>”</w:t>
+      </w:r>
+    </w:p>
+    <w:p>
       <w:r>
         <w:rPr>
           <w:noProof/>
         </w:rPr>
         <w:lastRenderedPageBreak/>
         <w:drawing>
-          <wp:inline distT="0" distB="0" distL="0" distR="0" wp14:anchorId="3CA11D4F" wp14:editId="4AD23621">
-            <wp:extent cx="2273300" cy="929754"/>
-            <wp:effectExtent l="0" t="0" r="0" b="3810"/>
-            <wp:docPr id="129" name="Picture 129"/>
+          <wp:inline distT="0" distB="0" distL="0" distR="0" wp14:anchorId="2F40A769" wp14:editId="0A24AFE6">
+            <wp:extent cx="5731510" cy="2139315"/>
+            <wp:effectExtent l="0" t="0" r="2540" b="0"/>
+            <wp:docPr id="126" name="Picture 126"/>
             <wp:cNvGraphicFramePr>
               <a:graphicFrameLocks xmlns:a="http://schemas.openxmlformats.org/drawingml/2006/main" noChangeAspect="1"/>
             </wp:cNvGraphicFramePr>
@@ -19969,7 +19905,7 @@
                   <pic:spPr>
                     <a:xfrm>
                       <a:off x="0" y="0"/>
-                      <a:ext cx="2308992" cy="944352"/>
+                      <a:ext cx="5731510" cy="2139315"/>
                     </a:xfrm>
                     <a:prstGeom prst="rect">
                       <a:avLst/>
@@ -19983,6 +19919,25 @@
       </w:r>
     </w:p>
     <w:p>
+      <w:r>
+        <w:t>If there are existing entries in the “</w:t>
+      </w:r>
+      <w:proofErr w:type="spellStart"/>
+      <w:r>
+        <w:t>Dilution</w:t>
+      </w:r>
+      <w:r>
+        <w:t>_Annot</w:t>
+      </w:r>
+      <w:proofErr w:type="spellEnd"/>
+      <w:r>
+        <w:t>” sheet, there will be a prompt to ask users to overwrite the existing entries and replace them with the most recent one</w:t>
+      </w:r>
+      <w:r>
+        <w:t>.</w:t>
+      </w:r>
+    </w:p>
+    <w:p>
       <w:pPr>
         <w:jc w:val="center"/>
       </w:pPr>
@@ -19991,10 +19946,10 @@
           <w:noProof/>
         </w:rPr>
         <w:drawing>
-          <wp:inline distT="0" distB="0" distL="0" distR="0" wp14:anchorId="4D34D39D" wp14:editId="6D384C87">
-            <wp:extent cx="2298700" cy="936887"/>
-            <wp:effectExtent l="0" t="0" r="6350" b="0"/>
-            <wp:docPr id="130" name="Picture 130"/>
+          <wp:inline distT="0" distB="0" distL="0" distR="0" wp14:anchorId="3CA11D4F" wp14:editId="4AD23621">
+            <wp:extent cx="2273300" cy="929754"/>
+            <wp:effectExtent l="0" t="0" r="0" b="3810"/>
+            <wp:docPr id="129" name="Picture 129"/>
             <wp:cNvGraphicFramePr>
               <a:graphicFrameLocks xmlns:a="http://schemas.openxmlformats.org/drawingml/2006/main" noChangeAspect="1"/>
             </wp:cNvGraphicFramePr>
@@ -20014,7 +19969,7 @@
                   <pic:spPr>
                     <a:xfrm>
                       <a:off x="0" y="0"/>
-                      <a:ext cx="2357015" cy="960655"/>
+                      <a:ext cx="2308992" cy="944352"/>
                     </a:xfrm>
                     <a:prstGeom prst="rect">
                       <a:avLst/>
@@ -20028,121 +19983,6 @@
       </w:r>
     </w:p>
     <w:p>
-      <w:r>
-        <w:t xml:space="preserve">Users can then proceed to </w:t>
-      </w:r>
-      <w:r>
-        <w:t>fill in the “</w:t>
-      </w:r>
-      <w:proofErr w:type="spellStart"/>
-      <w:r>
-        <w:t>Dilution_Annot</w:t>
-      </w:r>
-      <w:proofErr w:type="spellEnd"/>
-      <w:r>
-        <w:t xml:space="preserve">” sheet </w:t>
-      </w:r>
-      <w:r>
-        <w:t>followi</w:t>
-      </w:r>
-      <w:r>
-        <w:t xml:space="preserve">ng the instructions given in section </w:t>
-      </w:r>
-      <w:r>
-        <w:t>9</w:t>
-      </w:r>
-      <w:r>
-        <w:t>.</w:t>
-      </w:r>
-    </w:p>
-    <w:p>
-      <w:pPr>
-        <w:pStyle w:val="Heading1"/>
-      </w:pPr>
-      <w:bookmarkStart w:id="67" w:name="_Toc85020568"/>
-      <w:r>
-        <w:t>Using sheet “</w:t>
-      </w:r>
-      <w:proofErr w:type="spellStart"/>
-      <w:r>
-        <w:t>Dilution_Annot</w:t>
-      </w:r>
-      <w:proofErr w:type="spellEnd"/>
-      <w:r>
-        <w:t>”</w:t>
-      </w:r>
-      <w:bookmarkEnd w:id="67"/>
-    </w:p>
-    <w:p/>
-    <w:p>
-      <w:r>
-        <w:t xml:space="preserve">This sheet </w:t>
-      </w:r>
-      <w:r>
-        <w:t>helps the user to</w:t>
-      </w:r>
-      <w:r>
-        <w:t xml:space="preserve"> fill in relevant information about of their RQC samples or samples that is related to a dilution series or calibration curve.</w:t>
-      </w:r>
-    </w:p>
-    <w:p>
-      <w:pPr>
-        <w:pStyle w:val="Heading2"/>
-      </w:pPr>
-      <w:bookmarkStart w:id="68" w:name="_Toc85020569"/>
-      <w:r>
-        <w:t xml:space="preserve">Filling up the </w:t>
-      </w:r>
-      <w:proofErr w:type="spellStart"/>
-      <w:r>
-        <w:t>Dilution_Annot</w:t>
-      </w:r>
-      <w:proofErr w:type="spellEnd"/>
-      <w:r>
-        <w:t xml:space="preserve"> columns</w:t>
-      </w:r>
-      <w:bookmarkEnd w:id="68"/>
-    </w:p>
-    <w:p/>
-    <w:p>
-      <w:r>
-        <w:t xml:space="preserve">For </w:t>
-      </w:r>
-      <w:proofErr w:type="spellStart"/>
-      <w:r>
-        <w:t>Raw_Data_File_Name</w:t>
-      </w:r>
-      <w:proofErr w:type="spellEnd"/>
-      <w:r>
-        <w:t xml:space="preserve"> and Sample Name, uses can key them in manually or load the samples in the “</w:t>
-      </w:r>
-      <w:proofErr w:type="spellStart"/>
-      <w:r>
-        <w:t>Sample_Annot</w:t>
-      </w:r>
-      <w:proofErr w:type="spellEnd"/>
-      <w:r>
-        <w:t xml:space="preserve">” sheet and click on </w:t>
-      </w:r>
-      <w:r>
-        <w:t>“</w:t>
-      </w:r>
-      <w:r>
-        <w:t>Load</w:t>
-      </w:r>
-      <w:r>
-        <w:t xml:space="preserve"> RQC Samples to </w:t>
-      </w:r>
-      <w:proofErr w:type="spellStart"/>
-      <w:r>
-        <w:t>Dilution_Table</w:t>
-      </w:r>
-      <w:proofErr w:type="spellEnd"/>
-      <w:r>
-        <w:t>” to copy the RQC samples.</w:t>
-      </w:r>
-    </w:p>
-    <w:p>
       <w:pPr>
         <w:jc w:val="center"/>
       </w:pPr>
@@ -20151,137 +19991,10 @@
           <w:noProof/>
         </w:rPr>
         <w:drawing>
-          <wp:inline distT="0" distB="0" distL="0" distR="0" wp14:anchorId="26F62C21" wp14:editId="4D07C3B5">
-            <wp:extent cx="3190875" cy="342900"/>
-            <wp:effectExtent l="0" t="0" r="9525" b="0"/>
-            <wp:docPr id="165" name="Picture 165"/>
-            <wp:cNvGraphicFramePr>
-              <a:graphicFrameLocks xmlns:a="http://schemas.openxmlformats.org/drawingml/2006/main" noChangeAspect="1"/>
-            </wp:cNvGraphicFramePr>
-            <a:graphic xmlns:a="http://schemas.openxmlformats.org/drawingml/2006/main">
-              <a:graphicData uri="http://schemas.openxmlformats.org/drawingml/2006/picture">
-                <pic:pic xmlns:pic="http://schemas.openxmlformats.org/drawingml/2006/picture">
-                  <pic:nvPicPr>
-                    <pic:cNvPr id="1" name=""/>
-                    <pic:cNvPicPr/>
-                  </pic:nvPicPr>
-                  <pic:blipFill>
-                    <a:blip r:embed="rId134"/>
-                    <a:stretch>
-                      <a:fillRect/>
-                    </a:stretch>
-                  </pic:blipFill>
-                  <pic:spPr>
-                    <a:xfrm>
-                      <a:off x="0" y="0"/>
-                      <a:ext cx="3190875" cy="342900"/>
-                    </a:xfrm>
-                    <a:prstGeom prst="rect">
-                      <a:avLst/>
-                    </a:prstGeom>
-                  </pic:spPr>
-                </pic:pic>
-              </a:graphicData>
-            </a:graphic>
-          </wp:inline>
-        </w:drawing>
-      </w:r>
-    </w:p>
-    <w:p>
-      <w:r>
-        <w:t>For the other columns, they need to be filled manually.</w:t>
-      </w:r>
-    </w:p>
-    <w:p>
-      <w:pPr>
-        <w:pStyle w:val="Heading2"/>
-      </w:pPr>
-      <w:bookmarkStart w:id="69" w:name="_Toc85020570"/>
-      <w:r>
-        <w:t>Clearing entries in the sheet “</w:t>
-      </w:r>
-      <w:proofErr w:type="spellStart"/>
-      <w:r>
-        <w:t>Dilution_Annot</w:t>
-      </w:r>
-      <w:proofErr w:type="spellEnd"/>
-      <w:r>
-        <w:t>”</w:t>
-      </w:r>
-      <w:bookmarkEnd w:id="69"/>
-    </w:p>
-    <w:p/>
-    <w:p>
-      <w:r>
-        <w:t>To clear the existing entries of the sheets quickly, click on the button “Clear Columns”</w:t>
-      </w:r>
-    </w:p>
-    <w:p>
-      <w:pPr>
-        <w:jc w:val="center"/>
-      </w:pPr>
-      <w:r>
-        <w:rPr>
-          <w:noProof/>
-        </w:rPr>
-        <w:drawing>
-          <wp:inline distT="0" distB="0" distL="0" distR="0" wp14:anchorId="4FE2B6F9" wp14:editId="47923BA2">
-            <wp:extent cx="1129085" cy="340386"/>
-            <wp:effectExtent l="0" t="0" r="0" b="2540"/>
-            <wp:docPr id="199" name="Picture 199"/>
-            <wp:cNvGraphicFramePr>
-              <a:graphicFrameLocks xmlns:a="http://schemas.openxmlformats.org/drawingml/2006/main" noChangeAspect="1"/>
-            </wp:cNvGraphicFramePr>
-            <a:graphic xmlns:a="http://schemas.openxmlformats.org/drawingml/2006/main">
-              <a:graphicData uri="http://schemas.openxmlformats.org/drawingml/2006/picture">
-                <pic:pic xmlns:pic="http://schemas.openxmlformats.org/drawingml/2006/picture">
-                  <pic:nvPicPr>
-                    <pic:cNvPr id="1" name=""/>
-                    <pic:cNvPicPr/>
-                  </pic:nvPicPr>
-                  <pic:blipFill>
-                    <a:blip r:embed="rId131"/>
-                    <a:stretch>
-                      <a:fillRect/>
-                    </a:stretch>
-                  </pic:blipFill>
-                  <pic:spPr>
-                    <a:xfrm>
-                      <a:off x="0" y="0"/>
-                      <a:ext cx="1140065" cy="343696"/>
-                    </a:xfrm>
-                    <a:prstGeom prst="rect">
-                      <a:avLst/>
-                    </a:prstGeom>
-                  </pic:spPr>
-                </pic:pic>
-              </a:graphicData>
-            </a:graphic>
-          </wp:inline>
-        </w:drawing>
-      </w:r>
-    </w:p>
-    <w:p>
-      <w:r>
-        <w:t>A message box will appear, asking which column to clear</w:t>
-      </w:r>
-      <w:r>
-        <w:t>.</w:t>
-      </w:r>
-    </w:p>
-    <w:p>
-      <w:pPr>
-        <w:jc w:val="center"/>
-      </w:pPr>
-      <w:r>
-        <w:rPr>
-          <w:noProof/>
-        </w:rPr>
-        <w:drawing>
-          <wp:inline distT="0" distB="0" distL="0" distR="0" wp14:anchorId="7E733B6A" wp14:editId="060CF8B2">
-            <wp:extent cx="1669774" cy="1769676"/>
-            <wp:effectExtent l="0" t="0" r="6985" b="2540"/>
-            <wp:docPr id="216" name="Picture 216"/>
+          <wp:inline distT="0" distB="0" distL="0" distR="0" wp14:anchorId="4D34D39D" wp14:editId="6D384C87">
+            <wp:extent cx="2298700" cy="936887"/>
+            <wp:effectExtent l="0" t="0" r="6350" b="0"/>
+            <wp:docPr id="130" name="Picture 130"/>
             <wp:cNvGraphicFramePr>
               <a:graphicFrameLocks xmlns:a="http://schemas.openxmlformats.org/drawingml/2006/main" noChangeAspect="1"/>
             </wp:cNvGraphicFramePr>
@@ -20301,6 +20014,294 @@
                   <pic:spPr>
                     <a:xfrm>
                       <a:off x="0" y="0"/>
+                      <a:ext cx="2357015" cy="960655"/>
+                    </a:xfrm>
+                    <a:prstGeom prst="rect">
+                      <a:avLst/>
+                    </a:prstGeom>
+                  </pic:spPr>
+                </pic:pic>
+              </a:graphicData>
+            </a:graphic>
+          </wp:inline>
+        </w:drawing>
+      </w:r>
+    </w:p>
+    <w:p>
+      <w:r>
+        <w:t xml:space="preserve">Users can then proceed to </w:t>
+      </w:r>
+      <w:r>
+        <w:t>fill in the “</w:t>
+      </w:r>
+      <w:proofErr w:type="spellStart"/>
+      <w:r>
+        <w:t>Dilution_Annot</w:t>
+      </w:r>
+      <w:proofErr w:type="spellEnd"/>
+      <w:r>
+        <w:t xml:space="preserve">” sheet </w:t>
+      </w:r>
+      <w:r>
+        <w:t>followi</w:t>
+      </w:r>
+      <w:r>
+        <w:t xml:space="preserve">ng the instructions given in section </w:t>
+      </w:r>
+      <w:r>
+        <w:t>9</w:t>
+      </w:r>
+      <w:r>
+        <w:t>.</w:t>
+      </w:r>
+    </w:p>
+    <w:p>
+      <w:pPr>
+        <w:pStyle w:val="Heading1"/>
+      </w:pPr>
+      <w:bookmarkStart w:id="67" w:name="_Toc85020568"/>
+      <w:r>
+        <w:t>Using sheet “</w:t>
+      </w:r>
+      <w:proofErr w:type="spellStart"/>
+      <w:r>
+        <w:t>Dilution_Annot</w:t>
+      </w:r>
+      <w:proofErr w:type="spellEnd"/>
+      <w:r>
+        <w:t>”</w:t>
+      </w:r>
+      <w:bookmarkEnd w:id="67"/>
+    </w:p>
+    <w:p/>
+    <w:p>
+      <w:r>
+        <w:t xml:space="preserve">This sheet </w:t>
+      </w:r>
+      <w:r>
+        <w:t>helps the user to</w:t>
+      </w:r>
+      <w:r>
+        <w:t xml:space="preserve"> fill in relevant information about of their RQC samples or samples that is related to a dilution series or calibration curve.</w:t>
+      </w:r>
+    </w:p>
+    <w:p>
+      <w:pPr>
+        <w:pStyle w:val="Heading2"/>
+      </w:pPr>
+      <w:bookmarkStart w:id="68" w:name="_Toc85020569"/>
+      <w:r>
+        <w:t xml:space="preserve">Filling up the </w:t>
+      </w:r>
+      <w:proofErr w:type="spellStart"/>
+      <w:r>
+        <w:t>Dilution_Annot</w:t>
+      </w:r>
+      <w:proofErr w:type="spellEnd"/>
+      <w:r>
+        <w:t xml:space="preserve"> columns</w:t>
+      </w:r>
+      <w:bookmarkEnd w:id="68"/>
+    </w:p>
+    <w:p/>
+    <w:p>
+      <w:r>
+        <w:t xml:space="preserve">For </w:t>
+      </w:r>
+      <w:proofErr w:type="spellStart"/>
+      <w:r>
+        <w:t>Raw_Data_File_Name</w:t>
+      </w:r>
+      <w:proofErr w:type="spellEnd"/>
+      <w:r>
+        <w:t xml:space="preserve"> and Sample Name, uses can key them in manually or load the samples in the “</w:t>
+      </w:r>
+      <w:proofErr w:type="spellStart"/>
+      <w:r>
+        <w:t>Sample_Annot</w:t>
+      </w:r>
+      <w:proofErr w:type="spellEnd"/>
+      <w:r>
+        <w:t xml:space="preserve">” sheet and click on </w:t>
+      </w:r>
+      <w:r>
+        <w:t>“</w:t>
+      </w:r>
+      <w:r>
+        <w:t>Load</w:t>
+      </w:r>
+      <w:r>
+        <w:t xml:space="preserve"> RQC Samples to </w:t>
+      </w:r>
+      <w:proofErr w:type="spellStart"/>
+      <w:r>
+        <w:t>Dilution_Table</w:t>
+      </w:r>
+      <w:proofErr w:type="spellEnd"/>
+      <w:r>
+        <w:t>” to copy the RQC samples.</w:t>
+      </w:r>
+    </w:p>
+    <w:p>
+      <w:pPr>
+        <w:jc w:val="center"/>
+      </w:pPr>
+      <w:r>
+        <w:rPr>
+          <w:noProof/>
+        </w:rPr>
+        <w:drawing>
+          <wp:inline distT="0" distB="0" distL="0" distR="0" wp14:anchorId="26F62C21" wp14:editId="4D07C3B5">
+            <wp:extent cx="3190875" cy="342900"/>
+            <wp:effectExtent l="0" t="0" r="9525" b="0"/>
+            <wp:docPr id="165" name="Picture 165"/>
+            <wp:cNvGraphicFramePr>
+              <a:graphicFrameLocks xmlns:a="http://schemas.openxmlformats.org/drawingml/2006/main" noChangeAspect="1"/>
+            </wp:cNvGraphicFramePr>
+            <a:graphic xmlns:a="http://schemas.openxmlformats.org/drawingml/2006/main">
+              <a:graphicData uri="http://schemas.openxmlformats.org/drawingml/2006/picture">
+                <pic:pic xmlns:pic="http://schemas.openxmlformats.org/drawingml/2006/picture">
+                  <pic:nvPicPr>
+                    <pic:cNvPr id="1" name=""/>
+                    <pic:cNvPicPr/>
+                  </pic:nvPicPr>
+                  <pic:blipFill>
+                    <a:blip r:embed="rId135"/>
+                    <a:stretch>
+                      <a:fillRect/>
+                    </a:stretch>
+                  </pic:blipFill>
+                  <pic:spPr>
+                    <a:xfrm>
+                      <a:off x="0" y="0"/>
+                      <a:ext cx="3190875" cy="342900"/>
+                    </a:xfrm>
+                    <a:prstGeom prst="rect">
+                      <a:avLst/>
+                    </a:prstGeom>
+                  </pic:spPr>
+                </pic:pic>
+              </a:graphicData>
+            </a:graphic>
+          </wp:inline>
+        </w:drawing>
+      </w:r>
+    </w:p>
+    <w:p>
+      <w:r>
+        <w:t>For the other columns, they need to be filled manually.</w:t>
+      </w:r>
+    </w:p>
+    <w:p>
+      <w:pPr>
+        <w:pStyle w:val="Heading2"/>
+      </w:pPr>
+      <w:bookmarkStart w:id="69" w:name="_Toc85020570"/>
+      <w:r>
+        <w:t>Clearing entries in the sheet “</w:t>
+      </w:r>
+      <w:proofErr w:type="spellStart"/>
+      <w:r>
+        <w:t>Dilution_Annot</w:t>
+      </w:r>
+      <w:proofErr w:type="spellEnd"/>
+      <w:r>
+        <w:t>”</w:t>
+      </w:r>
+      <w:bookmarkEnd w:id="69"/>
+    </w:p>
+    <w:p/>
+    <w:p>
+      <w:r>
+        <w:lastRenderedPageBreak/>
+        <w:t>To clear the existing entries of the sheets quickly, click on the button “Clear Columns”</w:t>
+      </w:r>
+    </w:p>
+    <w:p>
+      <w:pPr>
+        <w:jc w:val="center"/>
+      </w:pPr>
+      <w:r>
+        <w:rPr>
+          <w:noProof/>
+        </w:rPr>
+        <w:drawing>
+          <wp:inline distT="0" distB="0" distL="0" distR="0" wp14:anchorId="4FE2B6F9" wp14:editId="47923BA2">
+            <wp:extent cx="1129085" cy="340386"/>
+            <wp:effectExtent l="0" t="0" r="0" b="2540"/>
+            <wp:docPr id="199" name="Picture 199"/>
+            <wp:cNvGraphicFramePr>
+              <a:graphicFrameLocks xmlns:a="http://schemas.openxmlformats.org/drawingml/2006/main" noChangeAspect="1"/>
+            </wp:cNvGraphicFramePr>
+            <a:graphic xmlns:a="http://schemas.openxmlformats.org/drawingml/2006/main">
+              <a:graphicData uri="http://schemas.openxmlformats.org/drawingml/2006/picture">
+                <pic:pic xmlns:pic="http://schemas.openxmlformats.org/drawingml/2006/picture">
+                  <pic:nvPicPr>
+                    <pic:cNvPr id="1" name=""/>
+                    <pic:cNvPicPr/>
+                  </pic:nvPicPr>
+                  <pic:blipFill>
+                    <a:blip r:embed="rId132"/>
+                    <a:stretch>
+                      <a:fillRect/>
+                    </a:stretch>
+                  </pic:blipFill>
+                  <pic:spPr>
+                    <a:xfrm>
+                      <a:off x="0" y="0"/>
+                      <a:ext cx="1140065" cy="343696"/>
+                    </a:xfrm>
+                    <a:prstGeom prst="rect">
+                      <a:avLst/>
+                    </a:prstGeom>
+                  </pic:spPr>
+                </pic:pic>
+              </a:graphicData>
+            </a:graphic>
+          </wp:inline>
+        </w:drawing>
+      </w:r>
+    </w:p>
+    <w:p>
+      <w:r>
+        <w:t>A message box will appear, asking which column to clear</w:t>
+      </w:r>
+      <w:r>
+        <w:t>.</w:t>
+      </w:r>
+    </w:p>
+    <w:p>
+      <w:pPr>
+        <w:jc w:val="center"/>
+      </w:pPr>
+      <w:r>
+        <w:rPr>
+          <w:noProof/>
+        </w:rPr>
+        <w:drawing>
+          <wp:inline distT="0" distB="0" distL="0" distR="0" wp14:anchorId="7E733B6A" wp14:editId="060CF8B2">
+            <wp:extent cx="1669774" cy="1769676"/>
+            <wp:effectExtent l="0" t="0" r="6985" b="2540"/>
+            <wp:docPr id="216" name="Picture 216"/>
+            <wp:cNvGraphicFramePr>
+              <a:graphicFrameLocks xmlns:a="http://schemas.openxmlformats.org/drawingml/2006/main" noChangeAspect="1"/>
+            </wp:cNvGraphicFramePr>
+            <a:graphic xmlns:a="http://schemas.openxmlformats.org/drawingml/2006/main">
+              <a:graphicData uri="http://schemas.openxmlformats.org/drawingml/2006/picture">
+                <pic:pic xmlns:pic="http://schemas.openxmlformats.org/drawingml/2006/picture">
+                  <pic:nvPicPr>
+                    <pic:cNvPr id="1" name=""/>
+                    <pic:cNvPicPr/>
+                  </pic:nvPicPr>
+                  <pic:blipFill>
+                    <a:blip r:embed="rId139"/>
+                    <a:stretch>
+                      <a:fillRect/>
+                    </a:stretch>
+                  </pic:blipFill>
+                  <pic:spPr>
+                    <a:xfrm>
+                      <a:off x="0" y="0"/>
                       <a:ext cx="1680488" cy="1781031"/>
                     </a:xfrm>
                     <a:prstGeom prst="rect">
@@ -20316,7 +20317,6 @@
     </w:p>
     <w:p>
       <w:r>
-        <w:lastRenderedPageBreak/>
         <w:t xml:space="preserve">Checking on the </w:t>
       </w:r>
       <w:r>
@@ -20363,7 +20363,7 @@
                     <pic:cNvPicPr/>
                   </pic:nvPicPr>
                   <pic:blipFill>
-                    <a:blip r:embed="rId139"/>
+                    <a:blip r:embed="rId140"/>
                     <a:stretch>
                       <a:fillRect/>
                     </a:stretch>
@@ -24515,7 +24515,7 @@
 </file>
 
 <file path=customXml/itemProps2.xml><?xml version="1.0" encoding="utf-8"?>
-<ds:datastoreItem xmlns:ds="http://schemas.openxmlformats.org/officeDocument/2006/customXml" ds:itemID="{F8844C5E-E839-47F5-BA4A-5FECBA65DECE}">
+<ds:datastoreItem xmlns:ds="http://schemas.openxmlformats.org/officeDocument/2006/customXml" ds:itemID="{ED188E31-1EB5-4299-BBDC-0FA92A741E04}">
   <ds:schemaRefs>
     <ds:schemaRef ds:uri="http://schemas.openxmlformats.org/officeDocument/2006/bibliography"/>
   </ds:schemaRefs>

</xml_diff>